<commit_message>
added whole-brain map for AR coeff estimates, added wavLM analysis script, made changes to AR-curv simulation
</commit_message>
<xml_diff>
--- a/language straightening notes.docx
+++ b/language straightening notes.docx
@@ -1,6 +1,6 @@
 
 <file path=word/document.xml><?xml version="1.0" encoding="utf-8"?>
-<w:document xmlns:wpc="http://schemas.microsoft.com/office/word/2010/wordprocessingCanvas" xmlns:cx="http://schemas.microsoft.com/office/drawing/2014/chartex" xmlns:cx1="http://schemas.microsoft.com/office/drawing/2015/9/8/chartex" xmlns:cx2="http://schemas.microsoft.com/office/drawing/2015/10/21/chartex" xmlns:cx3="http://schemas.microsoft.com/office/drawing/2016/5/9/chartex" xmlns:cx4="http://schemas.microsoft.com/office/drawing/2016/5/10/chartex" xmlns:cx5="http://schemas.microsoft.com/office/drawing/2016/5/11/chartex" xmlns:cx6="http://schemas.microsoft.com/office/drawing/2016/5/12/chartex" xmlns:cx7="http://schemas.microsoft.com/office/drawing/2016/5/13/chartex" xmlns:cx8="http://schemas.microsoft.com/office/drawing/2016/5/14/chartex" xmlns:mc="http://schemas.openxmlformats.org/markup-compatibility/2006" xmlns:aink="http://schemas.microsoft.com/office/drawing/2016/ink" xmlns:am3d="http://schemas.microsoft.com/office/drawing/2017/model3d" xmlns:o="urn:schemas-microsoft-com:office:office" xmlns:oel="http://schemas.microsoft.com/office/2019/extlst" xmlns:r="http://schemas.openxmlformats.org/officeDocument/2006/relationships" xmlns:m="http://schemas.openxmlformats.org/officeDocument/2006/math" xmlns:v="urn:schemas-microsoft-com:vml" xmlns:wp14="http://schemas.microsoft.com/office/word/2010/wordprocessingDrawing" xmlns:wp="http://schemas.openxmlformats.org/drawingml/2006/wordprocessingDrawing" xmlns:w10="urn:schemas-microsoft-com:office:word" xmlns:w="http://schemas.openxmlformats.org/wordprocessingml/2006/main" xmlns:w14="http://schemas.microsoft.com/office/word/2010/wordml" xmlns:w15="http://schemas.microsoft.com/office/word/2012/wordml" xmlns:w16cex="http://schemas.microsoft.com/office/word/2018/wordml/cex" xmlns:w16cid="http://schemas.microsoft.com/office/word/2016/wordml/cid" xmlns:w16="http://schemas.microsoft.com/office/word/2018/wordml" xmlns:w16du="http://schemas.microsoft.com/office/word/2023/wordml/word16du" xmlns:w16sdtdh="http://schemas.microsoft.com/office/word/2020/wordml/sdtdatahash" xmlns:w16se="http://schemas.microsoft.com/office/word/2015/wordml/symex" xmlns:wpg="http://schemas.microsoft.com/office/word/2010/wordprocessingGroup" xmlns:wpi="http://schemas.microsoft.com/office/word/2010/wordprocessingInk" xmlns:wne="http://schemas.microsoft.com/office/word/2006/wordml" xmlns:wps="http://schemas.microsoft.com/office/word/2010/wordprocessingShape" mc:Ignorable="w14 w15 w16se w16cid w16 w16cex w16sdtdh w16du wp14">
+<w:document xmlns:wpc="http://schemas.microsoft.com/office/word/2010/wordprocessingCanvas" xmlns:cx="http://schemas.microsoft.com/office/drawing/2014/chartex" xmlns:cx1="http://schemas.microsoft.com/office/drawing/2015/9/8/chartex" xmlns:cx2="http://schemas.microsoft.com/office/drawing/2015/10/21/chartex" xmlns:cx3="http://schemas.microsoft.com/office/drawing/2016/5/9/chartex" xmlns:cx4="http://schemas.microsoft.com/office/drawing/2016/5/10/chartex" xmlns:cx5="http://schemas.microsoft.com/office/drawing/2016/5/11/chartex" xmlns:cx6="http://schemas.microsoft.com/office/drawing/2016/5/12/chartex" xmlns:cx7="http://schemas.microsoft.com/office/drawing/2016/5/13/chartex" xmlns:cx8="http://schemas.microsoft.com/office/drawing/2016/5/14/chartex" xmlns:mc="http://schemas.openxmlformats.org/markup-compatibility/2006" xmlns:aink="http://schemas.microsoft.com/office/drawing/2016/ink" xmlns:am3d="http://schemas.microsoft.com/office/drawing/2017/model3d" xmlns:o="urn:schemas-microsoft-com:office:office" xmlns:oel="http://schemas.microsoft.com/office/2019/extlst" xmlns:r="http://schemas.openxmlformats.org/officeDocument/2006/relationships" xmlns:m="http://schemas.openxmlformats.org/officeDocument/2006/math" xmlns:v="urn:schemas-microsoft-com:vml" xmlns:wp14="http://schemas.microsoft.com/office/word/2010/wordprocessingDrawing" xmlns:wp="http://schemas.openxmlformats.org/drawingml/2006/wordprocessingDrawing" xmlns:w10="urn:schemas-microsoft-com:office:word" xmlns:w="http://schemas.openxmlformats.org/wordprocessingml/2006/main" xmlns:w14="http://schemas.microsoft.com/office/word/2010/wordml" xmlns:w15="http://schemas.microsoft.com/office/word/2012/wordml" xmlns:w16cex="http://schemas.microsoft.com/office/word/2018/wordml/cex" xmlns:w16cid="http://schemas.microsoft.com/office/word/2016/wordml/cid" xmlns:w16="http://schemas.microsoft.com/office/word/2018/wordml" xmlns:w16du="http://schemas.microsoft.com/office/word/2023/wordml/word16du" xmlns:w16sdtdh="http://schemas.microsoft.com/office/word/2020/wordml/sdtdatahash" xmlns:w16sdtfl="http://schemas.microsoft.com/office/word/2024/wordml/sdtformatlock" xmlns:w16se="http://schemas.microsoft.com/office/word/2015/wordml/symex" xmlns:wpg="http://schemas.microsoft.com/office/word/2010/wordprocessingGroup" xmlns:wpi="http://schemas.microsoft.com/office/word/2010/wordprocessingInk" xmlns:wne="http://schemas.microsoft.com/office/word/2006/wordml" xmlns:wps="http://schemas.microsoft.com/office/word/2010/wordprocessingShape" mc:Ignorable="w14 w15 w16se w16cid w16 w16cex w16sdtdh w16sdtfl w16du wp14">
   <w:body>
     <w:p>
       <w:pPr>
@@ -189,7 +189,6 @@
         <w:t xml:space="preserve">def </w:t>
       </w:r>
       <w:proofErr w:type="spellStart"/>
-      <w:proofErr w:type="gramStart"/>
       <w:r>
         <w:rPr>
           <w:rFonts w:ascii="Arial" w:hAnsi="Arial" w:cs="Arial"/>
@@ -207,9 +206,9 @@
           <w:iCs/>
           <w:color w:val="595959" w:themeColor="text1" w:themeTint="A6"/>
         </w:rPr>
-        <w:t>(</w:t>
-      </w:r>
-      <w:proofErr w:type="gramEnd"/>
+        <w:t xml:space="preserve">(subject, </w:t>
+      </w:r>
+      <w:proofErr w:type="spellStart"/>
       <w:r>
         <w:rPr>
           <w:rFonts w:ascii="Arial" w:hAnsi="Arial" w:cs="Arial"/>
@@ -217,9 +216,9 @@
           <w:iCs/>
           <w:color w:val="595959" w:themeColor="text1" w:themeTint="A6"/>
         </w:rPr>
-        <w:t xml:space="preserve">subject, </w:t>
-      </w:r>
-      <w:proofErr w:type="spellStart"/>
+        <w:t>xfm</w:t>
+      </w:r>
+      <w:proofErr w:type="spellEnd"/>
       <w:r>
         <w:rPr>
           <w:rFonts w:ascii="Arial" w:hAnsi="Arial" w:cs="Arial"/>
@@ -227,9 +226,9 @@
           <w:iCs/>
           <w:color w:val="595959" w:themeColor="text1" w:themeTint="A6"/>
         </w:rPr>
-        <w:t>xfm</w:t>
-      </w:r>
-      <w:proofErr w:type="spellEnd"/>
+        <w:t xml:space="preserve">, data, colormap = 'hot', </w:t>
+      </w:r>
+      <w:proofErr w:type="spellStart"/>
       <w:r>
         <w:rPr>
           <w:rFonts w:ascii="Arial" w:hAnsi="Arial" w:cs="Arial"/>
@@ -237,9 +236,9 @@
           <w:iCs/>
           <w:color w:val="595959" w:themeColor="text1" w:themeTint="A6"/>
         </w:rPr>
-        <w:t xml:space="preserve">, data, colormap = 'hot', </w:t>
-      </w:r>
-      <w:proofErr w:type="spellStart"/>
+        <w:t>vmin</w:t>
+      </w:r>
+      <w:proofErr w:type="spellEnd"/>
       <w:r>
         <w:rPr>
           <w:rFonts w:ascii="Arial" w:hAnsi="Arial" w:cs="Arial"/>
@@ -247,9 +246,9 @@
           <w:iCs/>
           <w:color w:val="595959" w:themeColor="text1" w:themeTint="A6"/>
         </w:rPr>
-        <w:t>vmin</w:t>
-      </w:r>
-      <w:proofErr w:type="spellEnd"/>
+        <w:t xml:space="preserve"> = 0, </w:t>
+      </w:r>
+      <w:proofErr w:type="spellStart"/>
       <w:r>
         <w:rPr>
           <w:rFonts w:ascii="Arial" w:hAnsi="Arial" w:cs="Arial"/>
@@ -257,9 +256,9 @@
           <w:iCs/>
           <w:color w:val="595959" w:themeColor="text1" w:themeTint="A6"/>
         </w:rPr>
-        <w:t xml:space="preserve"> = 0, </w:t>
-      </w:r>
-      <w:proofErr w:type="spellStart"/>
+        <w:t>vmax</w:t>
+      </w:r>
+      <w:proofErr w:type="spellEnd"/>
       <w:r>
         <w:rPr>
           <w:rFonts w:ascii="Arial" w:hAnsi="Arial" w:cs="Arial"/>
@@ -267,9 +266,17 @@
           <w:iCs/>
           <w:color w:val="595959" w:themeColor="text1" w:themeTint="A6"/>
         </w:rPr>
-        <w:t>vmax</w:t>
-      </w:r>
-      <w:proofErr w:type="spellEnd"/>
+        <w:t xml:space="preserve"> = 0.5):</w:t>
+      </w:r>
+    </w:p>
+    <w:p>
+      <w:pPr>
+        <w:pStyle w:val="NormalWeb"/>
+        <w:spacing w:before="0" w:beforeAutospacing="0" w:after="0" w:afterAutospacing="0"/>
+        <w:rPr>
+          <w:color w:val="595959" w:themeColor="text1" w:themeTint="A6"/>
+        </w:rPr>
+      </w:pPr>
       <w:r>
         <w:rPr>
           <w:rFonts w:ascii="Arial" w:hAnsi="Arial" w:cs="Arial"/>
@@ -277,7 +284,47 @@
           <w:iCs/>
           <w:color w:val="595959" w:themeColor="text1" w:themeTint="A6"/>
         </w:rPr>
-        <w:t xml:space="preserve"> = 0.5):</w:t>
+        <w:t xml:space="preserve">    mask = </w:t>
+      </w:r>
+      <w:proofErr w:type="spellStart"/>
+      <w:r>
+        <w:rPr>
+          <w:rFonts w:ascii="Arial" w:hAnsi="Arial" w:cs="Arial"/>
+          <w:i/>
+          <w:iCs/>
+          <w:color w:val="595959" w:themeColor="text1" w:themeTint="A6"/>
+        </w:rPr>
+        <w:t>cortex.db.get_mask</w:t>
+      </w:r>
+      <w:proofErr w:type="spellEnd"/>
+      <w:r>
+        <w:rPr>
+          <w:rFonts w:ascii="Arial" w:hAnsi="Arial" w:cs="Arial"/>
+          <w:i/>
+          <w:iCs/>
+          <w:color w:val="595959" w:themeColor="text1" w:themeTint="A6"/>
+        </w:rPr>
+        <w:t xml:space="preserve">(subject, </w:t>
+      </w:r>
+      <w:proofErr w:type="spellStart"/>
+      <w:r>
+        <w:rPr>
+          <w:rFonts w:ascii="Arial" w:hAnsi="Arial" w:cs="Arial"/>
+          <w:i/>
+          <w:iCs/>
+          <w:color w:val="595959" w:themeColor="text1" w:themeTint="A6"/>
+        </w:rPr>
+        <w:t>xfm</w:t>
+      </w:r>
+      <w:proofErr w:type="spellEnd"/>
+      <w:r>
+        <w:rPr>
+          <w:rFonts w:ascii="Arial" w:hAnsi="Arial" w:cs="Arial"/>
+          <w:i/>
+          <w:iCs/>
+          <w:color w:val="595959" w:themeColor="text1" w:themeTint="A6"/>
+        </w:rPr>
+        <w:t>)</w:t>
       </w:r>
     </w:p>
     <w:p>
@@ -295,7 +342,7 @@
           <w:iCs/>
           <w:color w:val="595959" w:themeColor="text1" w:themeTint="A6"/>
         </w:rPr>
-        <w:t xml:space="preserve">    mask = </w:t>
+        <w:t xml:space="preserve">    data_3d = </w:t>
       </w:r>
       <w:proofErr w:type="spellStart"/>
       <w:r>
@@ -305,9 +352,9 @@
           <w:iCs/>
           <w:color w:val="595959" w:themeColor="text1" w:themeTint="A6"/>
         </w:rPr>
-        <w:t>cortex.db.get_</w:t>
-      </w:r>
-      <w:proofErr w:type="gramStart"/>
+        <w:t>cortex.unmask</w:t>
+      </w:r>
+      <w:proofErr w:type="spellEnd"/>
       <w:r>
         <w:rPr>
           <w:rFonts w:ascii="Arial" w:hAnsi="Arial" w:cs="Arial"/>
@@ -315,9 +362,17 @@
           <w:iCs/>
           <w:color w:val="595959" w:themeColor="text1" w:themeTint="A6"/>
         </w:rPr>
-        <w:t>mask</w:t>
-      </w:r>
-      <w:proofErr w:type="spellEnd"/>
+        <w:t>(mask, data)</w:t>
+      </w:r>
+    </w:p>
+    <w:p>
+      <w:pPr>
+        <w:pStyle w:val="NormalWeb"/>
+        <w:spacing w:before="0" w:beforeAutospacing="0" w:after="0" w:afterAutospacing="0"/>
+        <w:rPr>
+          <w:color w:val="595959" w:themeColor="text1" w:themeTint="A6"/>
+        </w:rPr>
+      </w:pPr>
       <w:r>
         <w:rPr>
           <w:rFonts w:ascii="Arial" w:hAnsi="Arial" w:cs="Arial"/>
@@ -325,9 +380,9 @@
           <w:iCs/>
           <w:color w:val="595959" w:themeColor="text1" w:themeTint="A6"/>
         </w:rPr>
-        <w:t>(</w:t>
-      </w:r>
-      <w:proofErr w:type="gramEnd"/>
+        <w:t>    </w:t>
+      </w:r>
+      <w:proofErr w:type="spellStart"/>
       <w:r>
         <w:rPr>
           <w:rFonts w:ascii="Arial" w:hAnsi="Arial" w:cs="Arial"/>
@@ -335,9 +390,9 @@
           <w:iCs/>
           <w:color w:val="595959" w:themeColor="text1" w:themeTint="A6"/>
         </w:rPr>
-        <w:t xml:space="preserve">subject, </w:t>
-      </w:r>
-      <w:proofErr w:type="spellStart"/>
+        <w:t>data_vol</w:t>
+      </w:r>
+      <w:proofErr w:type="spellEnd"/>
       <w:r>
         <w:rPr>
           <w:rFonts w:ascii="Arial" w:hAnsi="Arial" w:cs="Arial"/>
@@ -345,9 +400,9 @@
           <w:iCs/>
           <w:color w:val="595959" w:themeColor="text1" w:themeTint="A6"/>
         </w:rPr>
-        <w:t>xfm</w:t>
-      </w:r>
-      <w:proofErr w:type="spellEnd"/>
+        <w:t xml:space="preserve"> = </w:t>
+      </w:r>
+      <w:proofErr w:type="spellStart"/>
       <w:r>
         <w:rPr>
           <w:rFonts w:ascii="Arial" w:hAnsi="Arial" w:cs="Arial"/>
@@ -355,6 +410,156 @@
           <w:iCs/>
           <w:color w:val="595959" w:themeColor="text1" w:themeTint="A6"/>
         </w:rPr>
+        <w:t>cortex.Volume</w:t>
+      </w:r>
+      <w:proofErr w:type="spellEnd"/>
+      <w:r>
+        <w:rPr>
+          <w:rFonts w:ascii="Arial" w:hAnsi="Arial" w:cs="Arial"/>
+          <w:i/>
+          <w:iCs/>
+          <w:color w:val="595959" w:themeColor="text1" w:themeTint="A6"/>
+        </w:rPr>
+        <w:t xml:space="preserve">(data_3d, </w:t>
+      </w:r>
+      <w:proofErr w:type="spellStart"/>
+      <w:r>
+        <w:rPr>
+          <w:rFonts w:ascii="Arial" w:hAnsi="Arial" w:cs="Arial"/>
+          <w:i/>
+          <w:iCs/>
+          <w:color w:val="595959" w:themeColor="text1" w:themeTint="A6"/>
+        </w:rPr>
+        <w:t>sname</w:t>
+      </w:r>
+      <w:proofErr w:type="spellEnd"/>
+      <w:r>
+        <w:rPr>
+          <w:rFonts w:ascii="Arial" w:hAnsi="Arial" w:cs="Arial"/>
+          <w:i/>
+          <w:iCs/>
+          <w:color w:val="595959" w:themeColor="text1" w:themeTint="A6"/>
+        </w:rPr>
+        <w:t xml:space="preserve">, </w:t>
+      </w:r>
+      <w:proofErr w:type="spellStart"/>
+      <w:r>
+        <w:rPr>
+          <w:rFonts w:ascii="Arial" w:hAnsi="Arial" w:cs="Arial"/>
+          <w:i/>
+          <w:iCs/>
+          <w:color w:val="595959" w:themeColor="text1" w:themeTint="A6"/>
+        </w:rPr>
+        <w:t>xfm</w:t>
+      </w:r>
+      <w:proofErr w:type="spellEnd"/>
+      <w:r>
+        <w:rPr>
+          <w:rFonts w:ascii="Arial" w:hAnsi="Arial" w:cs="Arial"/>
+          <w:i/>
+          <w:iCs/>
+          <w:color w:val="595959" w:themeColor="text1" w:themeTint="A6"/>
+        </w:rPr>
+        <w:t xml:space="preserve">, </w:t>
+      </w:r>
+      <w:proofErr w:type="spellStart"/>
+      <w:r>
+        <w:rPr>
+          <w:rFonts w:ascii="Arial" w:hAnsi="Arial" w:cs="Arial"/>
+          <w:i/>
+          <w:iCs/>
+          <w:color w:val="595959" w:themeColor="text1" w:themeTint="A6"/>
+        </w:rPr>
+        <w:t>cmap</w:t>
+      </w:r>
+      <w:proofErr w:type="spellEnd"/>
+      <w:r>
+        <w:rPr>
+          <w:rFonts w:ascii="Arial" w:hAnsi="Arial" w:cs="Arial"/>
+          <w:i/>
+          <w:iCs/>
+          <w:color w:val="595959" w:themeColor="text1" w:themeTint="A6"/>
+        </w:rPr>
+        <w:t xml:space="preserve">='hot', </w:t>
+      </w:r>
+      <w:proofErr w:type="spellStart"/>
+      <w:r>
+        <w:rPr>
+          <w:rFonts w:ascii="Arial" w:hAnsi="Arial" w:cs="Arial"/>
+          <w:i/>
+          <w:iCs/>
+          <w:color w:val="595959" w:themeColor="text1" w:themeTint="A6"/>
+        </w:rPr>
+        <w:t>vmin</w:t>
+      </w:r>
+      <w:proofErr w:type="spellEnd"/>
+      <w:r>
+        <w:rPr>
+          <w:rFonts w:ascii="Arial" w:hAnsi="Arial" w:cs="Arial"/>
+          <w:i/>
+          <w:iCs/>
+          <w:color w:val="595959" w:themeColor="text1" w:themeTint="A6"/>
+        </w:rPr>
+        <w:t xml:space="preserve"> = </w:t>
+      </w:r>
+      <w:proofErr w:type="spellStart"/>
+      <w:r>
+        <w:rPr>
+          <w:rFonts w:ascii="Arial" w:hAnsi="Arial" w:cs="Arial"/>
+          <w:i/>
+          <w:iCs/>
+          <w:color w:val="595959" w:themeColor="text1" w:themeTint="A6"/>
+        </w:rPr>
+        <w:t>vmin</w:t>
+      </w:r>
+      <w:proofErr w:type="spellEnd"/>
+      <w:r>
+        <w:rPr>
+          <w:rFonts w:ascii="Arial" w:hAnsi="Arial" w:cs="Arial"/>
+          <w:i/>
+          <w:iCs/>
+          <w:color w:val="595959" w:themeColor="text1" w:themeTint="A6"/>
+        </w:rPr>
+        <w:t xml:space="preserve">, </w:t>
+      </w:r>
+      <w:proofErr w:type="spellStart"/>
+      <w:r>
+        <w:rPr>
+          <w:rFonts w:ascii="Arial" w:hAnsi="Arial" w:cs="Arial"/>
+          <w:i/>
+          <w:iCs/>
+          <w:color w:val="595959" w:themeColor="text1" w:themeTint="A6"/>
+        </w:rPr>
+        <w:t>vmax</w:t>
+      </w:r>
+      <w:proofErr w:type="spellEnd"/>
+      <w:r>
+        <w:rPr>
+          <w:rFonts w:ascii="Arial" w:hAnsi="Arial" w:cs="Arial"/>
+          <w:i/>
+          <w:iCs/>
+          <w:color w:val="595959" w:themeColor="text1" w:themeTint="A6"/>
+        </w:rPr>
+        <w:t xml:space="preserve"> = </w:t>
+      </w:r>
+      <w:proofErr w:type="spellStart"/>
+      <w:r>
+        <w:rPr>
+          <w:rFonts w:ascii="Arial" w:hAnsi="Arial" w:cs="Arial"/>
+          <w:i/>
+          <w:iCs/>
+          <w:color w:val="595959" w:themeColor="text1" w:themeTint="A6"/>
+        </w:rPr>
+        <w:t>vmax</w:t>
+      </w:r>
+      <w:proofErr w:type="spellEnd"/>
+      <w:r>
+        <w:rPr>
+          <w:rFonts w:ascii="Arial" w:hAnsi="Arial" w:cs="Arial"/>
+          <w:i/>
+          <w:iCs/>
+          <w:color w:val="595959" w:themeColor="text1" w:themeTint="A6"/>
+        </w:rPr>
         <w:t>)</w:t>
       </w:r>
     </w:p>
@@ -373,10 +578,9 @@
           <w:iCs/>
           <w:color w:val="595959" w:themeColor="text1" w:themeTint="A6"/>
         </w:rPr>
-        <w:t xml:space="preserve">    data_3d = </w:t>
+        <w:t>    </w:t>
       </w:r>
       <w:proofErr w:type="spellStart"/>
-      <w:proofErr w:type="gramStart"/>
       <w:r>
         <w:rPr>
           <w:rFonts w:ascii="Arial" w:hAnsi="Arial" w:cs="Arial"/>
@@ -384,250 +588,9 @@
           <w:iCs/>
           <w:color w:val="595959" w:themeColor="text1" w:themeTint="A6"/>
         </w:rPr>
-        <w:t>cortex.unmask</w:t>
+        <w:t>cortex.quickshow</w:t>
       </w:r>
       <w:proofErr w:type="spellEnd"/>
-      <w:proofErr w:type="gramEnd"/>
-      <w:r>
-        <w:rPr>
-          <w:rFonts w:ascii="Arial" w:hAnsi="Arial" w:cs="Arial"/>
-          <w:i/>
-          <w:iCs/>
-          <w:color w:val="595959" w:themeColor="text1" w:themeTint="A6"/>
-        </w:rPr>
-        <w:t>(mask, data)</w:t>
-      </w:r>
-    </w:p>
-    <w:p>
-      <w:pPr>
-        <w:pStyle w:val="NormalWeb"/>
-        <w:spacing w:before="0" w:beforeAutospacing="0" w:after="0" w:afterAutospacing="0"/>
-        <w:rPr>
-          <w:color w:val="595959" w:themeColor="text1" w:themeTint="A6"/>
-        </w:rPr>
-      </w:pPr>
-      <w:r>
-        <w:rPr>
-          <w:rFonts w:ascii="Arial" w:hAnsi="Arial" w:cs="Arial"/>
-          <w:i/>
-          <w:iCs/>
-          <w:color w:val="595959" w:themeColor="text1" w:themeTint="A6"/>
-        </w:rPr>
-        <w:t>    </w:t>
-      </w:r>
-      <w:proofErr w:type="spellStart"/>
-      <w:r>
-        <w:rPr>
-          <w:rFonts w:ascii="Arial" w:hAnsi="Arial" w:cs="Arial"/>
-          <w:i/>
-          <w:iCs/>
-          <w:color w:val="595959" w:themeColor="text1" w:themeTint="A6"/>
-        </w:rPr>
-        <w:t>data_vol</w:t>
-      </w:r>
-      <w:proofErr w:type="spellEnd"/>
-      <w:r>
-        <w:rPr>
-          <w:rFonts w:ascii="Arial" w:hAnsi="Arial" w:cs="Arial"/>
-          <w:i/>
-          <w:iCs/>
-          <w:color w:val="595959" w:themeColor="text1" w:themeTint="A6"/>
-        </w:rPr>
-        <w:t xml:space="preserve"> = </w:t>
-      </w:r>
-      <w:proofErr w:type="spellStart"/>
-      <w:proofErr w:type="gramStart"/>
-      <w:r>
-        <w:rPr>
-          <w:rFonts w:ascii="Arial" w:hAnsi="Arial" w:cs="Arial"/>
-          <w:i/>
-          <w:iCs/>
-          <w:color w:val="595959" w:themeColor="text1" w:themeTint="A6"/>
-        </w:rPr>
-        <w:t>cortex.Volume</w:t>
-      </w:r>
-      <w:proofErr w:type="spellEnd"/>
-      <w:proofErr w:type="gramEnd"/>
-      <w:r>
-        <w:rPr>
-          <w:rFonts w:ascii="Arial" w:hAnsi="Arial" w:cs="Arial"/>
-          <w:i/>
-          <w:iCs/>
-          <w:color w:val="595959" w:themeColor="text1" w:themeTint="A6"/>
-        </w:rPr>
-        <w:t xml:space="preserve">(data_3d, </w:t>
-      </w:r>
-      <w:proofErr w:type="spellStart"/>
-      <w:r>
-        <w:rPr>
-          <w:rFonts w:ascii="Arial" w:hAnsi="Arial" w:cs="Arial"/>
-          <w:i/>
-          <w:iCs/>
-          <w:color w:val="595959" w:themeColor="text1" w:themeTint="A6"/>
-        </w:rPr>
-        <w:t>sname</w:t>
-      </w:r>
-      <w:proofErr w:type="spellEnd"/>
-      <w:r>
-        <w:rPr>
-          <w:rFonts w:ascii="Arial" w:hAnsi="Arial" w:cs="Arial"/>
-          <w:i/>
-          <w:iCs/>
-          <w:color w:val="595959" w:themeColor="text1" w:themeTint="A6"/>
-        </w:rPr>
-        <w:t xml:space="preserve">, </w:t>
-      </w:r>
-      <w:proofErr w:type="spellStart"/>
-      <w:r>
-        <w:rPr>
-          <w:rFonts w:ascii="Arial" w:hAnsi="Arial" w:cs="Arial"/>
-          <w:i/>
-          <w:iCs/>
-          <w:color w:val="595959" w:themeColor="text1" w:themeTint="A6"/>
-        </w:rPr>
-        <w:t>xfm</w:t>
-      </w:r>
-      <w:proofErr w:type="spellEnd"/>
-      <w:r>
-        <w:rPr>
-          <w:rFonts w:ascii="Arial" w:hAnsi="Arial" w:cs="Arial"/>
-          <w:i/>
-          <w:iCs/>
-          <w:color w:val="595959" w:themeColor="text1" w:themeTint="A6"/>
-        </w:rPr>
-        <w:t xml:space="preserve">, </w:t>
-      </w:r>
-      <w:proofErr w:type="spellStart"/>
-      <w:r>
-        <w:rPr>
-          <w:rFonts w:ascii="Arial" w:hAnsi="Arial" w:cs="Arial"/>
-          <w:i/>
-          <w:iCs/>
-          <w:color w:val="595959" w:themeColor="text1" w:themeTint="A6"/>
-        </w:rPr>
-        <w:t>cmap</w:t>
-      </w:r>
-      <w:proofErr w:type="spellEnd"/>
-      <w:r>
-        <w:rPr>
-          <w:rFonts w:ascii="Arial" w:hAnsi="Arial" w:cs="Arial"/>
-          <w:i/>
-          <w:iCs/>
-          <w:color w:val="595959" w:themeColor="text1" w:themeTint="A6"/>
-        </w:rPr>
-        <w:t xml:space="preserve">='hot', </w:t>
-      </w:r>
-      <w:proofErr w:type="spellStart"/>
-      <w:r>
-        <w:rPr>
-          <w:rFonts w:ascii="Arial" w:hAnsi="Arial" w:cs="Arial"/>
-          <w:i/>
-          <w:iCs/>
-          <w:color w:val="595959" w:themeColor="text1" w:themeTint="A6"/>
-        </w:rPr>
-        <w:t>vmin</w:t>
-      </w:r>
-      <w:proofErr w:type="spellEnd"/>
-      <w:r>
-        <w:rPr>
-          <w:rFonts w:ascii="Arial" w:hAnsi="Arial" w:cs="Arial"/>
-          <w:i/>
-          <w:iCs/>
-          <w:color w:val="595959" w:themeColor="text1" w:themeTint="A6"/>
-        </w:rPr>
-        <w:t xml:space="preserve"> = </w:t>
-      </w:r>
-      <w:proofErr w:type="spellStart"/>
-      <w:r>
-        <w:rPr>
-          <w:rFonts w:ascii="Arial" w:hAnsi="Arial" w:cs="Arial"/>
-          <w:i/>
-          <w:iCs/>
-          <w:color w:val="595959" w:themeColor="text1" w:themeTint="A6"/>
-        </w:rPr>
-        <w:t>vmin</w:t>
-      </w:r>
-      <w:proofErr w:type="spellEnd"/>
-      <w:r>
-        <w:rPr>
-          <w:rFonts w:ascii="Arial" w:hAnsi="Arial" w:cs="Arial"/>
-          <w:i/>
-          <w:iCs/>
-          <w:color w:val="595959" w:themeColor="text1" w:themeTint="A6"/>
-        </w:rPr>
-        <w:t xml:space="preserve">, </w:t>
-      </w:r>
-      <w:proofErr w:type="spellStart"/>
-      <w:r>
-        <w:rPr>
-          <w:rFonts w:ascii="Arial" w:hAnsi="Arial" w:cs="Arial"/>
-          <w:i/>
-          <w:iCs/>
-          <w:color w:val="595959" w:themeColor="text1" w:themeTint="A6"/>
-        </w:rPr>
-        <w:t>vmax</w:t>
-      </w:r>
-      <w:proofErr w:type="spellEnd"/>
-      <w:r>
-        <w:rPr>
-          <w:rFonts w:ascii="Arial" w:hAnsi="Arial" w:cs="Arial"/>
-          <w:i/>
-          <w:iCs/>
-          <w:color w:val="595959" w:themeColor="text1" w:themeTint="A6"/>
-        </w:rPr>
-        <w:t xml:space="preserve"> = </w:t>
-      </w:r>
-      <w:proofErr w:type="spellStart"/>
-      <w:r>
-        <w:rPr>
-          <w:rFonts w:ascii="Arial" w:hAnsi="Arial" w:cs="Arial"/>
-          <w:i/>
-          <w:iCs/>
-          <w:color w:val="595959" w:themeColor="text1" w:themeTint="A6"/>
-        </w:rPr>
-        <w:t>vmax</w:t>
-      </w:r>
-      <w:proofErr w:type="spellEnd"/>
-      <w:r>
-        <w:rPr>
-          <w:rFonts w:ascii="Arial" w:hAnsi="Arial" w:cs="Arial"/>
-          <w:i/>
-          <w:iCs/>
-          <w:color w:val="595959" w:themeColor="text1" w:themeTint="A6"/>
-        </w:rPr>
-        <w:t>)</w:t>
-      </w:r>
-    </w:p>
-    <w:p>
-      <w:pPr>
-        <w:pStyle w:val="NormalWeb"/>
-        <w:spacing w:before="0" w:beforeAutospacing="0" w:after="0" w:afterAutospacing="0"/>
-        <w:rPr>
-          <w:color w:val="595959" w:themeColor="text1" w:themeTint="A6"/>
-        </w:rPr>
-      </w:pPr>
-      <w:r>
-        <w:rPr>
-          <w:rFonts w:ascii="Arial" w:hAnsi="Arial" w:cs="Arial"/>
-          <w:i/>
-          <w:iCs/>
-          <w:color w:val="595959" w:themeColor="text1" w:themeTint="A6"/>
-        </w:rPr>
-        <w:t>    </w:t>
-      </w:r>
-      <w:proofErr w:type="spellStart"/>
-      <w:proofErr w:type="gramStart"/>
-      <w:r>
-        <w:rPr>
-          <w:rFonts w:ascii="Arial" w:hAnsi="Arial" w:cs="Arial"/>
-          <w:i/>
-          <w:iCs/>
-          <w:color w:val="595959" w:themeColor="text1" w:themeTint="A6"/>
-        </w:rPr>
-        <w:t>cortex.quickshow</w:t>
-      </w:r>
-      <w:proofErr w:type="spellEnd"/>
-      <w:proofErr w:type="gramEnd"/>
       <w:r>
         <w:rPr>
           <w:rFonts w:ascii="Arial" w:hAnsi="Arial" w:cs="Arial"/>
@@ -1767,23 +1730,7 @@
         </w:numPr>
       </w:pPr>
       <w:r>
-        <w:t xml:space="preserve">I fitted </w:t>
-      </w:r>
-      <w:proofErr w:type="gramStart"/>
-      <w:r>
-        <w:t>AR(</w:t>
-      </w:r>
-      <w:proofErr w:type="gramEnd"/>
-      <w:r>
-        <w:t xml:space="preserve">1) to raw language data (1 repeat x 251 TR x ROIs) directly. By doing this we already observed a trend that we are expecting: earlier areas had smaller </w:t>
-      </w:r>
-      <w:proofErr w:type="gramStart"/>
-      <w:r>
-        <w:t>AR(</w:t>
-      </w:r>
-      <w:proofErr w:type="gramEnd"/>
-      <w:r>
-        <w:t xml:space="preserve">1) coefficients compared to higher areas </w:t>
+        <w:t xml:space="preserve">I fitted AR(1) to raw language data (1 repeat x 251 TR x ROIs) directly. By doing this we already observed a trend that we are expecting: earlier areas had smaller AR(1) coefficients compared to higher areas </w:t>
       </w:r>
     </w:p>
     <w:p>
@@ -1795,15 +1742,7 @@
         </w:numPr>
       </w:pPr>
       <w:r>
-        <w:t xml:space="preserve">I fitted both </w:t>
-      </w:r>
-      <w:proofErr w:type="gramStart"/>
-      <w:r>
-        <w:t>AR(</w:t>
-      </w:r>
-      <w:proofErr w:type="gramEnd"/>
-      <w:r>
-        <w:t xml:space="preserve">1) and AR(2), AR(2) had better fit, but that could be due to overfitting the noise. </w:t>
+        <w:t xml:space="preserve">I fitted both AR(1) and AR(2), AR(2) had better fit, but that could be due to overfitting the noise. </w:t>
       </w:r>
     </w:p>
     <w:p>
@@ -1896,23 +1835,7 @@
         </w:numPr>
       </w:pPr>
       <w:r>
-        <w:t xml:space="preserve">I fitted </w:t>
-      </w:r>
-      <w:proofErr w:type="gramStart"/>
-      <w:r>
-        <w:t>AR(</w:t>
-      </w:r>
-      <w:proofErr w:type="gramEnd"/>
-      <w:r>
-        <w:t xml:space="preserve">1) to raw language data (1 repeat x 251 TR x ROIs) directly. By doing this we already observed a trend that we are expecting: earlier areas had smaller </w:t>
-      </w:r>
-      <w:proofErr w:type="gramStart"/>
-      <w:r>
-        <w:t>AR(</w:t>
-      </w:r>
-      <w:proofErr w:type="gramEnd"/>
-      <w:r>
-        <w:t xml:space="preserve">1) coefficients compared to higher areas </w:t>
+        <w:t xml:space="preserve">I fitted AR(1) to raw language data (1 repeat x 251 TR x ROIs) directly. By doing this we already observed a trend that we are expecting: earlier areas had smaller AR(1) coefficients compared to higher areas </w:t>
       </w:r>
     </w:p>
     <w:p>
@@ -1932,23 +1855,7 @@
           <w:rFonts w:ascii="Arial" w:hAnsi="Arial" w:cs="Arial"/>
           <w:color w:val="595959" w:themeColor="text1" w:themeTint="A6"/>
         </w:rPr>
-        <w:t xml:space="preserve">I fitted both </w:t>
-      </w:r>
-      <w:proofErr w:type="gramStart"/>
-      <w:r>
-        <w:rPr>
-          <w:rFonts w:ascii="Arial" w:hAnsi="Arial" w:cs="Arial"/>
-          <w:color w:val="595959" w:themeColor="text1" w:themeTint="A6"/>
-        </w:rPr>
-        <w:t>AR(</w:t>
-      </w:r>
-      <w:proofErr w:type="gramEnd"/>
-      <w:r>
-        <w:rPr>
-          <w:rFonts w:ascii="Arial" w:hAnsi="Arial" w:cs="Arial"/>
-          <w:color w:val="595959" w:themeColor="text1" w:themeTint="A6"/>
-        </w:rPr>
-        <w:t>1) and AR(2), AR(2) had better fit, but that could be due to overfitting the noise.</w:t>
+        <w:t>I fitted both AR(1) and AR(2), AR(2) had better fit, but that could be due to overfitting the noise.</w:t>
       </w:r>
     </w:p>
     <w:p>
@@ -1978,44 +1885,7 @@
           <w:rFonts w:ascii="Arial" w:hAnsi="Arial" w:cs="Arial"/>
           <w:color w:val="595959" w:themeColor="text1" w:themeTint="A6"/>
         </w:rPr>
-        <w:t xml:space="preserve">My question: to get rid of noise, </w:t>
-      </w:r>
-      <w:r>
-        <w:rPr>
-          <w:rFonts w:ascii="Arial" w:hAnsi="Arial" w:cs="Arial"/>
-          <w:color w:val="595959" w:themeColor="text1" w:themeTint="A6"/>
-        </w:rPr>
-        <w:t xml:space="preserve">why can't we just average the 10 repeats and fit to </w:t>
-      </w:r>
-      <w:proofErr w:type="gramStart"/>
-      <w:r>
-        <w:rPr>
-          <w:rFonts w:ascii="Arial" w:hAnsi="Arial" w:cs="Arial"/>
-          <w:color w:val="595959" w:themeColor="text1" w:themeTint="A6"/>
-        </w:rPr>
-        <w:t>AR(</w:t>
-      </w:r>
-      <w:proofErr w:type="gramEnd"/>
-      <w:r>
-        <w:rPr>
-          <w:rFonts w:ascii="Arial" w:hAnsi="Arial" w:cs="Arial"/>
-          <w:color w:val="595959" w:themeColor="text1" w:themeTint="A6"/>
-        </w:rPr>
-        <w:t>1) directly</w:t>
-      </w:r>
-      <w:r>
-        <w:rPr>
-          <w:rFonts w:ascii="Arial" w:hAnsi="Arial" w:cs="Arial"/>
-          <w:color w:val="595959" w:themeColor="text1" w:themeTint="A6"/>
-        </w:rPr>
-        <w:t xml:space="preserve">? A: </w:t>
-      </w:r>
-      <w:r>
-        <w:rPr>
-          <w:rFonts w:ascii="Arial" w:hAnsi="Arial" w:cs="Arial"/>
-          <w:color w:val="595959" w:themeColor="text1" w:themeTint="A6"/>
-        </w:rPr>
-        <w:t xml:space="preserve">the reason is that averaging only gets rid of so much noise. </w:t>
+        <w:t xml:space="preserve">My question: to get rid of noise, why can't we just average the 10 repeats and fit to AR(1) directly? A: the reason is that averaging only gets rid of so much noise. </w:t>
       </w:r>
       <w:r>
         <w:rPr>
@@ -2023,23 +1893,7 @@
           <w:color w:val="595959" w:themeColor="text1" w:themeTint="A6"/>
         </w:rPr>
         <w:lastRenderedPageBreak/>
-        <w:t xml:space="preserve">averaging across 10 repeats will drop the strength of (gaussian-like) noise by a factor of </w:t>
-      </w:r>
-      <w:proofErr w:type="gramStart"/>
-      <w:r>
-        <w:rPr>
-          <w:rFonts w:ascii="Arial" w:hAnsi="Arial" w:cs="Arial"/>
-          <w:color w:val="595959" w:themeColor="text1" w:themeTint="A6"/>
-        </w:rPr>
-        <w:t>sqrt(</w:t>
-      </w:r>
-      <w:proofErr w:type="gramEnd"/>
-      <w:r>
-        <w:rPr>
-          <w:rFonts w:ascii="Arial" w:hAnsi="Arial" w:cs="Arial"/>
-          <w:color w:val="595959" w:themeColor="text1" w:themeTint="A6"/>
-        </w:rPr>
-        <w:t xml:space="preserve">10)=~3.1. it’s not noiseless, merely less noisy. </w:t>
+        <w:t xml:space="preserve">averaging across 10 repeats will drop the strength of (gaussian-like) noise by a factor of sqrt(10)=~3.1. it’s not noiseless, merely less noisy. </w:t>
       </w:r>
       <w:proofErr w:type="gramStart"/>
       <w:r>
@@ -2116,6 +1970,3159 @@
           <w:color w:val="595959" w:themeColor="text1" w:themeTint="A6"/>
         </w:rPr>
       </w:pPr>
+    </w:p>
+    <w:p>
+      <w:pPr>
+        <w:pStyle w:val="ListParagraph"/>
+        <w:ind w:left="360"/>
+        <w:rPr>
+          <w:rFonts w:ascii="Arial" w:hAnsi="Arial" w:cs="Arial"/>
+          <w:color w:val="595959" w:themeColor="text1" w:themeTint="A6"/>
+        </w:rPr>
+      </w:pPr>
+    </w:p>
+    <w:p>
+      <w:pPr>
+        <w:pStyle w:val="ListParagraph"/>
+        <w:ind w:left="360"/>
+        <w:rPr>
+          <w:rFonts w:ascii="Arial" w:hAnsi="Arial" w:cs="Arial"/>
+          <w:color w:val="595959" w:themeColor="text1" w:themeTint="A6"/>
+        </w:rPr>
+      </w:pPr>
+    </w:p>
+    <w:p>
+      <w:pPr>
+        <w:pStyle w:val="Heading1"/>
+        <w:rPr>
+          <w:rFonts w:ascii="Arial" w:hAnsi="Arial" w:cs="Arial"/>
+          <w:color w:val="0070C0"/>
+          <w:sz w:val="36"/>
+          <w:szCs w:val="36"/>
+        </w:rPr>
+      </w:pPr>
+      <w:r>
+        <w:rPr>
+          <w:rFonts w:ascii="Arial" w:hAnsi="Arial" w:cs="Arial"/>
+          <w:color w:val="0070C0"/>
+          <w:sz w:val="36"/>
+          <w:szCs w:val="36"/>
+        </w:rPr>
+        <w:t>3</w:t>
+      </w:r>
+      <w:r>
+        <w:rPr>
+          <w:rFonts w:ascii="Arial" w:hAnsi="Arial" w:cs="Arial"/>
+          <w:color w:val="0070C0"/>
+          <w:sz w:val="36"/>
+          <w:szCs w:val="36"/>
+        </w:rPr>
+        <w:t>/</w:t>
+      </w:r>
+      <w:r>
+        <w:rPr>
+          <w:rFonts w:ascii="Arial" w:hAnsi="Arial" w:cs="Arial"/>
+          <w:color w:val="0070C0"/>
+          <w:sz w:val="36"/>
+          <w:szCs w:val="36"/>
+        </w:rPr>
+        <w:t>12</w:t>
+      </w:r>
+      <w:r>
+        <w:rPr>
+          <w:rFonts w:ascii="Arial" w:hAnsi="Arial" w:cs="Arial"/>
+          <w:color w:val="0070C0"/>
+          <w:sz w:val="36"/>
+          <w:szCs w:val="36"/>
+        </w:rPr>
+        <w:t>/2</w:t>
+      </w:r>
+      <w:r>
+        <w:rPr>
+          <w:rFonts w:ascii="Arial" w:hAnsi="Arial" w:cs="Arial"/>
+          <w:color w:val="0070C0"/>
+          <w:sz w:val="36"/>
+          <w:szCs w:val="36"/>
+        </w:rPr>
+        <w:t>5</w:t>
+      </w:r>
+    </w:p>
+    <w:p>
+      <w:pPr>
+        <w:pStyle w:val="ListParagraph"/>
+        <w:ind w:left="0"/>
+        <w:rPr>
+          <w:rFonts w:ascii="Arial" w:hAnsi="Arial" w:cs="Arial"/>
+          <w:color w:val="595959" w:themeColor="text1" w:themeTint="A6"/>
+        </w:rPr>
+      </w:pPr>
+      <w:r>
+        <w:rPr>
+          <w:rFonts w:ascii="Arial" w:hAnsi="Arial" w:cs="Arial"/>
+          <w:color w:val="595959" w:themeColor="text1" w:themeTint="A6"/>
+        </w:rPr>
+        <w:t>3 components of time series data:</w:t>
+      </w:r>
+    </w:p>
+    <w:p>
+      <w:pPr>
+        <w:pStyle w:val="ListParagraph"/>
+        <w:numPr>
+          <w:ilvl w:val="0"/>
+          <w:numId w:val="10"/>
+        </w:numPr>
+        <w:rPr>
+          <w:rFonts w:ascii="Arial" w:hAnsi="Arial" w:cs="Arial"/>
+          <w:color w:val="595959" w:themeColor="text1" w:themeTint="A6"/>
+        </w:rPr>
+      </w:pPr>
+      <w:r>
+        <w:rPr>
+          <w:rFonts w:ascii="Arial" w:hAnsi="Arial" w:cs="Arial"/>
+          <w:color w:val="595959" w:themeColor="text1" w:themeTint="A6"/>
+        </w:rPr>
+        <w:t xml:space="preserve">Trend </w:t>
+      </w:r>
+      <w:r>
+        <w:rPr>
+          <w:rFonts w:ascii="Arial" w:hAnsi="Arial" w:cs="Arial"/>
+          <w:color w:val="595959" w:themeColor="text1" w:themeTint="A6"/>
+        </w:rPr>
+        <w:sym w:font="Wingdings" w:char="F0E0"/>
+      </w:r>
+      <w:r>
+        <w:rPr>
+          <w:rFonts w:ascii="Arial" w:hAnsi="Arial" w:cs="Arial"/>
+          <w:color w:val="595959" w:themeColor="text1" w:themeTint="A6"/>
+        </w:rPr>
+        <w:t xml:space="preserve"> long-term upward or downward change </w:t>
+      </w:r>
+      <w:r>
+        <w:rPr>
+          <w:rFonts w:ascii="Arial" w:hAnsi="Arial" w:cs="Arial"/>
+          <w:color w:val="595959" w:themeColor="text1" w:themeTint="A6"/>
+        </w:rPr>
+        <w:t xml:space="preserve"> </w:t>
+      </w:r>
+    </w:p>
+    <w:p>
+      <w:pPr>
+        <w:pStyle w:val="ListParagraph"/>
+        <w:numPr>
+          <w:ilvl w:val="0"/>
+          <w:numId w:val="10"/>
+        </w:numPr>
+        <w:rPr>
+          <w:rFonts w:ascii="Arial" w:hAnsi="Arial" w:cs="Arial"/>
+          <w:color w:val="595959" w:themeColor="text1" w:themeTint="A6"/>
+        </w:rPr>
+      </w:pPr>
+      <w:r>
+        <w:rPr>
+          <w:rFonts w:ascii="Arial" w:hAnsi="Arial" w:cs="Arial"/>
+          <w:color w:val="595959" w:themeColor="text1" w:themeTint="A6"/>
+        </w:rPr>
+        <w:t xml:space="preserve">Seasonality </w:t>
+      </w:r>
+      <w:r>
+        <w:rPr>
+          <w:rFonts w:ascii="Arial" w:hAnsi="Arial" w:cs="Arial"/>
+          <w:color w:val="595959" w:themeColor="text1" w:themeTint="A6"/>
+        </w:rPr>
+        <w:sym w:font="Wingdings" w:char="F0E0"/>
+      </w:r>
+      <w:r>
+        <w:rPr>
+          <w:rFonts w:ascii="Arial" w:hAnsi="Arial" w:cs="Arial"/>
+          <w:color w:val="595959" w:themeColor="text1" w:themeTint="A6"/>
+        </w:rPr>
+        <w:t xml:space="preserve"> periodic change that follows a defined pattern </w:t>
+      </w:r>
+    </w:p>
+    <w:p>
+      <w:pPr>
+        <w:pStyle w:val="ListParagraph"/>
+        <w:numPr>
+          <w:ilvl w:val="0"/>
+          <w:numId w:val="10"/>
+        </w:numPr>
+        <w:rPr>
+          <w:rFonts w:ascii="Arial" w:hAnsi="Arial" w:cs="Arial"/>
+          <w:color w:val="595959" w:themeColor="text1" w:themeTint="A6"/>
+        </w:rPr>
+      </w:pPr>
+      <w:r>
+        <w:rPr>
+          <w:rFonts w:ascii="Arial" w:hAnsi="Arial" w:cs="Arial"/>
+          <w:color w:val="595959" w:themeColor="text1" w:themeTint="A6"/>
+        </w:rPr>
+        <w:t xml:space="preserve">Residual </w:t>
+      </w:r>
+      <w:r>
+        <w:rPr>
+          <w:rFonts w:ascii="Arial" w:hAnsi="Arial" w:cs="Arial"/>
+          <w:color w:val="595959" w:themeColor="text1" w:themeTint="A6"/>
+        </w:rPr>
+        <w:sym w:font="Wingdings" w:char="F0E0"/>
+      </w:r>
+      <w:r>
+        <w:rPr>
+          <w:rFonts w:ascii="Arial" w:hAnsi="Arial" w:cs="Arial"/>
+          <w:color w:val="595959" w:themeColor="text1" w:themeTint="A6"/>
+        </w:rPr>
+        <w:t xml:space="preserve"> random fluctuations </w:t>
+      </w:r>
+    </w:p>
+    <w:p>
+      <w:pPr>
+        <w:pStyle w:val="ListParagraph"/>
+        <w:rPr>
+          <w:rFonts w:ascii="Arial" w:hAnsi="Arial" w:cs="Arial"/>
+          <w:color w:val="595959" w:themeColor="text1" w:themeTint="A6"/>
+        </w:rPr>
+      </w:pPr>
+    </w:p>
+    <w:p>
+      <w:pPr>
+        <w:pStyle w:val="ListParagraph"/>
+        <w:ind w:left="0"/>
+        <w:rPr>
+          <w:rFonts w:ascii="Arial" w:hAnsi="Arial" w:cs="Arial"/>
+          <w:color w:val="595959" w:themeColor="text1" w:themeTint="A6"/>
+        </w:rPr>
+      </w:pPr>
+      <w:r>
+        <w:rPr>
+          <w:rFonts w:ascii="Arial" w:hAnsi="Arial" w:cs="Arial"/>
+          <w:color w:val="595959" w:themeColor="text1" w:themeTint="A6"/>
+        </w:rPr>
+        <w:t xml:space="preserve">Stationarity: </w:t>
+      </w:r>
+    </w:p>
+    <w:p>
+      <w:pPr>
+        <w:pStyle w:val="ListParagraph"/>
+        <w:numPr>
+          <w:ilvl w:val="0"/>
+          <w:numId w:val="5"/>
+        </w:numPr>
+        <w:rPr>
+          <w:rFonts w:ascii="Arial" w:hAnsi="Arial" w:cs="Arial"/>
+          <w:color w:val="595959" w:themeColor="text1" w:themeTint="A6"/>
+        </w:rPr>
+      </w:pPr>
+      <w:r>
+        <w:rPr>
+          <w:rFonts w:ascii="Arial" w:hAnsi="Arial" w:cs="Arial"/>
+          <w:color w:val="595959" w:themeColor="text1" w:themeTint="A6"/>
+        </w:rPr>
+        <w:t>Stationarity test: ADF (Augmented Dickey Fuller) test – if p &lt; 0.05, non-stationary.</w:t>
+      </w:r>
+    </w:p>
+    <w:p>
+      <w:pPr>
+        <w:pStyle w:val="ListParagraph"/>
+        <w:numPr>
+          <w:ilvl w:val="0"/>
+          <w:numId w:val="5"/>
+        </w:numPr>
+        <w:rPr>
+          <w:rFonts w:ascii="Arial" w:hAnsi="Arial" w:cs="Arial"/>
+          <w:color w:val="595959" w:themeColor="text1" w:themeTint="A6"/>
+        </w:rPr>
+      </w:pPr>
+      <w:r>
+        <w:rPr>
+          <w:rFonts w:ascii="Arial" w:hAnsi="Arial" w:cs="Arial"/>
+          <w:color w:val="595959" w:themeColor="text1" w:themeTint="A6"/>
+        </w:rPr>
+        <w:t xml:space="preserve">AR models have a stationarity assumption – covariance stationarity </w:t>
+      </w:r>
+    </w:p>
+    <w:p>
+      <w:pPr>
+        <w:pStyle w:val="ListParagraph"/>
+        <w:numPr>
+          <w:ilvl w:val="1"/>
+          <w:numId w:val="5"/>
+        </w:numPr>
+        <w:rPr>
+          <w:rFonts w:ascii="Arial" w:hAnsi="Arial" w:cs="Arial"/>
+          <w:color w:val="595959" w:themeColor="text1" w:themeTint="A6"/>
+        </w:rPr>
+      </w:pPr>
+      <w:r>
+        <w:rPr>
+          <w:rFonts w:ascii="Arial" w:hAnsi="Arial" w:cs="Arial"/>
+          <w:color w:val="595959" w:themeColor="text1" w:themeTint="A6"/>
+        </w:rPr>
+        <w:t xml:space="preserve">Constant mean </w:t>
+      </w:r>
+    </w:p>
+    <w:p>
+      <w:pPr>
+        <w:pStyle w:val="ListParagraph"/>
+        <w:numPr>
+          <w:ilvl w:val="1"/>
+          <w:numId w:val="5"/>
+        </w:numPr>
+        <w:rPr>
+          <w:rFonts w:ascii="Arial" w:hAnsi="Arial" w:cs="Arial"/>
+          <w:color w:val="595959" w:themeColor="text1" w:themeTint="A6"/>
+        </w:rPr>
+      </w:pPr>
+      <w:r>
+        <w:rPr>
+          <w:rFonts w:ascii="Arial" w:hAnsi="Arial" w:cs="Arial"/>
+          <w:color w:val="595959" w:themeColor="text1" w:themeTint="A6"/>
+        </w:rPr>
+        <w:t xml:space="preserve">Constant variance </w:t>
+      </w:r>
+    </w:p>
+    <w:p>
+      <w:pPr>
+        <w:pStyle w:val="ListParagraph"/>
+        <w:numPr>
+          <w:ilvl w:val="1"/>
+          <w:numId w:val="5"/>
+        </w:numPr>
+        <w:rPr>
+          <w:rFonts w:ascii="Arial" w:hAnsi="Arial" w:cs="Arial"/>
+          <w:color w:val="595959" w:themeColor="text1" w:themeTint="A6"/>
+        </w:rPr>
+      </w:pPr>
+      <w:r>
+        <w:rPr>
+          <w:rFonts w:ascii="Arial" w:hAnsi="Arial" w:cs="Arial"/>
+          <w:color w:val="595959" w:themeColor="text1" w:themeTint="A6"/>
+        </w:rPr>
+        <w:t xml:space="preserve">Constant autocorrelation structure </w:t>
+      </w:r>
+    </w:p>
+    <w:p>
+      <w:pPr>
+        <w:pStyle w:val="ListParagraph"/>
+        <w:numPr>
+          <w:ilvl w:val="0"/>
+          <w:numId w:val="5"/>
+        </w:numPr>
+        <w:rPr>
+          <w:rFonts w:ascii="Arial" w:hAnsi="Arial" w:cs="Arial"/>
+          <w:color w:val="595959" w:themeColor="text1" w:themeTint="A6"/>
+        </w:rPr>
+      </w:pPr>
+      <w:r>
+        <w:rPr>
+          <w:rFonts w:ascii="Arial" w:hAnsi="Arial" w:cs="Arial"/>
+          <w:color w:val="595959" w:themeColor="text1" w:themeTint="A6"/>
+        </w:rPr>
+        <w:t xml:space="preserve">Addressing non-stationarity </w:t>
+      </w:r>
+    </w:p>
+    <w:p>
+      <w:pPr>
+        <w:pStyle w:val="ListParagraph"/>
+        <w:numPr>
+          <w:ilvl w:val="1"/>
+          <w:numId w:val="5"/>
+        </w:numPr>
+        <w:rPr>
+          <w:rFonts w:ascii="Arial" w:hAnsi="Arial" w:cs="Arial"/>
+          <w:color w:val="595959" w:themeColor="text1" w:themeTint="A6"/>
+        </w:rPr>
+      </w:pPr>
+      <w:r>
+        <w:rPr>
+          <w:rFonts w:ascii="Arial" w:hAnsi="Arial" w:cs="Arial"/>
+          <w:color w:val="595959" w:themeColor="text1" w:themeTint="A6"/>
+        </w:rPr>
+        <w:t>Differencing: subtracting the value of the series at the current time from its value at a previous time to remove trends</w:t>
+      </w:r>
+    </w:p>
+    <w:p>
+      <w:pPr>
+        <w:pStyle w:val="ListParagraph"/>
+        <w:numPr>
+          <w:ilvl w:val="1"/>
+          <w:numId w:val="5"/>
+        </w:numPr>
+        <w:rPr>
+          <w:rFonts w:ascii="Arial" w:hAnsi="Arial" w:cs="Arial"/>
+          <w:color w:val="595959" w:themeColor="text1" w:themeTint="A6"/>
+        </w:rPr>
+      </w:pPr>
+      <w:r>
+        <w:rPr>
+          <w:rFonts w:ascii="Arial" w:hAnsi="Arial" w:cs="Arial"/>
+          <w:color w:val="595959" w:themeColor="text1" w:themeTint="A6"/>
+        </w:rPr>
+        <w:t>Detrending: fitting a trend line and subtracting it from the data (z-scoring)</w:t>
+      </w:r>
+    </w:p>
+    <w:p>
+      <w:pPr>
+        <w:rPr>
+          <w:rFonts w:ascii="Arial" w:hAnsi="Arial" w:cs="Arial"/>
+          <w:color w:val="595959" w:themeColor="text1" w:themeTint="A6"/>
+        </w:rPr>
+      </w:pPr>
+    </w:p>
+    <w:p>
+      <w:pPr>
+        <w:rPr>
+          <w:rFonts w:ascii="Arial" w:hAnsi="Arial" w:cs="Arial"/>
+          <w:color w:val="595959" w:themeColor="text1" w:themeTint="A6"/>
+        </w:rPr>
+      </w:pPr>
+    </w:p>
+    <w:p>
+      <w:pPr>
+        <w:rPr>
+          <w:rFonts w:ascii="Arial" w:hAnsi="Arial" w:cs="Arial"/>
+          <w:color w:val="595959" w:themeColor="text1" w:themeTint="A6"/>
+        </w:rPr>
+      </w:pPr>
+      <w:r>
+        <w:rPr>
+          <w:rFonts w:ascii="Arial" w:hAnsi="Arial" w:cs="Arial"/>
+          <w:color w:val="595959" w:themeColor="text1" w:themeTint="A6"/>
+        </w:rPr>
+        <w:t>Things I tried:</w:t>
+      </w:r>
+    </w:p>
+    <w:p>
+      <w:pPr>
+        <w:pStyle w:val="ListParagraph"/>
+        <w:numPr>
+          <w:ilvl w:val="0"/>
+          <w:numId w:val="5"/>
+        </w:numPr>
+        <w:rPr>
+          <w:rFonts w:ascii="Arial" w:hAnsi="Arial" w:cs="Arial"/>
+          <w:color w:val="595959" w:themeColor="text1" w:themeTint="A6"/>
+        </w:rPr>
+      </w:pPr>
+      <w:r>
+        <w:rPr>
+          <w:rFonts w:ascii="Arial" w:hAnsi="Arial" w:cs="Arial"/>
+          <w:color w:val="595959" w:themeColor="text1" w:themeTint="A6"/>
+        </w:rPr>
+        <w:t xml:space="preserve">Simulate data with </w:t>
+      </w:r>
+      <w:proofErr w:type="spellStart"/>
+      <w:r>
+        <w:rPr>
+          <w:rFonts w:ascii="Arial" w:hAnsi="Arial" w:cs="Arial"/>
+          <w:color w:val="595959" w:themeColor="text1" w:themeTint="A6"/>
+        </w:rPr>
+        <w:t>make_correlated_arp</w:t>
+      </w:r>
+      <w:proofErr w:type="spellEnd"/>
+      <w:r>
+        <w:rPr>
+          <w:rFonts w:ascii="Arial" w:hAnsi="Arial" w:cs="Arial"/>
+          <w:color w:val="595959" w:themeColor="text1" w:themeTint="A6"/>
+        </w:rPr>
+        <w:t xml:space="preserve"> with different true alphas, different correlations, fit ARMA(2,1) model to this data </w:t>
+      </w:r>
+    </w:p>
+    <w:p>
+      <w:pPr>
+        <w:pStyle w:val="ListParagraph"/>
+        <w:rPr>
+          <w:rFonts w:ascii="Arial" w:hAnsi="Arial" w:cs="Arial"/>
+          <w:color w:val="595959" w:themeColor="text1" w:themeTint="A6"/>
+        </w:rPr>
+      </w:pPr>
+    </w:p>
+    <w:p>
+      <w:pPr>
+        <w:pStyle w:val="ListParagraph"/>
+        <w:numPr>
+          <w:ilvl w:val="0"/>
+          <w:numId w:val="5"/>
+        </w:numPr>
+        <w:shd w:val="clear" w:color="auto" w:fill="FDF6E3"/>
+        <w:spacing w:line="270" w:lineRule="atLeast"/>
+        <w:rPr>
+          <w:rFonts w:ascii="Menlo" w:hAnsi="Menlo" w:cs="Menlo"/>
+          <w:color w:val="657B83"/>
+          <w:sz w:val="18"/>
+          <w:szCs w:val="18"/>
+        </w:rPr>
+      </w:pPr>
+      <w:r>
+        <w:rPr>
+          <w:rFonts w:ascii="Menlo" w:hAnsi="Menlo" w:cs="Menlo"/>
+          <w:b/>
+          <w:bCs/>
+          <w:color w:val="586E75"/>
+          <w:sz w:val="18"/>
+          <w:szCs w:val="18"/>
+        </w:rPr>
+        <w:t>def</w:t>
+      </w:r>
+      <w:r>
+        <w:rPr>
+          <w:rFonts w:ascii="Menlo" w:hAnsi="Menlo" w:cs="Menlo"/>
+          <w:color w:val="657B83"/>
+          <w:sz w:val="18"/>
+          <w:szCs w:val="18"/>
+        </w:rPr>
+        <w:t xml:space="preserve"> </w:t>
+      </w:r>
+      <w:proofErr w:type="spellStart"/>
+      <w:r>
+        <w:rPr>
+          <w:rFonts w:ascii="Menlo" w:hAnsi="Menlo" w:cs="Menlo"/>
+          <w:color w:val="268BD2"/>
+          <w:sz w:val="18"/>
+          <w:szCs w:val="18"/>
+        </w:rPr>
+        <w:t>make_correlated_arp</w:t>
+      </w:r>
+      <w:proofErr w:type="spellEnd"/>
+      <w:r>
+        <w:rPr>
+          <w:rFonts w:ascii="Menlo" w:hAnsi="Menlo" w:cs="Menlo"/>
+          <w:color w:val="657B83"/>
+          <w:sz w:val="18"/>
+          <w:szCs w:val="18"/>
+        </w:rPr>
+        <w:t>(</w:t>
+      </w:r>
+      <w:proofErr w:type="spellStart"/>
+      <w:r>
+        <w:rPr>
+          <w:rFonts w:ascii="Menlo" w:hAnsi="Menlo" w:cs="Menlo"/>
+          <w:color w:val="657B83"/>
+          <w:sz w:val="18"/>
+          <w:szCs w:val="18"/>
+        </w:rPr>
+        <w:t>ar_coeff</w:t>
+      </w:r>
+      <w:proofErr w:type="spellEnd"/>
+      <w:r>
+        <w:rPr>
+          <w:rFonts w:ascii="Menlo" w:hAnsi="Menlo" w:cs="Menlo"/>
+          <w:color w:val="657B83"/>
+          <w:sz w:val="18"/>
+          <w:szCs w:val="18"/>
+        </w:rPr>
+        <w:t xml:space="preserve">, </w:t>
+      </w:r>
+      <w:proofErr w:type="spellStart"/>
+      <w:r>
+        <w:rPr>
+          <w:rFonts w:ascii="Menlo" w:hAnsi="Menlo" w:cs="Menlo"/>
+          <w:color w:val="657B83"/>
+          <w:sz w:val="18"/>
+          <w:szCs w:val="18"/>
+        </w:rPr>
+        <w:t>nT</w:t>
+      </w:r>
+      <w:proofErr w:type="spellEnd"/>
+      <w:r>
+        <w:rPr>
+          <w:rFonts w:ascii="Menlo" w:hAnsi="Menlo" w:cs="Menlo"/>
+          <w:color w:val="657B83"/>
+          <w:sz w:val="18"/>
+          <w:szCs w:val="18"/>
+        </w:rPr>
+        <w:t xml:space="preserve">, </w:t>
+      </w:r>
+      <w:proofErr w:type="spellStart"/>
+      <w:r>
+        <w:rPr>
+          <w:rFonts w:ascii="Menlo" w:hAnsi="Menlo" w:cs="Menlo"/>
+          <w:color w:val="657B83"/>
+          <w:sz w:val="18"/>
+          <w:szCs w:val="18"/>
+        </w:rPr>
+        <w:t>n_series</w:t>
+      </w:r>
+      <w:proofErr w:type="spellEnd"/>
+      <w:r>
+        <w:rPr>
+          <w:rFonts w:ascii="Menlo" w:hAnsi="Menlo" w:cs="Menlo"/>
+          <w:color w:val="657B83"/>
+          <w:sz w:val="18"/>
+          <w:szCs w:val="18"/>
+        </w:rPr>
+        <w:t xml:space="preserve">, </w:t>
+      </w:r>
+      <w:proofErr w:type="spellStart"/>
+      <w:r>
+        <w:rPr>
+          <w:rFonts w:ascii="Menlo" w:hAnsi="Menlo" w:cs="Menlo"/>
+          <w:color w:val="657B83"/>
+          <w:sz w:val="18"/>
+          <w:szCs w:val="18"/>
+        </w:rPr>
+        <w:t>corr</w:t>
+      </w:r>
+      <w:proofErr w:type="spellEnd"/>
+      <w:r>
+        <w:rPr>
+          <w:rFonts w:ascii="Menlo" w:hAnsi="Menlo" w:cs="Menlo"/>
+          <w:color w:val="859900"/>
+          <w:sz w:val="18"/>
+          <w:szCs w:val="18"/>
+        </w:rPr>
+        <w:t>=</w:t>
+      </w:r>
+      <w:r>
+        <w:rPr>
+          <w:rFonts w:ascii="Menlo" w:hAnsi="Menlo" w:cs="Menlo"/>
+          <w:color w:val="D33682"/>
+          <w:sz w:val="18"/>
+          <w:szCs w:val="18"/>
+        </w:rPr>
+        <w:t>1</w:t>
+      </w:r>
+      <w:r>
+        <w:rPr>
+          <w:rFonts w:ascii="Menlo" w:hAnsi="Menlo" w:cs="Menlo"/>
+          <w:color w:val="657B83"/>
+          <w:sz w:val="18"/>
+          <w:szCs w:val="18"/>
+        </w:rPr>
+        <w:t xml:space="preserve">, </w:t>
+      </w:r>
+      <w:proofErr w:type="spellStart"/>
+      <w:r>
+        <w:rPr>
+          <w:rFonts w:ascii="Menlo" w:hAnsi="Menlo" w:cs="Menlo"/>
+          <w:color w:val="657B83"/>
+          <w:sz w:val="18"/>
+          <w:szCs w:val="18"/>
+        </w:rPr>
+        <w:t>noise_std</w:t>
+      </w:r>
+      <w:proofErr w:type="spellEnd"/>
+      <w:r>
+        <w:rPr>
+          <w:rFonts w:ascii="Menlo" w:hAnsi="Menlo" w:cs="Menlo"/>
+          <w:color w:val="859900"/>
+          <w:sz w:val="18"/>
+          <w:szCs w:val="18"/>
+        </w:rPr>
+        <w:t>=</w:t>
+      </w:r>
+      <w:r>
+        <w:rPr>
+          <w:rFonts w:ascii="Menlo" w:hAnsi="Menlo" w:cs="Menlo"/>
+          <w:color w:val="D33682"/>
+          <w:sz w:val="18"/>
+          <w:szCs w:val="18"/>
+        </w:rPr>
+        <w:t>1</w:t>
+      </w:r>
+      <w:r>
+        <w:rPr>
+          <w:rFonts w:ascii="Menlo" w:hAnsi="Menlo" w:cs="Menlo"/>
+          <w:color w:val="657B83"/>
+          <w:sz w:val="18"/>
+          <w:szCs w:val="18"/>
+        </w:rPr>
+        <w:t>):</w:t>
+      </w:r>
+    </w:p>
+    <w:p>
+      <w:pPr>
+        <w:pStyle w:val="ListParagraph"/>
+        <w:numPr>
+          <w:ilvl w:val="0"/>
+          <w:numId w:val="5"/>
+        </w:numPr>
+        <w:shd w:val="clear" w:color="auto" w:fill="FDF6E3"/>
+        <w:spacing w:line="270" w:lineRule="atLeast"/>
+        <w:rPr>
+          <w:rFonts w:ascii="Menlo" w:hAnsi="Menlo" w:cs="Menlo"/>
+          <w:color w:val="657B83"/>
+          <w:sz w:val="18"/>
+          <w:szCs w:val="18"/>
+        </w:rPr>
+      </w:pPr>
+      <w:r>
+        <w:rPr>
+          <w:rFonts w:ascii="Menlo" w:hAnsi="Menlo" w:cs="Menlo"/>
+          <w:color w:val="657B83"/>
+          <w:sz w:val="18"/>
+          <w:szCs w:val="18"/>
+        </w:rPr>
+        <w:t xml:space="preserve">    </w:t>
+      </w:r>
+      <w:proofErr w:type="spellStart"/>
+      <w:r>
+        <w:rPr>
+          <w:rFonts w:ascii="Menlo" w:hAnsi="Menlo" w:cs="Menlo"/>
+          <w:color w:val="268BD2"/>
+          <w:sz w:val="18"/>
+          <w:szCs w:val="18"/>
+        </w:rPr>
+        <w:t>shared_noise_std</w:t>
+      </w:r>
+      <w:proofErr w:type="spellEnd"/>
+      <w:r>
+        <w:rPr>
+          <w:rFonts w:ascii="Menlo" w:hAnsi="Menlo" w:cs="Menlo"/>
+          <w:color w:val="657B83"/>
+          <w:sz w:val="18"/>
+          <w:szCs w:val="18"/>
+        </w:rPr>
+        <w:t xml:space="preserve"> </w:t>
+      </w:r>
+      <w:r>
+        <w:rPr>
+          <w:rFonts w:ascii="Menlo" w:hAnsi="Menlo" w:cs="Menlo"/>
+          <w:color w:val="859900"/>
+          <w:sz w:val="18"/>
+          <w:szCs w:val="18"/>
+        </w:rPr>
+        <w:t>=</w:t>
+      </w:r>
+      <w:r>
+        <w:rPr>
+          <w:rFonts w:ascii="Menlo" w:hAnsi="Menlo" w:cs="Menlo"/>
+          <w:color w:val="657B83"/>
+          <w:sz w:val="18"/>
+          <w:szCs w:val="18"/>
+        </w:rPr>
+        <w:t xml:space="preserve"> </w:t>
+      </w:r>
+      <w:proofErr w:type="spellStart"/>
+      <w:r>
+        <w:rPr>
+          <w:rFonts w:ascii="Menlo" w:hAnsi="Menlo" w:cs="Menlo"/>
+          <w:color w:val="657B83"/>
+          <w:sz w:val="18"/>
+          <w:szCs w:val="18"/>
+        </w:rPr>
+        <w:t>noise_std</w:t>
+      </w:r>
+      <w:proofErr w:type="spellEnd"/>
+      <w:r>
+        <w:rPr>
+          <w:rFonts w:ascii="Menlo" w:hAnsi="Menlo" w:cs="Menlo"/>
+          <w:color w:val="657B83"/>
+          <w:sz w:val="18"/>
+          <w:szCs w:val="18"/>
+        </w:rPr>
+        <w:t xml:space="preserve"> </w:t>
+      </w:r>
+      <w:r>
+        <w:rPr>
+          <w:rFonts w:ascii="Menlo" w:hAnsi="Menlo" w:cs="Menlo"/>
+          <w:color w:val="859900"/>
+          <w:sz w:val="18"/>
+          <w:szCs w:val="18"/>
+        </w:rPr>
+        <w:t>*</w:t>
+      </w:r>
+      <w:r>
+        <w:rPr>
+          <w:rFonts w:ascii="Menlo" w:hAnsi="Menlo" w:cs="Menlo"/>
+          <w:color w:val="657B83"/>
+          <w:sz w:val="18"/>
+          <w:szCs w:val="18"/>
+        </w:rPr>
+        <w:t xml:space="preserve"> </w:t>
+      </w:r>
+      <w:proofErr w:type="spellStart"/>
+      <w:r>
+        <w:rPr>
+          <w:rFonts w:ascii="Menlo" w:hAnsi="Menlo" w:cs="Menlo"/>
+          <w:color w:val="CB4B16"/>
+          <w:sz w:val="18"/>
+          <w:szCs w:val="18"/>
+        </w:rPr>
+        <w:t>np</w:t>
+      </w:r>
+      <w:r>
+        <w:rPr>
+          <w:rFonts w:ascii="Menlo" w:hAnsi="Menlo" w:cs="Menlo"/>
+          <w:color w:val="657B83"/>
+          <w:sz w:val="18"/>
+          <w:szCs w:val="18"/>
+        </w:rPr>
+        <w:t>.</w:t>
+      </w:r>
+      <w:r>
+        <w:rPr>
+          <w:rFonts w:ascii="Menlo" w:hAnsi="Menlo" w:cs="Menlo"/>
+          <w:color w:val="268BD2"/>
+          <w:sz w:val="18"/>
+          <w:szCs w:val="18"/>
+        </w:rPr>
+        <w:t>sqrt</w:t>
+      </w:r>
+      <w:proofErr w:type="spellEnd"/>
+      <w:r>
+        <w:rPr>
+          <w:rFonts w:ascii="Menlo" w:hAnsi="Menlo" w:cs="Menlo"/>
+          <w:color w:val="657B83"/>
+          <w:sz w:val="18"/>
+          <w:szCs w:val="18"/>
+        </w:rPr>
+        <w:t>(</w:t>
+      </w:r>
+      <w:proofErr w:type="spellStart"/>
+      <w:r>
+        <w:rPr>
+          <w:rFonts w:ascii="Menlo" w:hAnsi="Menlo" w:cs="Menlo"/>
+          <w:color w:val="657B83"/>
+          <w:sz w:val="18"/>
+          <w:szCs w:val="18"/>
+        </w:rPr>
+        <w:t>corr</w:t>
+      </w:r>
+      <w:proofErr w:type="spellEnd"/>
+      <w:r>
+        <w:rPr>
+          <w:rFonts w:ascii="Menlo" w:hAnsi="Menlo" w:cs="Menlo"/>
+          <w:color w:val="657B83"/>
+          <w:sz w:val="18"/>
+          <w:szCs w:val="18"/>
+        </w:rPr>
+        <w:t xml:space="preserve">)  </w:t>
+      </w:r>
+      <w:r>
+        <w:rPr>
+          <w:rFonts w:ascii="Menlo" w:hAnsi="Menlo" w:cs="Menlo"/>
+          <w:i/>
+          <w:iCs/>
+          <w:color w:val="93A1A1"/>
+          <w:sz w:val="18"/>
+          <w:szCs w:val="18"/>
+        </w:rPr>
+        <w:t># signal</w:t>
+      </w:r>
+    </w:p>
+    <w:p>
+      <w:pPr>
+        <w:pStyle w:val="ListParagraph"/>
+        <w:numPr>
+          <w:ilvl w:val="0"/>
+          <w:numId w:val="5"/>
+        </w:numPr>
+        <w:shd w:val="clear" w:color="auto" w:fill="FDF6E3"/>
+        <w:spacing w:line="270" w:lineRule="atLeast"/>
+        <w:rPr>
+          <w:rFonts w:ascii="Menlo" w:hAnsi="Menlo" w:cs="Menlo"/>
+          <w:color w:val="657B83"/>
+          <w:sz w:val="18"/>
+          <w:szCs w:val="18"/>
+        </w:rPr>
+      </w:pPr>
+      <w:r>
+        <w:rPr>
+          <w:rFonts w:ascii="Menlo" w:hAnsi="Menlo" w:cs="Menlo"/>
+          <w:color w:val="657B83"/>
+          <w:sz w:val="18"/>
+          <w:szCs w:val="18"/>
+        </w:rPr>
+        <w:t xml:space="preserve">    </w:t>
+      </w:r>
+      <w:proofErr w:type="spellStart"/>
+      <w:r>
+        <w:rPr>
+          <w:rFonts w:ascii="Menlo" w:hAnsi="Menlo" w:cs="Menlo"/>
+          <w:color w:val="268BD2"/>
+          <w:sz w:val="18"/>
+          <w:szCs w:val="18"/>
+        </w:rPr>
+        <w:t>unique_noise_std</w:t>
+      </w:r>
+      <w:proofErr w:type="spellEnd"/>
+      <w:r>
+        <w:rPr>
+          <w:rFonts w:ascii="Menlo" w:hAnsi="Menlo" w:cs="Menlo"/>
+          <w:color w:val="657B83"/>
+          <w:sz w:val="18"/>
+          <w:szCs w:val="18"/>
+        </w:rPr>
+        <w:t xml:space="preserve"> </w:t>
+      </w:r>
+      <w:r>
+        <w:rPr>
+          <w:rFonts w:ascii="Menlo" w:hAnsi="Menlo" w:cs="Menlo"/>
+          <w:color w:val="859900"/>
+          <w:sz w:val="18"/>
+          <w:szCs w:val="18"/>
+        </w:rPr>
+        <w:t>=</w:t>
+      </w:r>
+      <w:r>
+        <w:rPr>
+          <w:rFonts w:ascii="Menlo" w:hAnsi="Menlo" w:cs="Menlo"/>
+          <w:color w:val="657B83"/>
+          <w:sz w:val="18"/>
+          <w:szCs w:val="18"/>
+        </w:rPr>
+        <w:t xml:space="preserve"> </w:t>
+      </w:r>
+      <w:proofErr w:type="spellStart"/>
+      <w:r>
+        <w:rPr>
+          <w:rFonts w:ascii="Menlo" w:hAnsi="Menlo" w:cs="Menlo"/>
+          <w:color w:val="657B83"/>
+          <w:sz w:val="18"/>
+          <w:szCs w:val="18"/>
+        </w:rPr>
+        <w:t>noise_std</w:t>
+      </w:r>
+      <w:proofErr w:type="spellEnd"/>
+      <w:r>
+        <w:rPr>
+          <w:rFonts w:ascii="Menlo" w:hAnsi="Menlo" w:cs="Menlo"/>
+          <w:color w:val="657B83"/>
+          <w:sz w:val="18"/>
+          <w:szCs w:val="18"/>
+        </w:rPr>
+        <w:t xml:space="preserve"> </w:t>
+      </w:r>
+      <w:r>
+        <w:rPr>
+          <w:rFonts w:ascii="Menlo" w:hAnsi="Menlo" w:cs="Menlo"/>
+          <w:color w:val="859900"/>
+          <w:sz w:val="18"/>
+          <w:szCs w:val="18"/>
+        </w:rPr>
+        <w:t>*</w:t>
+      </w:r>
+      <w:r>
+        <w:rPr>
+          <w:rFonts w:ascii="Menlo" w:hAnsi="Menlo" w:cs="Menlo"/>
+          <w:color w:val="657B83"/>
+          <w:sz w:val="18"/>
+          <w:szCs w:val="18"/>
+        </w:rPr>
+        <w:t xml:space="preserve"> </w:t>
+      </w:r>
+      <w:proofErr w:type="spellStart"/>
+      <w:r>
+        <w:rPr>
+          <w:rFonts w:ascii="Menlo" w:hAnsi="Menlo" w:cs="Menlo"/>
+          <w:color w:val="CB4B16"/>
+          <w:sz w:val="18"/>
+          <w:szCs w:val="18"/>
+        </w:rPr>
+        <w:t>np</w:t>
+      </w:r>
+      <w:r>
+        <w:rPr>
+          <w:rFonts w:ascii="Menlo" w:hAnsi="Menlo" w:cs="Menlo"/>
+          <w:color w:val="657B83"/>
+          <w:sz w:val="18"/>
+          <w:szCs w:val="18"/>
+        </w:rPr>
+        <w:t>.</w:t>
+      </w:r>
+      <w:r>
+        <w:rPr>
+          <w:rFonts w:ascii="Menlo" w:hAnsi="Menlo" w:cs="Menlo"/>
+          <w:color w:val="268BD2"/>
+          <w:sz w:val="18"/>
+          <w:szCs w:val="18"/>
+        </w:rPr>
+        <w:t>sqrt</w:t>
+      </w:r>
+      <w:proofErr w:type="spellEnd"/>
+      <w:r>
+        <w:rPr>
+          <w:rFonts w:ascii="Menlo" w:hAnsi="Menlo" w:cs="Menlo"/>
+          <w:color w:val="657B83"/>
+          <w:sz w:val="18"/>
+          <w:szCs w:val="18"/>
+        </w:rPr>
+        <w:t>(</w:t>
+      </w:r>
+      <w:r>
+        <w:rPr>
+          <w:rFonts w:ascii="Menlo" w:hAnsi="Menlo" w:cs="Menlo"/>
+          <w:color w:val="D33682"/>
+          <w:sz w:val="18"/>
+          <w:szCs w:val="18"/>
+        </w:rPr>
+        <w:t>1</w:t>
+      </w:r>
+      <w:r>
+        <w:rPr>
+          <w:rFonts w:ascii="Menlo" w:hAnsi="Menlo" w:cs="Menlo"/>
+          <w:color w:val="657B83"/>
+          <w:sz w:val="18"/>
+          <w:szCs w:val="18"/>
+        </w:rPr>
+        <w:t xml:space="preserve"> </w:t>
+      </w:r>
+      <w:r>
+        <w:rPr>
+          <w:rFonts w:ascii="Menlo" w:hAnsi="Menlo" w:cs="Menlo"/>
+          <w:color w:val="859900"/>
+          <w:sz w:val="18"/>
+          <w:szCs w:val="18"/>
+        </w:rPr>
+        <w:t>-</w:t>
+      </w:r>
+      <w:r>
+        <w:rPr>
+          <w:rFonts w:ascii="Menlo" w:hAnsi="Menlo" w:cs="Menlo"/>
+          <w:color w:val="657B83"/>
+          <w:sz w:val="18"/>
+          <w:szCs w:val="18"/>
+        </w:rPr>
+        <w:t xml:space="preserve"> </w:t>
+      </w:r>
+      <w:proofErr w:type="spellStart"/>
+      <w:r>
+        <w:rPr>
+          <w:rFonts w:ascii="Menlo" w:hAnsi="Menlo" w:cs="Menlo"/>
+          <w:color w:val="657B83"/>
+          <w:sz w:val="18"/>
+          <w:szCs w:val="18"/>
+        </w:rPr>
+        <w:t>corr</w:t>
+      </w:r>
+      <w:proofErr w:type="spellEnd"/>
+      <w:r>
+        <w:rPr>
+          <w:rFonts w:ascii="Menlo" w:hAnsi="Menlo" w:cs="Menlo"/>
+          <w:color w:val="657B83"/>
+          <w:sz w:val="18"/>
+          <w:szCs w:val="18"/>
+        </w:rPr>
+        <w:t>)</w:t>
+      </w:r>
+    </w:p>
+    <w:p>
+      <w:pPr>
+        <w:pStyle w:val="ListParagraph"/>
+        <w:numPr>
+          <w:ilvl w:val="0"/>
+          <w:numId w:val="5"/>
+        </w:numPr>
+        <w:shd w:val="clear" w:color="auto" w:fill="FDF6E3"/>
+        <w:spacing w:line="270" w:lineRule="atLeast"/>
+        <w:rPr>
+          <w:rFonts w:ascii="Menlo" w:hAnsi="Menlo" w:cs="Menlo"/>
+          <w:color w:val="657B83"/>
+          <w:sz w:val="18"/>
+          <w:szCs w:val="18"/>
+        </w:rPr>
+      </w:pPr>
+      <w:r>
+        <w:rPr>
+          <w:rFonts w:ascii="Menlo" w:hAnsi="Menlo" w:cs="Menlo"/>
+          <w:color w:val="657B83"/>
+          <w:sz w:val="18"/>
+          <w:szCs w:val="18"/>
+        </w:rPr>
+        <w:t xml:space="preserve">    </w:t>
+      </w:r>
+    </w:p>
+    <w:p>
+      <w:pPr>
+        <w:pStyle w:val="ListParagraph"/>
+        <w:numPr>
+          <w:ilvl w:val="0"/>
+          <w:numId w:val="5"/>
+        </w:numPr>
+        <w:shd w:val="clear" w:color="auto" w:fill="FDF6E3"/>
+        <w:spacing w:line="270" w:lineRule="atLeast"/>
+        <w:rPr>
+          <w:rFonts w:ascii="Menlo" w:hAnsi="Menlo" w:cs="Menlo"/>
+          <w:color w:val="657B83"/>
+          <w:sz w:val="18"/>
+          <w:szCs w:val="18"/>
+        </w:rPr>
+      </w:pPr>
+      <w:r>
+        <w:rPr>
+          <w:rFonts w:ascii="Menlo" w:hAnsi="Menlo" w:cs="Menlo"/>
+          <w:color w:val="657B83"/>
+          <w:sz w:val="18"/>
+          <w:szCs w:val="18"/>
+        </w:rPr>
+        <w:t xml:space="preserve">    </w:t>
+      </w:r>
+      <w:proofErr w:type="spellStart"/>
+      <w:r>
+        <w:rPr>
+          <w:rFonts w:ascii="Menlo" w:hAnsi="Menlo" w:cs="Menlo"/>
+          <w:color w:val="268BD2"/>
+          <w:sz w:val="18"/>
+          <w:szCs w:val="18"/>
+        </w:rPr>
+        <w:t>time_series</w:t>
+      </w:r>
+      <w:proofErr w:type="spellEnd"/>
+      <w:r>
+        <w:rPr>
+          <w:rFonts w:ascii="Menlo" w:hAnsi="Menlo" w:cs="Menlo"/>
+          <w:color w:val="657B83"/>
+          <w:sz w:val="18"/>
+          <w:szCs w:val="18"/>
+        </w:rPr>
+        <w:t xml:space="preserve"> </w:t>
+      </w:r>
+      <w:r>
+        <w:rPr>
+          <w:rFonts w:ascii="Menlo" w:hAnsi="Menlo" w:cs="Menlo"/>
+          <w:color w:val="859900"/>
+          <w:sz w:val="18"/>
+          <w:szCs w:val="18"/>
+        </w:rPr>
+        <w:t>=</w:t>
+      </w:r>
+      <w:r>
+        <w:rPr>
+          <w:rFonts w:ascii="Menlo" w:hAnsi="Menlo" w:cs="Menlo"/>
+          <w:color w:val="657B83"/>
+          <w:sz w:val="18"/>
+          <w:szCs w:val="18"/>
+        </w:rPr>
+        <w:t xml:space="preserve"> </w:t>
+      </w:r>
+      <w:proofErr w:type="spellStart"/>
+      <w:r>
+        <w:rPr>
+          <w:rFonts w:ascii="Menlo" w:hAnsi="Menlo" w:cs="Menlo"/>
+          <w:color w:val="CB4B16"/>
+          <w:sz w:val="18"/>
+          <w:szCs w:val="18"/>
+        </w:rPr>
+        <w:t>np</w:t>
+      </w:r>
+      <w:r>
+        <w:rPr>
+          <w:rFonts w:ascii="Menlo" w:hAnsi="Menlo" w:cs="Menlo"/>
+          <w:color w:val="657B83"/>
+          <w:sz w:val="18"/>
+          <w:szCs w:val="18"/>
+        </w:rPr>
+        <w:t>.</w:t>
+      </w:r>
+      <w:r>
+        <w:rPr>
+          <w:rFonts w:ascii="Menlo" w:hAnsi="Menlo" w:cs="Menlo"/>
+          <w:color w:val="268BD2"/>
+          <w:sz w:val="18"/>
+          <w:szCs w:val="18"/>
+        </w:rPr>
+        <w:t>zeros</w:t>
+      </w:r>
+      <w:proofErr w:type="spellEnd"/>
+      <w:r>
+        <w:rPr>
+          <w:rFonts w:ascii="Menlo" w:hAnsi="Menlo" w:cs="Menlo"/>
+          <w:color w:val="657B83"/>
+          <w:sz w:val="18"/>
+          <w:szCs w:val="18"/>
+        </w:rPr>
+        <w:t>((</w:t>
+      </w:r>
+      <w:proofErr w:type="spellStart"/>
+      <w:r>
+        <w:rPr>
+          <w:rFonts w:ascii="Menlo" w:hAnsi="Menlo" w:cs="Menlo"/>
+          <w:color w:val="657B83"/>
+          <w:sz w:val="18"/>
+          <w:szCs w:val="18"/>
+        </w:rPr>
+        <w:t>n_series</w:t>
+      </w:r>
+      <w:proofErr w:type="spellEnd"/>
+      <w:r>
+        <w:rPr>
+          <w:rFonts w:ascii="Menlo" w:hAnsi="Menlo" w:cs="Menlo"/>
+          <w:color w:val="657B83"/>
+          <w:sz w:val="18"/>
+          <w:szCs w:val="18"/>
+        </w:rPr>
+        <w:t xml:space="preserve">, </w:t>
+      </w:r>
+      <w:proofErr w:type="spellStart"/>
+      <w:r>
+        <w:rPr>
+          <w:rFonts w:ascii="Menlo" w:hAnsi="Menlo" w:cs="Menlo"/>
+          <w:color w:val="657B83"/>
+          <w:sz w:val="18"/>
+          <w:szCs w:val="18"/>
+        </w:rPr>
+        <w:t>nT</w:t>
+      </w:r>
+      <w:proofErr w:type="spellEnd"/>
+      <w:r>
+        <w:rPr>
+          <w:rFonts w:ascii="Menlo" w:hAnsi="Menlo" w:cs="Menlo"/>
+          <w:color w:val="657B83"/>
+          <w:sz w:val="18"/>
+          <w:szCs w:val="18"/>
+        </w:rPr>
+        <w:t>))</w:t>
+      </w:r>
+    </w:p>
+    <w:p>
+      <w:pPr>
+        <w:pStyle w:val="ListParagraph"/>
+        <w:numPr>
+          <w:ilvl w:val="0"/>
+          <w:numId w:val="5"/>
+        </w:numPr>
+        <w:shd w:val="clear" w:color="auto" w:fill="FDF6E3"/>
+        <w:spacing w:line="270" w:lineRule="atLeast"/>
+        <w:rPr>
+          <w:rFonts w:ascii="Menlo" w:hAnsi="Menlo" w:cs="Menlo"/>
+          <w:color w:val="657B83"/>
+          <w:sz w:val="18"/>
+          <w:szCs w:val="18"/>
+        </w:rPr>
+      </w:pPr>
+      <w:r>
+        <w:rPr>
+          <w:rFonts w:ascii="Menlo" w:hAnsi="Menlo" w:cs="Menlo"/>
+          <w:color w:val="657B83"/>
+          <w:sz w:val="18"/>
+          <w:szCs w:val="18"/>
+        </w:rPr>
+        <w:t xml:space="preserve">    </w:t>
+      </w:r>
+    </w:p>
+    <w:p>
+      <w:pPr>
+        <w:pStyle w:val="ListParagraph"/>
+        <w:numPr>
+          <w:ilvl w:val="0"/>
+          <w:numId w:val="5"/>
+        </w:numPr>
+        <w:shd w:val="clear" w:color="auto" w:fill="FDF6E3"/>
+        <w:spacing w:line="270" w:lineRule="atLeast"/>
+        <w:rPr>
+          <w:rFonts w:ascii="Menlo" w:hAnsi="Menlo" w:cs="Menlo"/>
+          <w:color w:val="657B83"/>
+          <w:sz w:val="18"/>
+          <w:szCs w:val="18"/>
+        </w:rPr>
+      </w:pPr>
+      <w:r>
+        <w:rPr>
+          <w:rFonts w:ascii="Menlo" w:hAnsi="Menlo" w:cs="Menlo"/>
+          <w:color w:val="657B83"/>
+          <w:sz w:val="18"/>
+          <w:szCs w:val="18"/>
+        </w:rPr>
+        <w:t xml:space="preserve">    </w:t>
+      </w:r>
+      <w:proofErr w:type="spellStart"/>
+      <w:r>
+        <w:rPr>
+          <w:rFonts w:ascii="Menlo" w:hAnsi="Menlo" w:cs="Menlo"/>
+          <w:color w:val="268BD2"/>
+          <w:sz w:val="18"/>
+          <w:szCs w:val="18"/>
+        </w:rPr>
+        <w:t>shared_noise</w:t>
+      </w:r>
+      <w:proofErr w:type="spellEnd"/>
+      <w:r>
+        <w:rPr>
+          <w:rFonts w:ascii="Menlo" w:hAnsi="Menlo" w:cs="Menlo"/>
+          <w:color w:val="657B83"/>
+          <w:sz w:val="18"/>
+          <w:szCs w:val="18"/>
+        </w:rPr>
+        <w:t xml:space="preserve"> </w:t>
+      </w:r>
+      <w:r>
+        <w:rPr>
+          <w:rFonts w:ascii="Menlo" w:hAnsi="Menlo" w:cs="Menlo"/>
+          <w:color w:val="859900"/>
+          <w:sz w:val="18"/>
+          <w:szCs w:val="18"/>
+        </w:rPr>
+        <w:t>=</w:t>
+      </w:r>
+      <w:r>
+        <w:rPr>
+          <w:rFonts w:ascii="Menlo" w:hAnsi="Menlo" w:cs="Menlo"/>
+          <w:color w:val="657B83"/>
+          <w:sz w:val="18"/>
+          <w:szCs w:val="18"/>
+        </w:rPr>
+        <w:t xml:space="preserve"> </w:t>
+      </w:r>
+      <w:proofErr w:type="spellStart"/>
+      <w:r>
+        <w:rPr>
+          <w:rFonts w:ascii="Menlo" w:hAnsi="Menlo" w:cs="Menlo"/>
+          <w:color w:val="CB4B16"/>
+          <w:sz w:val="18"/>
+          <w:szCs w:val="18"/>
+        </w:rPr>
+        <w:t>np</w:t>
+      </w:r>
+      <w:r>
+        <w:rPr>
+          <w:rFonts w:ascii="Menlo" w:hAnsi="Menlo" w:cs="Menlo"/>
+          <w:color w:val="657B83"/>
+          <w:sz w:val="18"/>
+          <w:szCs w:val="18"/>
+        </w:rPr>
+        <w:t>.</w:t>
+      </w:r>
+      <w:r>
+        <w:rPr>
+          <w:rFonts w:ascii="Menlo" w:hAnsi="Menlo" w:cs="Menlo"/>
+          <w:color w:val="CB4B16"/>
+          <w:sz w:val="18"/>
+          <w:szCs w:val="18"/>
+        </w:rPr>
+        <w:t>random</w:t>
+      </w:r>
+      <w:r>
+        <w:rPr>
+          <w:rFonts w:ascii="Menlo" w:hAnsi="Menlo" w:cs="Menlo"/>
+          <w:color w:val="657B83"/>
+          <w:sz w:val="18"/>
+          <w:szCs w:val="18"/>
+        </w:rPr>
+        <w:t>.</w:t>
+      </w:r>
+      <w:r>
+        <w:rPr>
+          <w:rFonts w:ascii="Menlo" w:hAnsi="Menlo" w:cs="Menlo"/>
+          <w:color w:val="268BD2"/>
+          <w:sz w:val="18"/>
+          <w:szCs w:val="18"/>
+        </w:rPr>
+        <w:t>randn</w:t>
+      </w:r>
+      <w:proofErr w:type="spellEnd"/>
+      <w:r>
+        <w:rPr>
+          <w:rFonts w:ascii="Menlo" w:hAnsi="Menlo" w:cs="Menlo"/>
+          <w:color w:val="657B83"/>
+          <w:sz w:val="18"/>
+          <w:szCs w:val="18"/>
+        </w:rPr>
+        <w:t>(</w:t>
+      </w:r>
+      <w:proofErr w:type="spellStart"/>
+      <w:r>
+        <w:rPr>
+          <w:rFonts w:ascii="Menlo" w:hAnsi="Menlo" w:cs="Menlo"/>
+          <w:color w:val="657B83"/>
+          <w:sz w:val="18"/>
+          <w:szCs w:val="18"/>
+        </w:rPr>
+        <w:t>nT</w:t>
+      </w:r>
+      <w:proofErr w:type="spellEnd"/>
+      <w:r>
+        <w:rPr>
+          <w:rFonts w:ascii="Menlo" w:hAnsi="Menlo" w:cs="Menlo"/>
+          <w:color w:val="657B83"/>
+          <w:sz w:val="18"/>
+          <w:szCs w:val="18"/>
+        </w:rPr>
+        <w:t xml:space="preserve">) </w:t>
+      </w:r>
+      <w:r>
+        <w:rPr>
+          <w:rFonts w:ascii="Menlo" w:hAnsi="Menlo" w:cs="Menlo"/>
+          <w:color w:val="268BD2"/>
+          <w:sz w:val="18"/>
+          <w:szCs w:val="18"/>
+        </w:rPr>
+        <w:t>*</w:t>
+      </w:r>
+      <w:r>
+        <w:rPr>
+          <w:rFonts w:ascii="Menlo" w:hAnsi="Menlo" w:cs="Menlo"/>
+          <w:color w:val="657B83"/>
+          <w:sz w:val="18"/>
+          <w:szCs w:val="18"/>
+        </w:rPr>
+        <w:t xml:space="preserve"> </w:t>
+      </w:r>
+      <w:proofErr w:type="spellStart"/>
+      <w:r>
+        <w:rPr>
+          <w:rFonts w:ascii="Menlo" w:hAnsi="Menlo" w:cs="Menlo"/>
+          <w:color w:val="268BD2"/>
+          <w:sz w:val="18"/>
+          <w:szCs w:val="18"/>
+        </w:rPr>
+        <w:t>shared_noise_std</w:t>
+      </w:r>
+      <w:proofErr w:type="spellEnd"/>
+    </w:p>
+    <w:p>
+      <w:pPr>
+        <w:pStyle w:val="ListParagraph"/>
+        <w:numPr>
+          <w:ilvl w:val="0"/>
+          <w:numId w:val="5"/>
+        </w:numPr>
+        <w:shd w:val="clear" w:color="auto" w:fill="FDF6E3"/>
+        <w:spacing w:line="270" w:lineRule="atLeast"/>
+        <w:rPr>
+          <w:rFonts w:ascii="Menlo" w:hAnsi="Menlo" w:cs="Menlo"/>
+          <w:color w:val="657B83"/>
+          <w:sz w:val="18"/>
+          <w:szCs w:val="18"/>
+        </w:rPr>
+      </w:pPr>
+      <w:r>
+        <w:rPr>
+          <w:rFonts w:ascii="Menlo" w:hAnsi="Menlo" w:cs="Menlo"/>
+          <w:color w:val="657B83"/>
+          <w:sz w:val="18"/>
+          <w:szCs w:val="18"/>
+        </w:rPr>
+        <w:t xml:space="preserve">    </w:t>
+      </w:r>
+      <w:r>
+        <w:rPr>
+          <w:rFonts w:ascii="Menlo" w:hAnsi="Menlo" w:cs="Menlo"/>
+          <w:i/>
+          <w:iCs/>
+          <w:color w:val="93A1A1"/>
+          <w:sz w:val="18"/>
+          <w:szCs w:val="18"/>
+        </w:rPr>
+        <w:t xml:space="preserve"># </w:t>
+      </w:r>
+      <w:proofErr w:type="spellStart"/>
+      <w:r>
+        <w:rPr>
+          <w:rFonts w:ascii="Menlo" w:hAnsi="Menlo" w:cs="Menlo"/>
+          <w:i/>
+          <w:iCs/>
+          <w:color w:val="93A1A1"/>
+          <w:sz w:val="18"/>
+          <w:szCs w:val="18"/>
+        </w:rPr>
+        <w:t>unique_noise</w:t>
+      </w:r>
+      <w:proofErr w:type="spellEnd"/>
+      <w:r>
+        <w:rPr>
+          <w:rFonts w:ascii="Menlo" w:hAnsi="Menlo" w:cs="Menlo"/>
+          <w:i/>
+          <w:iCs/>
+          <w:color w:val="93A1A1"/>
+          <w:sz w:val="18"/>
+          <w:szCs w:val="18"/>
+        </w:rPr>
+        <w:t xml:space="preserve"> = </w:t>
+      </w:r>
+      <w:proofErr w:type="spellStart"/>
+      <w:r>
+        <w:rPr>
+          <w:rFonts w:ascii="Menlo" w:hAnsi="Menlo" w:cs="Menlo"/>
+          <w:i/>
+          <w:iCs/>
+          <w:color w:val="93A1A1"/>
+          <w:sz w:val="18"/>
+          <w:szCs w:val="18"/>
+        </w:rPr>
+        <w:t>np.array</w:t>
+      </w:r>
+      <w:proofErr w:type="spellEnd"/>
+      <w:r>
+        <w:rPr>
+          <w:rFonts w:ascii="Menlo" w:hAnsi="Menlo" w:cs="Menlo"/>
+          <w:i/>
+          <w:iCs/>
+          <w:color w:val="93A1A1"/>
+          <w:sz w:val="18"/>
+          <w:szCs w:val="18"/>
+        </w:rPr>
+        <w:t>([</w:t>
+      </w:r>
+      <w:proofErr w:type="spellStart"/>
+      <w:r>
+        <w:rPr>
+          <w:rFonts w:ascii="Menlo" w:hAnsi="Menlo" w:cs="Menlo"/>
+          <w:i/>
+          <w:iCs/>
+          <w:color w:val="93A1A1"/>
+          <w:sz w:val="18"/>
+          <w:szCs w:val="18"/>
+        </w:rPr>
+        <w:t>make_pink_noise</w:t>
+      </w:r>
+      <w:proofErr w:type="spellEnd"/>
+      <w:r>
+        <w:rPr>
+          <w:rFonts w:ascii="Menlo" w:hAnsi="Menlo" w:cs="Menlo"/>
+          <w:i/>
+          <w:iCs/>
+          <w:color w:val="93A1A1"/>
+          <w:sz w:val="18"/>
+          <w:szCs w:val="18"/>
+        </w:rPr>
+        <w:t>(</w:t>
+      </w:r>
+      <w:proofErr w:type="spellStart"/>
+      <w:r>
+        <w:rPr>
+          <w:rFonts w:ascii="Menlo" w:hAnsi="Menlo" w:cs="Menlo"/>
+          <w:i/>
+          <w:iCs/>
+          <w:color w:val="93A1A1"/>
+          <w:sz w:val="18"/>
+          <w:szCs w:val="18"/>
+        </w:rPr>
+        <w:t>nT</w:t>
+      </w:r>
+      <w:proofErr w:type="spellEnd"/>
+      <w:r>
+        <w:rPr>
+          <w:rFonts w:ascii="Menlo" w:hAnsi="Menlo" w:cs="Menlo"/>
+          <w:i/>
+          <w:iCs/>
+          <w:color w:val="93A1A1"/>
+          <w:sz w:val="18"/>
+          <w:szCs w:val="18"/>
+        </w:rPr>
+        <w:t>) for _ in range(</w:t>
+      </w:r>
+      <w:proofErr w:type="spellStart"/>
+      <w:r>
+        <w:rPr>
+          <w:rFonts w:ascii="Menlo" w:hAnsi="Menlo" w:cs="Menlo"/>
+          <w:i/>
+          <w:iCs/>
+          <w:color w:val="93A1A1"/>
+          <w:sz w:val="18"/>
+          <w:szCs w:val="18"/>
+        </w:rPr>
+        <w:t>n_series</w:t>
+      </w:r>
+      <w:proofErr w:type="spellEnd"/>
+      <w:r>
+        <w:rPr>
+          <w:rFonts w:ascii="Menlo" w:hAnsi="Menlo" w:cs="Menlo"/>
+          <w:i/>
+          <w:iCs/>
+          <w:color w:val="93A1A1"/>
+          <w:sz w:val="18"/>
+          <w:szCs w:val="18"/>
+        </w:rPr>
+        <w:t xml:space="preserve">)]) * </w:t>
+      </w:r>
+      <w:proofErr w:type="spellStart"/>
+      <w:r>
+        <w:rPr>
+          <w:rFonts w:ascii="Menlo" w:hAnsi="Menlo" w:cs="Menlo"/>
+          <w:i/>
+          <w:iCs/>
+          <w:color w:val="93A1A1"/>
+          <w:sz w:val="18"/>
+          <w:szCs w:val="18"/>
+        </w:rPr>
+        <w:t>unique_noise_std</w:t>
+      </w:r>
+      <w:proofErr w:type="spellEnd"/>
+      <w:r>
+        <w:rPr>
+          <w:rFonts w:ascii="Menlo" w:hAnsi="Menlo" w:cs="Menlo"/>
+          <w:i/>
+          <w:iCs/>
+          <w:color w:val="93A1A1"/>
+          <w:sz w:val="18"/>
+          <w:szCs w:val="18"/>
+        </w:rPr>
+        <w:t xml:space="preserve">  # pink noise</w:t>
+      </w:r>
+    </w:p>
+    <w:p>
+      <w:pPr>
+        <w:pStyle w:val="ListParagraph"/>
+        <w:numPr>
+          <w:ilvl w:val="0"/>
+          <w:numId w:val="5"/>
+        </w:numPr>
+        <w:shd w:val="clear" w:color="auto" w:fill="FDF6E3"/>
+        <w:spacing w:line="270" w:lineRule="atLeast"/>
+        <w:rPr>
+          <w:rFonts w:ascii="Menlo" w:hAnsi="Menlo" w:cs="Menlo"/>
+          <w:color w:val="657B83"/>
+          <w:sz w:val="18"/>
+          <w:szCs w:val="18"/>
+        </w:rPr>
+      </w:pPr>
+      <w:r>
+        <w:rPr>
+          <w:rFonts w:ascii="Menlo" w:hAnsi="Menlo" w:cs="Menlo"/>
+          <w:color w:val="657B83"/>
+          <w:sz w:val="18"/>
+          <w:szCs w:val="18"/>
+        </w:rPr>
+        <w:lastRenderedPageBreak/>
+        <w:t xml:space="preserve">    </w:t>
+      </w:r>
+      <w:proofErr w:type="spellStart"/>
+      <w:r>
+        <w:rPr>
+          <w:rFonts w:ascii="Menlo" w:hAnsi="Menlo" w:cs="Menlo"/>
+          <w:color w:val="268BD2"/>
+          <w:sz w:val="18"/>
+          <w:szCs w:val="18"/>
+        </w:rPr>
+        <w:t>unique_noise</w:t>
+      </w:r>
+      <w:proofErr w:type="spellEnd"/>
+      <w:r>
+        <w:rPr>
+          <w:rFonts w:ascii="Menlo" w:hAnsi="Menlo" w:cs="Menlo"/>
+          <w:color w:val="657B83"/>
+          <w:sz w:val="18"/>
+          <w:szCs w:val="18"/>
+        </w:rPr>
+        <w:t xml:space="preserve"> </w:t>
+      </w:r>
+      <w:r>
+        <w:rPr>
+          <w:rFonts w:ascii="Menlo" w:hAnsi="Menlo" w:cs="Menlo"/>
+          <w:color w:val="859900"/>
+          <w:sz w:val="18"/>
+          <w:szCs w:val="18"/>
+        </w:rPr>
+        <w:t>=</w:t>
+      </w:r>
+      <w:r>
+        <w:rPr>
+          <w:rFonts w:ascii="Menlo" w:hAnsi="Menlo" w:cs="Menlo"/>
+          <w:color w:val="657B83"/>
+          <w:sz w:val="18"/>
+          <w:szCs w:val="18"/>
+        </w:rPr>
+        <w:t xml:space="preserve"> </w:t>
+      </w:r>
+      <w:proofErr w:type="spellStart"/>
+      <w:r>
+        <w:rPr>
+          <w:rFonts w:ascii="Menlo" w:hAnsi="Menlo" w:cs="Menlo"/>
+          <w:color w:val="CB4B16"/>
+          <w:sz w:val="18"/>
+          <w:szCs w:val="18"/>
+        </w:rPr>
+        <w:t>np</w:t>
+      </w:r>
+      <w:r>
+        <w:rPr>
+          <w:rFonts w:ascii="Menlo" w:hAnsi="Menlo" w:cs="Menlo"/>
+          <w:color w:val="657B83"/>
+          <w:sz w:val="18"/>
+          <w:szCs w:val="18"/>
+        </w:rPr>
+        <w:t>.</w:t>
+      </w:r>
+      <w:r>
+        <w:rPr>
+          <w:rFonts w:ascii="Menlo" w:hAnsi="Menlo" w:cs="Menlo"/>
+          <w:color w:val="CB4B16"/>
+          <w:sz w:val="18"/>
+          <w:szCs w:val="18"/>
+        </w:rPr>
+        <w:t>random</w:t>
+      </w:r>
+      <w:r>
+        <w:rPr>
+          <w:rFonts w:ascii="Menlo" w:hAnsi="Menlo" w:cs="Menlo"/>
+          <w:color w:val="657B83"/>
+          <w:sz w:val="18"/>
+          <w:szCs w:val="18"/>
+        </w:rPr>
+        <w:t>.</w:t>
+      </w:r>
+      <w:r>
+        <w:rPr>
+          <w:rFonts w:ascii="Menlo" w:hAnsi="Menlo" w:cs="Menlo"/>
+          <w:color w:val="268BD2"/>
+          <w:sz w:val="18"/>
+          <w:szCs w:val="18"/>
+        </w:rPr>
+        <w:t>randn</w:t>
+      </w:r>
+      <w:proofErr w:type="spellEnd"/>
+      <w:r>
+        <w:rPr>
+          <w:rFonts w:ascii="Menlo" w:hAnsi="Menlo" w:cs="Menlo"/>
+          <w:color w:val="657B83"/>
+          <w:sz w:val="18"/>
+          <w:szCs w:val="18"/>
+        </w:rPr>
+        <w:t>(</w:t>
+      </w:r>
+      <w:proofErr w:type="spellStart"/>
+      <w:r>
+        <w:rPr>
+          <w:rFonts w:ascii="Menlo" w:hAnsi="Menlo" w:cs="Menlo"/>
+          <w:color w:val="657B83"/>
+          <w:sz w:val="18"/>
+          <w:szCs w:val="18"/>
+        </w:rPr>
+        <w:t>n_series</w:t>
+      </w:r>
+      <w:proofErr w:type="spellEnd"/>
+      <w:r>
+        <w:rPr>
+          <w:rFonts w:ascii="Menlo" w:hAnsi="Menlo" w:cs="Menlo"/>
+          <w:color w:val="657B83"/>
+          <w:sz w:val="18"/>
+          <w:szCs w:val="18"/>
+        </w:rPr>
+        <w:t xml:space="preserve">, </w:t>
+      </w:r>
+      <w:proofErr w:type="spellStart"/>
+      <w:r>
+        <w:rPr>
+          <w:rFonts w:ascii="Menlo" w:hAnsi="Menlo" w:cs="Menlo"/>
+          <w:color w:val="657B83"/>
+          <w:sz w:val="18"/>
+          <w:szCs w:val="18"/>
+        </w:rPr>
+        <w:t>nT</w:t>
+      </w:r>
+      <w:proofErr w:type="spellEnd"/>
+      <w:r>
+        <w:rPr>
+          <w:rFonts w:ascii="Menlo" w:hAnsi="Menlo" w:cs="Menlo"/>
+          <w:color w:val="657B83"/>
+          <w:sz w:val="18"/>
+          <w:szCs w:val="18"/>
+        </w:rPr>
+        <w:t xml:space="preserve">) </w:t>
+      </w:r>
+      <w:r>
+        <w:rPr>
+          <w:rFonts w:ascii="Menlo" w:hAnsi="Menlo" w:cs="Menlo"/>
+          <w:color w:val="268BD2"/>
+          <w:sz w:val="18"/>
+          <w:szCs w:val="18"/>
+        </w:rPr>
+        <w:t>*</w:t>
+      </w:r>
+      <w:r>
+        <w:rPr>
+          <w:rFonts w:ascii="Menlo" w:hAnsi="Menlo" w:cs="Menlo"/>
+          <w:color w:val="657B83"/>
+          <w:sz w:val="18"/>
+          <w:szCs w:val="18"/>
+        </w:rPr>
+        <w:t xml:space="preserve"> </w:t>
+      </w:r>
+      <w:proofErr w:type="spellStart"/>
+      <w:r>
+        <w:rPr>
+          <w:rFonts w:ascii="Menlo" w:hAnsi="Menlo" w:cs="Menlo"/>
+          <w:color w:val="268BD2"/>
+          <w:sz w:val="18"/>
+          <w:szCs w:val="18"/>
+        </w:rPr>
+        <w:t>unique_noise_std</w:t>
+      </w:r>
+      <w:proofErr w:type="spellEnd"/>
+      <w:r>
+        <w:rPr>
+          <w:rFonts w:ascii="Menlo" w:hAnsi="Menlo" w:cs="Menlo"/>
+          <w:color w:val="657B83"/>
+          <w:sz w:val="18"/>
+          <w:szCs w:val="18"/>
+        </w:rPr>
+        <w:t xml:space="preserve"> </w:t>
+      </w:r>
+      <w:r>
+        <w:rPr>
+          <w:rFonts w:ascii="Menlo" w:hAnsi="Menlo" w:cs="Menlo"/>
+          <w:i/>
+          <w:iCs/>
+          <w:color w:val="93A1A1"/>
+          <w:sz w:val="18"/>
+          <w:szCs w:val="18"/>
+        </w:rPr>
+        <w:t># white noise</w:t>
+      </w:r>
+    </w:p>
+    <w:p>
+      <w:pPr>
+        <w:pStyle w:val="ListParagraph"/>
+        <w:numPr>
+          <w:ilvl w:val="0"/>
+          <w:numId w:val="5"/>
+        </w:numPr>
+        <w:shd w:val="clear" w:color="auto" w:fill="FDF6E3"/>
+        <w:spacing w:line="270" w:lineRule="atLeast"/>
+        <w:rPr>
+          <w:rFonts w:ascii="Menlo" w:hAnsi="Menlo" w:cs="Menlo"/>
+          <w:color w:val="657B83"/>
+          <w:sz w:val="18"/>
+          <w:szCs w:val="18"/>
+        </w:rPr>
+      </w:pPr>
+      <w:r>
+        <w:rPr>
+          <w:rFonts w:ascii="Menlo" w:hAnsi="Menlo" w:cs="Menlo"/>
+          <w:color w:val="657B83"/>
+          <w:sz w:val="18"/>
+          <w:szCs w:val="18"/>
+        </w:rPr>
+        <w:t xml:space="preserve">    </w:t>
+      </w:r>
+    </w:p>
+    <w:p>
+      <w:pPr>
+        <w:pStyle w:val="ListParagraph"/>
+        <w:numPr>
+          <w:ilvl w:val="0"/>
+          <w:numId w:val="5"/>
+        </w:numPr>
+        <w:shd w:val="clear" w:color="auto" w:fill="FDF6E3"/>
+        <w:spacing w:line="270" w:lineRule="atLeast"/>
+        <w:rPr>
+          <w:rFonts w:ascii="Menlo" w:hAnsi="Menlo" w:cs="Menlo"/>
+          <w:color w:val="657B83"/>
+          <w:sz w:val="18"/>
+          <w:szCs w:val="18"/>
+        </w:rPr>
+      </w:pPr>
+      <w:r>
+        <w:rPr>
+          <w:rFonts w:ascii="Menlo" w:hAnsi="Menlo" w:cs="Menlo"/>
+          <w:color w:val="657B83"/>
+          <w:sz w:val="18"/>
+          <w:szCs w:val="18"/>
+        </w:rPr>
+        <w:t xml:space="preserve">    </w:t>
+      </w:r>
+      <w:r>
+        <w:rPr>
+          <w:rFonts w:ascii="Menlo" w:hAnsi="Menlo" w:cs="Menlo"/>
+          <w:color w:val="859900"/>
+          <w:sz w:val="18"/>
+          <w:szCs w:val="18"/>
+        </w:rPr>
+        <w:t>for</w:t>
+      </w:r>
+      <w:r>
+        <w:rPr>
+          <w:rFonts w:ascii="Menlo" w:hAnsi="Menlo" w:cs="Menlo"/>
+          <w:color w:val="657B83"/>
+          <w:sz w:val="18"/>
+          <w:szCs w:val="18"/>
+        </w:rPr>
+        <w:t xml:space="preserve"> </w:t>
+      </w:r>
+      <w:proofErr w:type="spellStart"/>
+      <w:r>
+        <w:rPr>
+          <w:rFonts w:ascii="Menlo" w:hAnsi="Menlo" w:cs="Menlo"/>
+          <w:color w:val="268BD2"/>
+          <w:sz w:val="18"/>
+          <w:szCs w:val="18"/>
+        </w:rPr>
+        <w:t>i</w:t>
+      </w:r>
+      <w:proofErr w:type="spellEnd"/>
+      <w:r>
+        <w:rPr>
+          <w:rFonts w:ascii="Menlo" w:hAnsi="Menlo" w:cs="Menlo"/>
+          <w:color w:val="657B83"/>
+          <w:sz w:val="18"/>
+          <w:szCs w:val="18"/>
+        </w:rPr>
+        <w:t xml:space="preserve"> </w:t>
+      </w:r>
+      <w:r>
+        <w:rPr>
+          <w:rFonts w:ascii="Menlo" w:hAnsi="Menlo" w:cs="Menlo"/>
+          <w:color w:val="859900"/>
+          <w:sz w:val="18"/>
+          <w:szCs w:val="18"/>
+        </w:rPr>
+        <w:t>in</w:t>
+      </w:r>
+      <w:r>
+        <w:rPr>
+          <w:rFonts w:ascii="Menlo" w:hAnsi="Menlo" w:cs="Menlo"/>
+          <w:color w:val="657B83"/>
+          <w:sz w:val="18"/>
+          <w:szCs w:val="18"/>
+        </w:rPr>
+        <w:t xml:space="preserve"> </w:t>
+      </w:r>
+      <w:r>
+        <w:rPr>
+          <w:rFonts w:ascii="Menlo" w:hAnsi="Menlo" w:cs="Menlo"/>
+          <w:color w:val="CB4B16"/>
+          <w:sz w:val="18"/>
+          <w:szCs w:val="18"/>
+        </w:rPr>
+        <w:t>range</w:t>
+      </w:r>
+      <w:r>
+        <w:rPr>
+          <w:rFonts w:ascii="Menlo" w:hAnsi="Menlo" w:cs="Menlo"/>
+          <w:color w:val="657B83"/>
+          <w:sz w:val="18"/>
+          <w:szCs w:val="18"/>
+        </w:rPr>
+        <w:t>(</w:t>
+      </w:r>
+      <w:proofErr w:type="spellStart"/>
+      <w:r>
+        <w:rPr>
+          <w:rFonts w:ascii="Menlo" w:hAnsi="Menlo" w:cs="Menlo"/>
+          <w:color w:val="657B83"/>
+          <w:sz w:val="18"/>
+          <w:szCs w:val="18"/>
+        </w:rPr>
+        <w:t>n_series</w:t>
+      </w:r>
+      <w:proofErr w:type="spellEnd"/>
+      <w:r>
+        <w:rPr>
+          <w:rFonts w:ascii="Menlo" w:hAnsi="Menlo" w:cs="Menlo"/>
+          <w:color w:val="657B83"/>
+          <w:sz w:val="18"/>
+          <w:szCs w:val="18"/>
+        </w:rPr>
+        <w:t>):</w:t>
+      </w:r>
+    </w:p>
+    <w:p>
+      <w:pPr>
+        <w:pStyle w:val="ListParagraph"/>
+        <w:numPr>
+          <w:ilvl w:val="0"/>
+          <w:numId w:val="5"/>
+        </w:numPr>
+        <w:shd w:val="clear" w:color="auto" w:fill="FDF6E3"/>
+        <w:spacing w:line="270" w:lineRule="atLeast"/>
+        <w:rPr>
+          <w:rFonts w:ascii="Menlo" w:hAnsi="Menlo" w:cs="Menlo"/>
+          <w:color w:val="657B83"/>
+          <w:sz w:val="18"/>
+          <w:szCs w:val="18"/>
+        </w:rPr>
+      </w:pPr>
+      <w:r>
+        <w:rPr>
+          <w:rFonts w:ascii="Menlo" w:hAnsi="Menlo" w:cs="Menlo"/>
+          <w:color w:val="657B83"/>
+          <w:sz w:val="18"/>
+          <w:szCs w:val="18"/>
+        </w:rPr>
+        <w:t xml:space="preserve">        </w:t>
+      </w:r>
+      <w:proofErr w:type="spellStart"/>
+      <w:r>
+        <w:rPr>
+          <w:rFonts w:ascii="Menlo" w:hAnsi="Menlo" w:cs="Menlo"/>
+          <w:color w:val="268BD2"/>
+          <w:sz w:val="18"/>
+          <w:szCs w:val="18"/>
+        </w:rPr>
+        <w:t>time_series</w:t>
+      </w:r>
+      <w:proofErr w:type="spellEnd"/>
+      <w:r>
+        <w:rPr>
+          <w:rFonts w:ascii="Menlo" w:hAnsi="Menlo" w:cs="Menlo"/>
+          <w:color w:val="657B83"/>
+          <w:sz w:val="18"/>
+          <w:szCs w:val="18"/>
+        </w:rPr>
+        <w:t>[</w:t>
+      </w:r>
+      <w:proofErr w:type="spellStart"/>
+      <w:r>
+        <w:rPr>
+          <w:rFonts w:ascii="Menlo" w:hAnsi="Menlo" w:cs="Menlo"/>
+          <w:color w:val="268BD2"/>
+          <w:sz w:val="18"/>
+          <w:szCs w:val="18"/>
+        </w:rPr>
+        <w:t>i</w:t>
+      </w:r>
+      <w:proofErr w:type="spellEnd"/>
+      <w:r>
+        <w:rPr>
+          <w:rFonts w:ascii="Menlo" w:hAnsi="Menlo" w:cs="Menlo"/>
+          <w:color w:val="657B83"/>
+          <w:sz w:val="18"/>
+          <w:szCs w:val="18"/>
+        </w:rPr>
+        <w:t xml:space="preserve">, </w:t>
+      </w:r>
+      <w:r>
+        <w:rPr>
+          <w:rFonts w:ascii="Menlo" w:hAnsi="Menlo" w:cs="Menlo"/>
+          <w:color w:val="D33682"/>
+          <w:sz w:val="18"/>
+          <w:szCs w:val="18"/>
+        </w:rPr>
+        <w:t>0</w:t>
+      </w:r>
+      <w:r>
+        <w:rPr>
+          <w:rFonts w:ascii="Menlo" w:hAnsi="Menlo" w:cs="Menlo"/>
+          <w:color w:val="657B83"/>
+          <w:sz w:val="18"/>
+          <w:szCs w:val="18"/>
+        </w:rPr>
+        <w:t xml:space="preserve">] </w:t>
+      </w:r>
+      <w:r>
+        <w:rPr>
+          <w:rFonts w:ascii="Menlo" w:hAnsi="Menlo" w:cs="Menlo"/>
+          <w:color w:val="859900"/>
+          <w:sz w:val="18"/>
+          <w:szCs w:val="18"/>
+        </w:rPr>
+        <w:t>=</w:t>
+      </w:r>
+      <w:r>
+        <w:rPr>
+          <w:rFonts w:ascii="Menlo" w:hAnsi="Menlo" w:cs="Menlo"/>
+          <w:color w:val="657B83"/>
+          <w:sz w:val="18"/>
+          <w:szCs w:val="18"/>
+        </w:rPr>
+        <w:t xml:space="preserve"> </w:t>
+      </w:r>
+      <w:proofErr w:type="spellStart"/>
+      <w:r>
+        <w:rPr>
+          <w:rFonts w:ascii="Menlo" w:hAnsi="Menlo" w:cs="Menlo"/>
+          <w:color w:val="268BD2"/>
+          <w:sz w:val="18"/>
+          <w:szCs w:val="18"/>
+        </w:rPr>
+        <w:t>shared_noise</w:t>
+      </w:r>
+      <w:proofErr w:type="spellEnd"/>
+      <w:r>
+        <w:rPr>
+          <w:rFonts w:ascii="Menlo" w:hAnsi="Menlo" w:cs="Menlo"/>
+          <w:color w:val="657B83"/>
+          <w:sz w:val="18"/>
+          <w:szCs w:val="18"/>
+        </w:rPr>
+        <w:t>[</w:t>
+      </w:r>
+      <w:r>
+        <w:rPr>
+          <w:rFonts w:ascii="Menlo" w:hAnsi="Menlo" w:cs="Menlo"/>
+          <w:color w:val="D33682"/>
+          <w:sz w:val="18"/>
+          <w:szCs w:val="18"/>
+        </w:rPr>
+        <w:t>0</w:t>
+      </w:r>
+      <w:r>
+        <w:rPr>
+          <w:rFonts w:ascii="Menlo" w:hAnsi="Menlo" w:cs="Menlo"/>
+          <w:color w:val="657B83"/>
+          <w:sz w:val="18"/>
+          <w:szCs w:val="18"/>
+        </w:rPr>
+        <w:t xml:space="preserve">] </w:t>
+      </w:r>
+      <w:r>
+        <w:rPr>
+          <w:rFonts w:ascii="Menlo" w:hAnsi="Menlo" w:cs="Menlo"/>
+          <w:color w:val="859900"/>
+          <w:sz w:val="18"/>
+          <w:szCs w:val="18"/>
+        </w:rPr>
+        <w:t>+</w:t>
+      </w:r>
+      <w:r>
+        <w:rPr>
+          <w:rFonts w:ascii="Menlo" w:hAnsi="Menlo" w:cs="Menlo"/>
+          <w:color w:val="657B83"/>
+          <w:sz w:val="18"/>
+          <w:szCs w:val="18"/>
+        </w:rPr>
+        <w:t xml:space="preserve"> </w:t>
+      </w:r>
+      <w:proofErr w:type="spellStart"/>
+      <w:r>
+        <w:rPr>
+          <w:rFonts w:ascii="Menlo" w:hAnsi="Menlo" w:cs="Menlo"/>
+          <w:color w:val="268BD2"/>
+          <w:sz w:val="18"/>
+          <w:szCs w:val="18"/>
+        </w:rPr>
+        <w:t>unique_noise</w:t>
+      </w:r>
+      <w:proofErr w:type="spellEnd"/>
+      <w:r>
+        <w:rPr>
+          <w:rFonts w:ascii="Menlo" w:hAnsi="Menlo" w:cs="Menlo"/>
+          <w:color w:val="657B83"/>
+          <w:sz w:val="18"/>
+          <w:szCs w:val="18"/>
+        </w:rPr>
+        <w:t>[</w:t>
+      </w:r>
+      <w:proofErr w:type="spellStart"/>
+      <w:r>
+        <w:rPr>
+          <w:rFonts w:ascii="Menlo" w:hAnsi="Menlo" w:cs="Menlo"/>
+          <w:color w:val="268BD2"/>
+          <w:sz w:val="18"/>
+          <w:szCs w:val="18"/>
+        </w:rPr>
+        <w:t>i</w:t>
+      </w:r>
+      <w:proofErr w:type="spellEnd"/>
+      <w:r>
+        <w:rPr>
+          <w:rFonts w:ascii="Menlo" w:hAnsi="Menlo" w:cs="Menlo"/>
+          <w:color w:val="657B83"/>
+          <w:sz w:val="18"/>
+          <w:szCs w:val="18"/>
+        </w:rPr>
+        <w:t xml:space="preserve">, </w:t>
+      </w:r>
+      <w:r>
+        <w:rPr>
+          <w:rFonts w:ascii="Menlo" w:hAnsi="Menlo" w:cs="Menlo"/>
+          <w:color w:val="D33682"/>
+          <w:sz w:val="18"/>
+          <w:szCs w:val="18"/>
+        </w:rPr>
+        <w:t>0</w:t>
+      </w:r>
+      <w:r>
+        <w:rPr>
+          <w:rFonts w:ascii="Menlo" w:hAnsi="Menlo" w:cs="Menlo"/>
+          <w:color w:val="657B83"/>
+          <w:sz w:val="18"/>
+          <w:szCs w:val="18"/>
+        </w:rPr>
+        <w:t>]</w:t>
+      </w:r>
+    </w:p>
+    <w:p>
+      <w:pPr>
+        <w:pStyle w:val="ListParagraph"/>
+        <w:numPr>
+          <w:ilvl w:val="0"/>
+          <w:numId w:val="5"/>
+        </w:numPr>
+        <w:shd w:val="clear" w:color="auto" w:fill="FDF6E3"/>
+        <w:spacing w:line="270" w:lineRule="atLeast"/>
+        <w:rPr>
+          <w:rFonts w:ascii="Menlo" w:hAnsi="Menlo" w:cs="Menlo"/>
+          <w:color w:val="657B83"/>
+          <w:sz w:val="18"/>
+          <w:szCs w:val="18"/>
+        </w:rPr>
+      </w:pPr>
+      <w:r>
+        <w:rPr>
+          <w:rFonts w:ascii="Menlo" w:hAnsi="Menlo" w:cs="Menlo"/>
+          <w:color w:val="657B83"/>
+          <w:sz w:val="18"/>
+          <w:szCs w:val="18"/>
+        </w:rPr>
+        <w:t xml:space="preserve">    </w:t>
+      </w:r>
+    </w:p>
+    <w:p>
+      <w:pPr>
+        <w:pStyle w:val="ListParagraph"/>
+        <w:numPr>
+          <w:ilvl w:val="0"/>
+          <w:numId w:val="5"/>
+        </w:numPr>
+        <w:shd w:val="clear" w:color="auto" w:fill="FDF6E3"/>
+        <w:spacing w:line="270" w:lineRule="atLeast"/>
+        <w:rPr>
+          <w:rFonts w:ascii="Menlo" w:hAnsi="Menlo" w:cs="Menlo"/>
+          <w:color w:val="657B83"/>
+          <w:sz w:val="18"/>
+          <w:szCs w:val="18"/>
+        </w:rPr>
+      </w:pPr>
+      <w:r>
+        <w:rPr>
+          <w:rFonts w:ascii="Menlo" w:hAnsi="Menlo" w:cs="Menlo"/>
+          <w:color w:val="657B83"/>
+          <w:sz w:val="18"/>
+          <w:szCs w:val="18"/>
+        </w:rPr>
+        <w:t xml:space="preserve">    </w:t>
+      </w:r>
+      <w:r>
+        <w:rPr>
+          <w:rFonts w:ascii="Menlo" w:hAnsi="Menlo" w:cs="Menlo"/>
+          <w:color w:val="859900"/>
+          <w:sz w:val="18"/>
+          <w:szCs w:val="18"/>
+        </w:rPr>
+        <w:t>for</w:t>
+      </w:r>
+      <w:r>
+        <w:rPr>
+          <w:rFonts w:ascii="Menlo" w:hAnsi="Menlo" w:cs="Menlo"/>
+          <w:color w:val="657B83"/>
+          <w:sz w:val="18"/>
+          <w:szCs w:val="18"/>
+        </w:rPr>
+        <w:t xml:space="preserve"> </w:t>
+      </w:r>
+      <w:r>
+        <w:rPr>
+          <w:rFonts w:ascii="Menlo" w:hAnsi="Menlo" w:cs="Menlo"/>
+          <w:color w:val="268BD2"/>
+          <w:sz w:val="18"/>
+          <w:szCs w:val="18"/>
+        </w:rPr>
+        <w:t>t</w:t>
+      </w:r>
+      <w:r>
+        <w:rPr>
+          <w:rFonts w:ascii="Menlo" w:hAnsi="Menlo" w:cs="Menlo"/>
+          <w:color w:val="657B83"/>
+          <w:sz w:val="18"/>
+          <w:szCs w:val="18"/>
+        </w:rPr>
+        <w:t xml:space="preserve"> </w:t>
+      </w:r>
+      <w:r>
+        <w:rPr>
+          <w:rFonts w:ascii="Menlo" w:hAnsi="Menlo" w:cs="Menlo"/>
+          <w:color w:val="859900"/>
+          <w:sz w:val="18"/>
+          <w:szCs w:val="18"/>
+        </w:rPr>
+        <w:t>in</w:t>
+      </w:r>
+      <w:r>
+        <w:rPr>
+          <w:rFonts w:ascii="Menlo" w:hAnsi="Menlo" w:cs="Menlo"/>
+          <w:color w:val="657B83"/>
+          <w:sz w:val="18"/>
+          <w:szCs w:val="18"/>
+        </w:rPr>
+        <w:t xml:space="preserve"> </w:t>
+      </w:r>
+      <w:r>
+        <w:rPr>
+          <w:rFonts w:ascii="Menlo" w:hAnsi="Menlo" w:cs="Menlo"/>
+          <w:color w:val="CB4B16"/>
+          <w:sz w:val="18"/>
+          <w:szCs w:val="18"/>
+        </w:rPr>
+        <w:t>range</w:t>
+      </w:r>
+      <w:r>
+        <w:rPr>
+          <w:rFonts w:ascii="Menlo" w:hAnsi="Menlo" w:cs="Menlo"/>
+          <w:color w:val="657B83"/>
+          <w:sz w:val="18"/>
+          <w:szCs w:val="18"/>
+        </w:rPr>
+        <w:t>(</w:t>
+      </w:r>
+      <w:r>
+        <w:rPr>
+          <w:rFonts w:ascii="Menlo" w:hAnsi="Menlo" w:cs="Menlo"/>
+          <w:color w:val="D33682"/>
+          <w:sz w:val="18"/>
+          <w:szCs w:val="18"/>
+        </w:rPr>
+        <w:t>1</w:t>
+      </w:r>
+      <w:r>
+        <w:rPr>
+          <w:rFonts w:ascii="Menlo" w:hAnsi="Menlo" w:cs="Menlo"/>
+          <w:color w:val="657B83"/>
+          <w:sz w:val="18"/>
+          <w:szCs w:val="18"/>
+        </w:rPr>
+        <w:t xml:space="preserve">, </w:t>
+      </w:r>
+      <w:proofErr w:type="spellStart"/>
+      <w:r>
+        <w:rPr>
+          <w:rFonts w:ascii="Menlo" w:hAnsi="Menlo" w:cs="Menlo"/>
+          <w:color w:val="657B83"/>
+          <w:sz w:val="18"/>
+          <w:szCs w:val="18"/>
+        </w:rPr>
+        <w:t>nT</w:t>
+      </w:r>
+      <w:proofErr w:type="spellEnd"/>
+      <w:r>
+        <w:rPr>
+          <w:rFonts w:ascii="Menlo" w:hAnsi="Menlo" w:cs="Menlo"/>
+          <w:color w:val="657B83"/>
+          <w:sz w:val="18"/>
+          <w:szCs w:val="18"/>
+        </w:rPr>
+        <w:t>):</w:t>
+      </w:r>
+    </w:p>
+    <w:p>
+      <w:pPr>
+        <w:pStyle w:val="ListParagraph"/>
+        <w:numPr>
+          <w:ilvl w:val="0"/>
+          <w:numId w:val="5"/>
+        </w:numPr>
+        <w:shd w:val="clear" w:color="auto" w:fill="FDF6E3"/>
+        <w:spacing w:line="270" w:lineRule="atLeast"/>
+        <w:rPr>
+          <w:rFonts w:ascii="Menlo" w:hAnsi="Menlo" w:cs="Menlo"/>
+          <w:color w:val="657B83"/>
+          <w:sz w:val="18"/>
+          <w:szCs w:val="18"/>
+        </w:rPr>
+      </w:pPr>
+      <w:r>
+        <w:rPr>
+          <w:rFonts w:ascii="Menlo" w:hAnsi="Menlo" w:cs="Menlo"/>
+          <w:color w:val="657B83"/>
+          <w:sz w:val="18"/>
+          <w:szCs w:val="18"/>
+        </w:rPr>
+        <w:t xml:space="preserve">        </w:t>
+      </w:r>
+      <w:r>
+        <w:rPr>
+          <w:rFonts w:ascii="Menlo" w:hAnsi="Menlo" w:cs="Menlo"/>
+          <w:color w:val="859900"/>
+          <w:sz w:val="18"/>
+          <w:szCs w:val="18"/>
+        </w:rPr>
+        <w:t>for</w:t>
+      </w:r>
+      <w:r>
+        <w:rPr>
+          <w:rFonts w:ascii="Menlo" w:hAnsi="Menlo" w:cs="Menlo"/>
+          <w:color w:val="657B83"/>
+          <w:sz w:val="18"/>
+          <w:szCs w:val="18"/>
+        </w:rPr>
+        <w:t xml:space="preserve"> </w:t>
+      </w:r>
+      <w:proofErr w:type="spellStart"/>
+      <w:r>
+        <w:rPr>
+          <w:rFonts w:ascii="Menlo" w:hAnsi="Menlo" w:cs="Menlo"/>
+          <w:color w:val="268BD2"/>
+          <w:sz w:val="18"/>
+          <w:szCs w:val="18"/>
+        </w:rPr>
+        <w:t>i</w:t>
+      </w:r>
+      <w:proofErr w:type="spellEnd"/>
+      <w:r>
+        <w:rPr>
+          <w:rFonts w:ascii="Menlo" w:hAnsi="Menlo" w:cs="Menlo"/>
+          <w:color w:val="657B83"/>
+          <w:sz w:val="18"/>
+          <w:szCs w:val="18"/>
+        </w:rPr>
+        <w:t xml:space="preserve"> </w:t>
+      </w:r>
+      <w:r>
+        <w:rPr>
+          <w:rFonts w:ascii="Menlo" w:hAnsi="Menlo" w:cs="Menlo"/>
+          <w:color w:val="859900"/>
+          <w:sz w:val="18"/>
+          <w:szCs w:val="18"/>
+        </w:rPr>
+        <w:t>in</w:t>
+      </w:r>
+      <w:r>
+        <w:rPr>
+          <w:rFonts w:ascii="Menlo" w:hAnsi="Menlo" w:cs="Menlo"/>
+          <w:color w:val="657B83"/>
+          <w:sz w:val="18"/>
+          <w:szCs w:val="18"/>
+        </w:rPr>
+        <w:t xml:space="preserve"> </w:t>
+      </w:r>
+      <w:r>
+        <w:rPr>
+          <w:rFonts w:ascii="Menlo" w:hAnsi="Menlo" w:cs="Menlo"/>
+          <w:color w:val="CB4B16"/>
+          <w:sz w:val="18"/>
+          <w:szCs w:val="18"/>
+        </w:rPr>
+        <w:t>range</w:t>
+      </w:r>
+      <w:r>
+        <w:rPr>
+          <w:rFonts w:ascii="Menlo" w:hAnsi="Menlo" w:cs="Menlo"/>
+          <w:color w:val="657B83"/>
+          <w:sz w:val="18"/>
+          <w:szCs w:val="18"/>
+        </w:rPr>
+        <w:t>(</w:t>
+      </w:r>
+      <w:proofErr w:type="spellStart"/>
+      <w:r>
+        <w:rPr>
+          <w:rFonts w:ascii="Menlo" w:hAnsi="Menlo" w:cs="Menlo"/>
+          <w:color w:val="657B83"/>
+          <w:sz w:val="18"/>
+          <w:szCs w:val="18"/>
+        </w:rPr>
+        <w:t>n_series</w:t>
+      </w:r>
+      <w:proofErr w:type="spellEnd"/>
+      <w:r>
+        <w:rPr>
+          <w:rFonts w:ascii="Menlo" w:hAnsi="Menlo" w:cs="Menlo"/>
+          <w:color w:val="657B83"/>
+          <w:sz w:val="18"/>
+          <w:szCs w:val="18"/>
+        </w:rPr>
+        <w:t>):</w:t>
+      </w:r>
+    </w:p>
+    <w:p>
+      <w:pPr>
+        <w:pStyle w:val="ListParagraph"/>
+        <w:numPr>
+          <w:ilvl w:val="0"/>
+          <w:numId w:val="5"/>
+        </w:numPr>
+        <w:shd w:val="clear" w:color="auto" w:fill="FDF6E3"/>
+        <w:spacing w:line="270" w:lineRule="atLeast"/>
+        <w:rPr>
+          <w:rFonts w:ascii="Menlo" w:hAnsi="Menlo" w:cs="Menlo"/>
+          <w:color w:val="657B83"/>
+          <w:sz w:val="18"/>
+          <w:szCs w:val="18"/>
+        </w:rPr>
+      </w:pPr>
+      <w:r>
+        <w:rPr>
+          <w:rFonts w:ascii="Menlo" w:hAnsi="Menlo" w:cs="Menlo"/>
+          <w:color w:val="657B83"/>
+          <w:sz w:val="18"/>
+          <w:szCs w:val="18"/>
+        </w:rPr>
+        <w:t xml:space="preserve">            </w:t>
+      </w:r>
+      <w:proofErr w:type="spellStart"/>
+      <w:r>
+        <w:rPr>
+          <w:rFonts w:ascii="Menlo" w:hAnsi="Menlo" w:cs="Menlo"/>
+          <w:color w:val="268BD2"/>
+          <w:sz w:val="18"/>
+          <w:szCs w:val="18"/>
+        </w:rPr>
+        <w:t>time_series</w:t>
+      </w:r>
+      <w:proofErr w:type="spellEnd"/>
+      <w:r>
+        <w:rPr>
+          <w:rFonts w:ascii="Menlo" w:hAnsi="Menlo" w:cs="Menlo"/>
+          <w:color w:val="657B83"/>
+          <w:sz w:val="18"/>
+          <w:szCs w:val="18"/>
+        </w:rPr>
+        <w:t>[</w:t>
+      </w:r>
+      <w:proofErr w:type="spellStart"/>
+      <w:r>
+        <w:rPr>
+          <w:rFonts w:ascii="Menlo" w:hAnsi="Menlo" w:cs="Menlo"/>
+          <w:color w:val="268BD2"/>
+          <w:sz w:val="18"/>
+          <w:szCs w:val="18"/>
+        </w:rPr>
+        <w:t>i</w:t>
+      </w:r>
+      <w:proofErr w:type="spellEnd"/>
+      <w:r>
+        <w:rPr>
+          <w:rFonts w:ascii="Menlo" w:hAnsi="Menlo" w:cs="Menlo"/>
+          <w:color w:val="657B83"/>
+          <w:sz w:val="18"/>
+          <w:szCs w:val="18"/>
+        </w:rPr>
+        <w:t xml:space="preserve">, </w:t>
+      </w:r>
+      <w:r>
+        <w:rPr>
+          <w:rFonts w:ascii="Menlo" w:hAnsi="Menlo" w:cs="Menlo"/>
+          <w:color w:val="268BD2"/>
+          <w:sz w:val="18"/>
+          <w:szCs w:val="18"/>
+        </w:rPr>
+        <w:t>t</w:t>
+      </w:r>
+      <w:r>
+        <w:rPr>
+          <w:rFonts w:ascii="Menlo" w:hAnsi="Menlo" w:cs="Menlo"/>
+          <w:color w:val="657B83"/>
+          <w:sz w:val="18"/>
+          <w:szCs w:val="18"/>
+        </w:rPr>
+        <w:t xml:space="preserve">] </w:t>
+      </w:r>
+      <w:r>
+        <w:rPr>
+          <w:rFonts w:ascii="Menlo" w:hAnsi="Menlo" w:cs="Menlo"/>
+          <w:color w:val="859900"/>
+          <w:sz w:val="18"/>
+          <w:szCs w:val="18"/>
+        </w:rPr>
+        <w:t>=</w:t>
+      </w:r>
+      <w:r>
+        <w:rPr>
+          <w:rFonts w:ascii="Menlo" w:hAnsi="Menlo" w:cs="Menlo"/>
+          <w:color w:val="657B83"/>
+          <w:sz w:val="18"/>
+          <w:szCs w:val="18"/>
+        </w:rPr>
+        <w:t xml:space="preserve"> </w:t>
+      </w:r>
+      <w:proofErr w:type="spellStart"/>
+      <w:r>
+        <w:rPr>
+          <w:rFonts w:ascii="Menlo" w:hAnsi="Menlo" w:cs="Menlo"/>
+          <w:color w:val="657B83"/>
+          <w:sz w:val="18"/>
+          <w:szCs w:val="18"/>
+        </w:rPr>
+        <w:t>ar_coeff</w:t>
+      </w:r>
+      <w:proofErr w:type="spellEnd"/>
+      <w:r>
+        <w:rPr>
+          <w:rFonts w:ascii="Menlo" w:hAnsi="Menlo" w:cs="Menlo"/>
+          <w:color w:val="657B83"/>
+          <w:sz w:val="18"/>
+          <w:szCs w:val="18"/>
+        </w:rPr>
+        <w:t xml:space="preserve"> </w:t>
+      </w:r>
+      <w:r>
+        <w:rPr>
+          <w:rFonts w:ascii="Menlo" w:hAnsi="Menlo" w:cs="Menlo"/>
+          <w:color w:val="859900"/>
+          <w:sz w:val="18"/>
+          <w:szCs w:val="18"/>
+        </w:rPr>
+        <w:t>*</w:t>
+      </w:r>
+      <w:r>
+        <w:rPr>
+          <w:rFonts w:ascii="Menlo" w:hAnsi="Menlo" w:cs="Menlo"/>
+          <w:color w:val="657B83"/>
+          <w:sz w:val="18"/>
+          <w:szCs w:val="18"/>
+        </w:rPr>
+        <w:t xml:space="preserve"> </w:t>
+      </w:r>
+      <w:proofErr w:type="spellStart"/>
+      <w:r>
+        <w:rPr>
+          <w:rFonts w:ascii="Menlo" w:hAnsi="Menlo" w:cs="Menlo"/>
+          <w:color w:val="268BD2"/>
+          <w:sz w:val="18"/>
+          <w:szCs w:val="18"/>
+        </w:rPr>
+        <w:t>time_series</w:t>
+      </w:r>
+      <w:proofErr w:type="spellEnd"/>
+      <w:r>
+        <w:rPr>
+          <w:rFonts w:ascii="Menlo" w:hAnsi="Menlo" w:cs="Menlo"/>
+          <w:color w:val="657B83"/>
+          <w:sz w:val="18"/>
+          <w:szCs w:val="18"/>
+        </w:rPr>
+        <w:t>[</w:t>
+      </w:r>
+      <w:proofErr w:type="spellStart"/>
+      <w:r>
+        <w:rPr>
+          <w:rFonts w:ascii="Menlo" w:hAnsi="Menlo" w:cs="Menlo"/>
+          <w:color w:val="268BD2"/>
+          <w:sz w:val="18"/>
+          <w:szCs w:val="18"/>
+        </w:rPr>
+        <w:t>i</w:t>
+      </w:r>
+      <w:proofErr w:type="spellEnd"/>
+      <w:r>
+        <w:rPr>
+          <w:rFonts w:ascii="Menlo" w:hAnsi="Menlo" w:cs="Menlo"/>
+          <w:color w:val="657B83"/>
+          <w:sz w:val="18"/>
+          <w:szCs w:val="18"/>
+        </w:rPr>
+        <w:t xml:space="preserve">, </w:t>
+      </w:r>
+      <w:r>
+        <w:rPr>
+          <w:rFonts w:ascii="Menlo" w:hAnsi="Menlo" w:cs="Menlo"/>
+          <w:color w:val="268BD2"/>
+          <w:sz w:val="18"/>
+          <w:szCs w:val="18"/>
+        </w:rPr>
+        <w:t>t</w:t>
+      </w:r>
+      <w:r>
+        <w:rPr>
+          <w:rFonts w:ascii="Menlo" w:hAnsi="Menlo" w:cs="Menlo"/>
+          <w:color w:val="657B83"/>
+          <w:sz w:val="18"/>
+          <w:szCs w:val="18"/>
+        </w:rPr>
+        <w:t xml:space="preserve"> </w:t>
+      </w:r>
+      <w:r>
+        <w:rPr>
+          <w:rFonts w:ascii="Menlo" w:hAnsi="Menlo" w:cs="Menlo"/>
+          <w:color w:val="859900"/>
+          <w:sz w:val="18"/>
+          <w:szCs w:val="18"/>
+        </w:rPr>
+        <w:t>-</w:t>
+      </w:r>
+      <w:r>
+        <w:rPr>
+          <w:rFonts w:ascii="Menlo" w:hAnsi="Menlo" w:cs="Menlo"/>
+          <w:color w:val="657B83"/>
+          <w:sz w:val="18"/>
+          <w:szCs w:val="18"/>
+        </w:rPr>
+        <w:t xml:space="preserve"> </w:t>
+      </w:r>
+      <w:r>
+        <w:rPr>
+          <w:rFonts w:ascii="Menlo" w:hAnsi="Menlo" w:cs="Menlo"/>
+          <w:color w:val="D33682"/>
+          <w:sz w:val="18"/>
+          <w:szCs w:val="18"/>
+        </w:rPr>
+        <w:t>1</w:t>
+      </w:r>
+      <w:r>
+        <w:rPr>
+          <w:rFonts w:ascii="Menlo" w:hAnsi="Menlo" w:cs="Menlo"/>
+          <w:color w:val="657B83"/>
+          <w:sz w:val="18"/>
+          <w:szCs w:val="18"/>
+        </w:rPr>
+        <w:t xml:space="preserve">] </w:t>
+      </w:r>
+      <w:r>
+        <w:rPr>
+          <w:rFonts w:ascii="Menlo" w:hAnsi="Menlo" w:cs="Menlo"/>
+          <w:color w:val="859900"/>
+          <w:sz w:val="18"/>
+          <w:szCs w:val="18"/>
+        </w:rPr>
+        <w:t>+</w:t>
+      </w:r>
+      <w:r>
+        <w:rPr>
+          <w:rFonts w:ascii="Menlo" w:hAnsi="Menlo" w:cs="Menlo"/>
+          <w:color w:val="657B83"/>
+          <w:sz w:val="18"/>
+          <w:szCs w:val="18"/>
+        </w:rPr>
+        <w:t xml:space="preserve"> </w:t>
+      </w:r>
+      <w:proofErr w:type="spellStart"/>
+      <w:r>
+        <w:rPr>
+          <w:rFonts w:ascii="Menlo" w:hAnsi="Menlo" w:cs="Menlo"/>
+          <w:color w:val="268BD2"/>
+          <w:sz w:val="18"/>
+          <w:szCs w:val="18"/>
+        </w:rPr>
+        <w:t>shared_noise</w:t>
+      </w:r>
+      <w:proofErr w:type="spellEnd"/>
+      <w:r>
+        <w:rPr>
+          <w:rFonts w:ascii="Menlo" w:hAnsi="Menlo" w:cs="Menlo"/>
+          <w:color w:val="657B83"/>
+          <w:sz w:val="18"/>
+          <w:szCs w:val="18"/>
+        </w:rPr>
+        <w:t>[</w:t>
+      </w:r>
+      <w:r>
+        <w:rPr>
+          <w:rFonts w:ascii="Menlo" w:hAnsi="Menlo" w:cs="Menlo"/>
+          <w:color w:val="268BD2"/>
+          <w:sz w:val="18"/>
+          <w:szCs w:val="18"/>
+        </w:rPr>
+        <w:t>t</w:t>
+      </w:r>
+      <w:r>
+        <w:rPr>
+          <w:rFonts w:ascii="Menlo" w:hAnsi="Menlo" w:cs="Menlo"/>
+          <w:color w:val="657B83"/>
+          <w:sz w:val="18"/>
+          <w:szCs w:val="18"/>
+        </w:rPr>
+        <w:t>]</w:t>
+      </w:r>
+    </w:p>
+    <w:p>
+      <w:pPr>
+        <w:pStyle w:val="ListParagraph"/>
+        <w:numPr>
+          <w:ilvl w:val="0"/>
+          <w:numId w:val="5"/>
+        </w:numPr>
+        <w:shd w:val="clear" w:color="auto" w:fill="FDF6E3"/>
+        <w:spacing w:line="270" w:lineRule="atLeast"/>
+        <w:rPr>
+          <w:rFonts w:ascii="Menlo" w:hAnsi="Menlo" w:cs="Menlo"/>
+          <w:color w:val="657B83"/>
+          <w:sz w:val="18"/>
+          <w:szCs w:val="18"/>
+        </w:rPr>
+      </w:pPr>
+    </w:p>
+    <w:p>
+      <w:pPr>
+        <w:pStyle w:val="ListParagraph"/>
+        <w:numPr>
+          <w:ilvl w:val="0"/>
+          <w:numId w:val="5"/>
+        </w:numPr>
+        <w:shd w:val="clear" w:color="auto" w:fill="FDF6E3"/>
+        <w:spacing w:line="270" w:lineRule="atLeast"/>
+        <w:rPr>
+          <w:rFonts w:ascii="Menlo" w:hAnsi="Menlo" w:cs="Menlo"/>
+          <w:color w:val="657B83"/>
+          <w:sz w:val="18"/>
+          <w:szCs w:val="18"/>
+        </w:rPr>
+      </w:pPr>
+      <w:r>
+        <w:rPr>
+          <w:rFonts w:ascii="Menlo" w:hAnsi="Menlo" w:cs="Menlo"/>
+          <w:color w:val="657B83"/>
+          <w:sz w:val="18"/>
+          <w:szCs w:val="18"/>
+        </w:rPr>
+        <w:t xml:space="preserve">    </w:t>
+      </w:r>
+      <w:proofErr w:type="spellStart"/>
+      <w:r>
+        <w:rPr>
+          <w:rFonts w:ascii="Menlo" w:hAnsi="Menlo" w:cs="Menlo"/>
+          <w:color w:val="268BD2"/>
+          <w:sz w:val="18"/>
+          <w:szCs w:val="18"/>
+        </w:rPr>
+        <w:t>noisy_time_series</w:t>
+      </w:r>
+      <w:proofErr w:type="spellEnd"/>
+      <w:r>
+        <w:rPr>
+          <w:rFonts w:ascii="Menlo" w:hAnsi="Menlo" w:cs="Menlo"/>
+          <w:color w:val="657B83"/>
+          <w:sz w:val="18"/>
+          <w:szCs w:val="18"/>
+        </w:rPr>
+        <w:t xml:space="preserve"> </w:t>
+      </w:r>
+      <w:r>
+        <w:rPr>
+          <w:rFonts w:ascii="Menlo" w:hAnsi="Menlo" w:cs="Menlo"/>
+          <w:color w:val="859900"/>
+          <w:sz w:val="18"/>
+          <w:szCs w:val="18"/>
+        </w:rPr>
+        <w:t>=</w:t>
+      </w:r>
+      <w:r>
+        <w:rPr>
+          <w:rFonts w:ascii="Menlo" w:hAnsi="Menlo" w:cs="Menlo"/>
+          <w:color w:val="657B83"/>
+          <w:sz w:val="18"/>
+          <w:szCs w:val="18"/>
+        </w:rPr>
+        <w:t xml:space="preserve"> </w:t>
+      </w:r>
+      <w:proofErr w:type="spellStart"/>
+      <w:r>
+        <w:rPr>
+          <w:rFonts w:ascii="Menlo" w:hAnsi="Menlo" w:cs="Menlo"/>
+          <w:color w:val="268BD2"/>
+          <w:sz w:val="18"/>
+          <w:szCs w:val="18"/>
+        </w:rPr>
+        <w:t>time_series</w:t>
+      </w:r>
+      <w:proofErr w:type="spellEnd"/>
+      <w:r>
+        <w:rPr>
+          <w:rFonts w:ascii="Menlo" w:hAnsi="Menlo" w:cs="Menlo"/>
+          <w:color w:val="657B83"/>
+          <w:sz w:val="18"/>
+          <w:szCs w:val="18"/>
+        </w:rPr>
+        <w:t xml:space="preserve"> </w:t>
+      </w:r>
+      <w:r>
+        <w:rPr>
+          <w:rFonts w:ascii="Menlo" w:hAnsi="Menlo" w:cs="Menlo"/>
+          <w:color w:val="268BD2"/>
+          <w:sz w:val="18"/>
+          <w:szCs w:val="18"/>
+        </w:rPr>
+        <w:t>+</w:t>
+      </w:r>
+      <w:r>
+        <w:rPr>
+          <w:rFonts w:ascii="Menlo" w:hAnsi="Menlo" w:cs="Menlo"/>
+          <w:color w:val="657B83"/>
+          <w:sz w:val="18"/>
+          <w:szCs w:val="18"/>
+        </w:rPr>
+        <w:t xml:space="preserve"> </w:t>
+      </w:r>
+      <w:proofErr w:type="spellStart"/>
+      <w:r>
+        <w:rPr>
+          <w:rFonts w:ascii="Menlo" w:hAnsi="Menlo" w:cs="Menlo"/>
+          <w:color w:val="268BD2"/>
+          <w:sz w:val="18"/>
+          <w:szCs w:val="18"/>
+        </w:rPr>
+        <w:t>unique_noise</w:t>
+      </w:r>
+      <w:proofErr w:type="spellEnd"/>
+    </w:p>
+    <w:p>
+      <w:pPr>
+        <w:pStyle w:val="ListParagraph"/>
+        <w:numPr>
+          <w:ilvl w:val="0"/>
+          <w:numId w:val="5"/>
+        </w:numPr>
+        <w:shd w:val="clear" w:color="auto" w:fill="FDF6E3"/>
+        <w:spacing w:line="270" w:lineRule="atLeast"/>
+        <w:rPr>
+          <w:rFonts w:ascii="Menlo" w:hAnsi="Menlo" w:cs="Menlo"/>
+          <w:color w:val="657B83"/>
+          <w:sz w:val="18"/>
+          <w:szCs w:val="18"/>
+        </w:rPr>
+      </w:pPr>
+      <w:r>
+        <w:rPr>
+          <w:rFonts w:ascii="Menlo" w:hAnsi="Menlo" w:cs="Menlo"/>
+          <w:color w:val="657B83"/>
+          <w:sz w:val="18"/>
+          <w:szCs w:val="18"/>
+        </w:rPr>
+        <w:t xml:space="preserve">    </w:t>
+      </w:r>
+    </w:p>
+    <w:p>
+      <w:pPr>
+        <w:pStyle w:val="ListParagraph"/>
+        <w:numPr>
+          <w:ilvl w:val="0"/>
+          <w:numId w:val="5"/>
+        </w:numPr>
+        <w:shd w:val="clear" w:color="auto" w:fill="FDF6E3"/>
+        <w:spacing w:line="270" w:lineRule="atLeast"/>
+        <w:rPr>
+          <w:rFonts w:ascii="Menlo" w:hAnsi="Menlo" w:cs="Menlo"/>
+          <w:color w:val="657B83"/>
+          <w:sz w:val="18"/>
+          <w:szCs w:val="18"/>
+        </w:rPr>
+      </w:pPr>
+      <w:r>
+        <w:rPr>
+          <w:rFonts w:ascii="Menlo" w:hAnsi="Menlo" w:cs="Menlo"/>
+          <w:color w:val="657B83"/>
+          <w:sz w:val="18"/>
+          <w:szCs w:val="18"/>
+        </w:rPr>
+        <w:t xml:space="preserve">    </w:t>
+      </w:r>
+      <w:r>
+        <w:rPr>
+          <w:rFonts w:ascii="Menlo" w:hAnsi="Menlo" w:cs="Menlo"/>
+          <w:color w:val="859900"/>
+          <w:sz w:val="18"/>
+          <w:szCs w:val="18"/>
+        </w:rPr>
+        <w:t>return</w:t>
+      </w:r>
+      <w:r>
+        <w:rPr>
+          <w:rFonts w:ascii="Menlo" w:hAnsi="Menlo" w:cs="Menlo"/>
+          <w:color w:val="657B83"/>
+          <w:sz w:val="18"/>
+          <w:szCs w:val="18"/>
+        </w:rPr>
+        <w:t xml:space="preserve"> </w:t>
+      </w:r>
+      <w:proofErr w:type="spellStart"/>
+      <w:r>
+        <w:rPr>
+          <w:rFonts w:ascii="Menlo" w:hAnsi="Menlo" w:cs="Menlo"/>
+          <w:color w:val="268BD2"/>
+          <w:sz w:val="18"/>
+          <w:szCs w:val="18"/>
+        </w:rPr>
+        <w:t>noisy_time_series</w:t>
+      </w:r>
+      <w:proofErr w:type="spellEnd"/>
+    </w:p>
+    <w:p>
+      <w:pPr>
+        <w:rPr>
+          <w:rFonts w:ascii="Arial" w:hAnsi="Arial" w:cs="Arial"/>
+          <w:color w:val="595959" w:themeColor="text1" w:themeTint="A6"/>
+        </w:rPr>
+      </w:pPr>
+    </w:p>
+    <w:p>
+      <w:pPr>
+        <w:pStyle w:val="ListParagraph"/>
+        <w:numPr>
+          <w:ilvl w:val="1"/>
+          <w:numId w:val="5"/>
+        </w:numPr>
+        <w:rPr>
+          <w:rFonts w:ascii="Arial" w:hAnsi="Arial" w:cs="Arial"/>
+          <w:color w:val="595959" w:themeColor="text1" w:themeTint="A6"/>
+        </w:rPr>
+      </w:pPr>
+      <w:r>
+        <w:rPr>
+          <w:rFonts w:ascii="Arial" w:hAnsi="Arial" w:cs="Arial"/>
+          <w:color w:val="595959" w:themeColor="text1" w:themeTint="A6"/>
+        </w:rPr>
+        <w:t xml:space="preserve">The fit was accurate for data with low AR coefficient, and gets progressively worse as underlying alpha increases. </w:t>
+      </w:r>
+    </w:p>
+    <w:p>
+      <w:pPr>
+        <w:pStyle w:val="ListParagraph"/>
+        <w:numPr>
+          <w:ilvl w:val="1"/>
+          <w:numId w:val="5"/>
+        </w:numPr>
+        <w:rPr>
+          <w:rFonts w:ascii="Arial" w:hAnsi="Arial" w:cs="Arial"/>
+          <w:color w:val="595959" w:themeColor="text1" w:themeTint="A6"/>
+        </w:rPr>
+      </w:pPr>
+      <w:r>
+        <w:rPr>
+          <w:rFonts w:ascii="Arial" w:hAnsi="Arial" w:cs="Arial"/>
+          <w:color w:val="595959" w:themeColor="text1" w:themeTint="A6"/>
+        </w:rPr>
+        <w:t xml:space="preserve">Is it because of seasonality? If there is seasonality it will screw up the fit and produces inaccurate alpha estimates (reasoning: data with no long-term dependency produced nearly perfect alpha estimates) </w:t>
+      </w:r>
+    </w:p>
+    <w:p>
+      <w:pPr>
+        <w:pStyle w:val="ListParagraph"/>
+        <w:numPr>
+          <w:ilvl w:val="1"/>
+          <w:numId w:val="5"/>
+        </w:numPr>
+        <w:rPr>
+          <w:rFonts w:ascii="Arial" w:hAnsi="Arial" w:cs="Arial"/>
+          <w:color w:val="595959" w:themeColor="text1" w:themeTint="A6"/>
+        </w:rPr>
+      </w:pPr>
+      <w:r>
+        <w:rPr>
+          <w:rFonts w:ascii="Arial" w:hAnsi="Arial" w:cs="Arial"/>
+          <w:color w:val="595959" w:themeColor="text1" w:themeTint="A6"/>
+        </w:rPr>
+        <w:t xml:space="preserve">Try detecting seasonality, and handle it accordingly. </w:t>
+      </w:r>
+    </w:p>
+    <w:p>
+      <w:pPr>
+        <w:pStyle w:val="ListParagraph"/>
+        <w:numPr>
+          <w:ilvl w:val="2"/>
+          <w:numId w:val="5"/>
+        </w:numPr>
+        <w:rPr>
+          <w:rFonts w:ascii="Arial" w:hAnsi="Arial" w:cs="Arial"/>
+          <w:color w:val="595959" w:themeColor="text1" w:themeTint="A6"/>
+        </w:rPr>
+      </w:pPr>
+      <w:r>
+        <w:rPr>
+          <w:rFonts w:ascii="Arial" w:hAnsi="Arial" w:cs="Arial"/>
+          <w:color w:val="595959" w:themeColor="text1" w:themeTint="A6"/>
+        </w:rPr>
+        <w:t xml:space="preserve">FFT method </w:t>
+      </w:r>
+    </w:p>
+    <w:p>
+      <w:pPr>
+        <w:pStyle w:val="ListParagraph"/>
+        <w:numPr>
+          <w:ilvl w:val="3"/>
+          <w:numId w:val="5"/>
+        </w:numPr>
+        <w:rPr>
+          <w:rFonts w:ascii="Arial" w:hAnsi="Arial" w:cs="Arial"/>
+          <w:color w:val="595959" w:themeColor="text1" w:themeTint="A6"/>
+        </w:rPr>
+      </w:pPr>
+      <w:r>
+        <w:rPr>
+          <w:rFonts w:ascii="Arial" w:hAnsi="Arial" w:cs="Arial"/>
+          <w:color w:val="595959" w:themeColor="text1" w:themeTint="A6"/>
+        </w:rPr>
+        <w:t>need to find the optimal threshold</w:t>
+      </w:r>
+    </w:p>
+    <w:p>
+      <w:pPr>
+        <w:rPr>
+          <w:rFonts w:ascii="Arial" w:hAnsi="Arial" w:cs="Arial"/>
+          <w:color w:val="595959" w:themeColor="text1" w:themeTint="A6"/>
+        </w:rPr>
+      </w:pPr>
+    </w:p>
+    <w:p>
+      <w:pPr>
+        <w:pStyle w:val="ListParagraph"/>
+        <w:numPr>
+          <w:ilvl w:val="0"/>
+          <w:numId w:val="5"/>
+        </w:numPr>
+        <w:rPr>
+          <w:rFonts w:ascii="Arial" w:hAnsi="Arial" w:cs="Arial"/>
+          <w:color w:val="595959" w:themeColor="text1" w:themeTint="A6"/>
+        </w:rPr>
+      </w:pPr>
+      <w:r>
+        <w:rPr>
+          <w:rFonts w:ascii="Arial" w:hAnsi="Arial" w:cs="Arial"/>
+          <w:color w:val="595959" w:themeColor="text1" w:themeTint="A6"/>
+        </w:rPr>
+        <w:t>Next step:</w:t>
+      </w:r>
+    </w:p>
+    <w:p>
+      <w:pPr>
+        <w:pStyle w:val="ListParagraph"/>
+        <w:numPr>
+          <w:ilvl w:val="1"/>
+          <w:numId w:val="5"/>
+        </w:numPr>
+        <w:rPr>
+          <w:rFonts w:ascii="Arial" w:hAnsi="Arial" w:cs="Arial"/>
+          <w:color w:val="595959" w:themeColor="text1" w:themeTint="A6"/>
+        </w:rPr>
+      </w:pPr>
+      <w:r>
+        <w:rPr>
+          <w:rFonts w:ascii="Arial" w:hAnsi="Arial" w:cs="Arial"/>
+          <w:color w:val="595959" w:themeColor="text1" w:themeTint="A6"/>
+        </w:rPr>
+        <w:t xml:space="preserve">Simulate AR(1) + AR(1) and then use </w:t>
+      </w:r>
+      <w:r>
+        <w:rPr>
+          <w:rFonts w:ascii="Arial" w:hAnsi="Arial" w:cs="Arial" w:hint="eastAsia"/>
+          <w:color w:val="595959" w:themeColor="text1" w:themeTint="A6"/>
+        </w:rPr>
+        <w:t xml:space="preserve"> </w:t>
+      </w:r>
+    </w:p>
+    <w:p>
+      <w:pPr>
+        <w:rPr>
+          <w:rFonts w:ascii="Arial" w:hAnsi="Arial" w:cs="Arial"/>
+          <w:color w:val="595959" w:themeColor="text1" w:themeTint="A6"/>
+        </w:rPr>
+      </w:pPr>
+    </w:p>
+    <w:p>
+      <w:pPr>
+        <w:rPr>
+          <w:rFonts w:ascii="Arial" w:hAnsi="Arial" w:cs="Arial"/>
+          <w:color w:val="595959" w:themeColor="text1" w:themeTint="A6"/>
+        </w:rPr>
+      </w:pPr>
+    </w:p>
+    <w:p>
+      <w:pPr>
+        <w:rPr>
+          <w:rFonts w:ascii="Arial" w:hAnsi="Arial" w:cs="Arial"/>
+          <w:color w:val="595959" w:themeColor="text1" w:themeTint="A6"/>
+        </w:rPr>
+      </w:pPr>
+      <w:r>
+        <w:rPr>
+          <w:rFonts w:ascii="Arial" w:hAnsi="Arial" w:cs="Arial"/>
+          <w:color w:val="595959" w:themeColor="text1" w:themeTint="A6"/>
+        </w:rPr>
+        <w:t>Thoughts:</w:t>
+      </w:r>
+    </w:p>
+    <w:p>
+      <w:pPr>
+        <w:pStyle w:val="ListParagraph"/>
+        <w:numPr>
+          <w:ilvl w:val="0"/>
+          <w:numId w:val="5"/>
+        </w:numPr>
+        <w:rPr>
+          <w:rFonts w:ascii="Arial" w:hAnsi="Arial" w:cs="Arial"/>
+          <w:color w:val="595959" w:themeColor="text1" w:themeTint="A6"/>
+        </w:rPr>
+      </w:pPr>
+      <w:r>
+        <w:rPr>
+          <w:rFonts w:ascii="Arial" w:hAnsi="Arial" w:cs="Arial"/>
+          <w:color w:val="595959" w:themeColor="text1" w:themeTint="A6"/>
+        </w:rPr>
+        <w:t xml:space="preserve">If I average across 10 runs, then what’s left is </w:t>
+      </w:r>
+      <w:proofErr w:type="spellStart"/>
+      <w:r>
+        <w:rPr>
+          <w:rFonts w:ascii="Arial" w:hAnsi="Arial" w:cs="Arial"/>
+          <w:color w:val="595959" w:themeColor="text1" w:themeTint="A6"/>
+        </w:rPr>
+        <w:t>y_t</w:t>
+      </w:r>
+      <w:proofErr w:type="spellEnd"/>
+      <w:r>
+        <w:rPr>
+          <w:rFonts w:ascii="Arial" w:hAnsi="Arial" w:cs="Arial"/>
+          <w:color w:val="595959" w:themeColor="text1" w:themeTint="A6"/>
+        </w:rPr>
+        <w:t xml:space="preserve">  + white noise, this shouldn’t be ARMA(2,1). Each run by itself should be ARMA(2,1)</w:t>
+      </w:r>
     </w:p>
     <w:sectPr>
       <w:footerReference w:type="default" r:id="rId19"/>
@@ -2130,7 +5137,7 @@
 </file>
 
 <file path=word/endnotes.xml><?xml version="1.0" encoding="utf-8"?>
-<w:endnotes xmlns:wpc="http://schemas.microsoft.com/office/word/2010/wordprocessingCanvas" xmlns:cx="http://schemas.microsoft.com/office/drawing/2014/chartex" xmlns:cx1="http://schemas.microsoft.com/office/drawing/2015/9/8/chartex" xmlns:cx2="http://schemas.microsoft.com/office/drawing/2015/10/21/chartex" xmlns:cx3="http://schemas.microsoft.com/office/drawing/2016/5/9/chartex" xmlns:cx4="http://schemas.microsoft.com/office/drawing/2016/5/10/chartex" xmlns:cx5="http://schemas.microsoft.com/office/drawing/2016/5/11/chartex" xmlns:cx6="http://schemas.microsoft.com/office/drawing/2016/5/12/chartex" xmlns:cx7="http://schemas.microsoft.com/office/drawing/2016/5/13/chartex" xmlns:cx8="http://schemas.microsoft.com/office/drawing/2016/5/14/chartex" xmlns:mc="http://schemas.openxmlformats.org/markup-compatibility/2006" xmlns:aink="http://schemas.microsoft.com/office/drawing/2016/ink" xmlns:am3d="http://schemas.microsoft.com/office/drawing/2017/model3d" xmlns:o="urn:schemas-microsoft-com:office:office" xmlns:oel="http://schemas.microsoft.com/office/2019/extlst" xmlns:r="http://schemas.openxmlformats.org/officeDocument/2006/relationships" xmlns:m="http://schemas.openxmlformats.org/officeDocument/2006/math" xmlns:v="urn:schemas-microsoft-com:vml" xmlns:wp14="http://schemas.microsoft.com/office/word/2010/wordprocessingDrawing" xmlns:wp="http://schemas.openxmlformats.org/drawingml/2006/wordprocessingDrawing" xmlns:w10="urn:schemas-microsoft-com:office:word" xmlns:w="http://schemas.openxmlformats.org/wordprocessingml/2006/main" xmlns:w14="http://schemas.microsoft.com/office/word/2010/wordml" xmlns:w15="http://schemas.microsoft.com/office/word/2012/wordml" xmlns:w16cex="http://schemas.microsoft.com/office/word/2018/wordml/cex" xmlns:w16cid="http://schemas.microsoft.com/office/word/2016/wordml/cid" xmlns:w16="http://schemas.microsoft.com/office/word/2018/wordml" xmlns:w16du="http://schemas.microsoft.com/office/word/2023/wordml/word16du" xmlns:w16sdtdh="http://schemas.microsoft.com/office/word/2020/wordml/sdtdatahash" xmlns:w16se="http://schemas.microsoft.com/office/word/2015/wordml/symex" xmlns:wpg="http://schemas.microsoft.com/office/word/2010/wordprocessingGroup" xmlns:wpi="http://schemas.microsoft.com/office/word/2010/wordprocessingInk" xmlns:wne="http://schemas.microsoft.com/office/word/2006/wordml" xmlns:wps="http://schemas.microsoft.com/office/word/2010/wordprocessingShape" mc:Ignorable="w14 w15 w16se w16cid w16 w16cex w16sdtdh w16du wp14">
+<w:endnotes xmlns:wpc="http://schemas.microsoft.com/office/word/2010/wordprocessingCanvas" xmlns:cx="http://schemas.microsoft.com/office/drawing/2014/chartex" xmlns:cx1="http://schemas.microsoft.com/office/drawing/2015/9/8/chartex" xmlns:cx2="http://schemas.microsoft.com/office/drawing/2015/10/21/chartex" xmlns:cx3="http://schemas.microsoft.com/office/drawing/2016/5/9/chartex" xmlns:cx4="http://schemas.microsoft.com/office/drawing/2016/5/10/chartex" xmlns:cx5="http://schemas.microsoft.com/office/drawing/2016/5/11/chartex" xmlns:cx6="http://schemas.microsoft.com/office/drawing/2016/5/12/chartex" xmlns:cx7="http://schemas.microsoft.com/office/drawing/2016/5/13/chartex" xmlns:cx8="http://schemas.microsoft.com/office/drawing/2016/5/14/chartex" xmlns:mc="http://schemas.openxmlformats.org/markup-compatibility/2006" xmlns:aink="http://schemas.microsoft.com/office/drawing/2016/ink" xmlns:am3d="http://schemas.microsoft.com/office/drawing/2017/model3d" xmlns:o="urn:schemas-microsoft-com:office:office" xmlns:oel="http://schemas.microsoft.com/office/2019/extlst" xmlns:r="http://schemas.openxmlformats.org/officeDocument/2006/relationships" xmlns:m="http://schemas.openxmlformats.org/officeDocument/2006/math" xmlns:v="urn:schemas-microsoft-com:vml" xmlns:wp14="http://schemas.microsoft.com/office/word/2010/wordprocessingDrawing" xmlns:wp="http://schemas.openxmlformats.org/drawingml/2006/wordprocessingDrawing" xmlns:w10="urn:schemas-microsoft-com:office:word" xmlns:w="http://schemas.openxmlformats.org/wordprocessingml/2006/main" xmlns:w14="http://schemas.microsoft.com/office/word/2010/wordml" xmlns:w15="http://schemas.microsoft.com/office/word/2012/wordml" xmlns:w16cex="http://schemas.microsoft.com/office/word/2018/wordml/cex" xmlns:w16cid="http://schemas.microsoft.com/office/word/2016/wordml/cid" xmlns:w16="http://schemas.microsoft.com/office/word/2018/wordml" xmlns:w16du="http://schemas.microsoft.com/office/word/2023/wordml/word16du" xmlns:w16sdtdh="http://schemas.microsoft.com/office/word/2020/wordml/sdtdatahash" xmlns:w16sdtfl="http://schemas.microsoft.com/office/word/2024/wordml/sdtformatlock" xmlns:w16se="http://schemas.microsoft.com/office/word/2015/wordml/symex" xmlns:wpg="http://schemas.microsoft.com/office/word/2010/wordprocessingGroup" xmlns:wpi="http://schemas.microsoft.com/office/word/2010/wordprocessingInk" xmlns:wne="http://schemas.microsoft.com/office/word/2006/wordml" xmlns:wps="http://schemas.microsoft.com/office/word/2010/wordprocessingShape" mc:Ignorable="w14 w15 w16se w16cid w16 w16cex w16sdtdh w16sdtfl w16du wp14">
   <w:endnote w:type="separator" w:id="-1">
     <w:p>
       <w:r>
@@ -2155,7 +5162,7 @@
 </file>
 
 <file path=word/footer1.xml><?xml version="1.0" encoding="utf-8"?>
-<w:ftr xmlns:wpc="http://schemas.microsoft.com/office/word/2010/wordprocessingCanvas" xmlns:cx="http://schemas.microsoft.com/office/drawing/2014/chartex" xmlns:cx1="http://schemas.microsoft.com/office/drawing/2015/9/8/chartex" xmlns:cx2="http://schemas.microsoft.com/office/drawing/2015/10/21/chartex" xmlns:cx3="http://schemas.microsoft.com/office/drawing/2016/5/9/chartex" xmlns:cx4="http://schemas.microsoft.com/office/drawing/2016/5/10/chartex" xmlns:cx5="http://schemas.microsoft.com/office/drawing/2016/5/11/chartex" xmlns:cx6="http://schemas.microsoft.com/office/drawing/2016/5/12/chartex" xmlns:cx7="http://schemas.microsoft.com/office/drawing/2016/5/13/chartex" xmlns:cx8="http://schemas.microsoft.com/office/drawing/2016/5/14/chartex" xmlns:mc="http://schemas.openxmlformats.org/markup-compatibility/2006" xmlns:aink="http://schemas.microsoft.com/office/drawing/2016/ink" xmlns:am3d="http://schemas.microsoft.com/office/drawing/2017/model3d" xmlns:o="urn:schemas-microsoft-com:office:office" xmlns:oel="http://schemas.microsoft.com/office/2019/extlst" xmlns:r="http://schemas.openxmlformats.org/officeDocument/2006/relationships" xmlns:m="http://schemas.openxmlformats.org/officeDocument/2006/math" xmlns:v="urn:schemas-microsoft-com:vml" xmlns:wp14="http://schemas.microsoft.com/office/word/2010/wordprocessingDrawing" xmlns:wp="http://schemas.openxmlformats.org/drawingml/2006/wordprocessingDrawing" xmlns:w10="urn:schemas-microsoft-com:office:word" xmlns:w="http://schemas.openxmlformats.org/wordprocessingml/2006/main" xmlns:w14="http://schemas.microsoft.com/office/word/2010/wordml" xmlns:w15="http://schemas.microsoft.com/office/word/2012/wordml" xmlns:w16cex="http://schemas.microsoft.com/office/word/2018/wordml/cex" xmlns:w16cid="http://schemas.microsoft.com/office/word/2016/wordml/cid" xmlns:w16="http://schemas.microsoft.com/office/word/2018/wordml" xmlns:w16du="http://schemas.microsoft.com/office/word/2023/wordml/word16du" xmlns:w16sdtdh="http://schemas.microsoft.com/office/word/2020/wordml/sdtdatahash" xmlns:w16se="http://schemas.microsoft.com/office/word/2015/wordml/symex" xmlns:wpg="http://schemas.microsoft.com/office/word/2010/wordprocessingGroup" xmlns:wpi="http://schemas.microsoft.com/office/word/2010/wordprocessingInk" xmlns:wne="http://schemas.microsoft.com/office/word/2006/wordml" xmlns:wps="http://schemas.microsoft.com/office/word/2010/wordprocessingShape" mc:Ignorable="w14 w15 w16se w16cid w16 w16cex w16sdtdh w16du wp14">
+<w:ftr xmlns:wpc="http://schemas.microsoft.com/office/word/2010/wordprocessingCanvas" xmlns:cx="http://schemas.microsoft.com/office/drawing/2014/chartex" xmlns:cx1="http://schemas.microsoft.com/office/drawing/2015/9/8/chartex" xmlns:cx2="http://schemas.microsoft.com/office/drawing/2015/10/21/chartex" xmlns:cx3="http://schemas.microsoft.com/office/drawing/2016/5/9/chartex" xmlns:cx4="http://schemas.microsoft.com/office/drawing/2016/5/10/chartex" xmlns:cx5="http://schemas.microsoft.com/office/drawing/2016/5/11/chartex" xmlns:cx6="http://schemas.microsoft.com/office/drawing/2016/5/12/chartex" xmlns:cx7="http://schemas.microsoft.com/office/drawing/2016/5/13/chartex" xmlns:cx8="http://schemas.microsoft.com/office/drawing/2016/5/14/chartex" xmlns:mc="http://schemas.openxmlformats.org/markup-compatibility/2006" xmlns:aink="http://schemas.microsoft.com/office/drawing/2016/ink" xmlns:am3d="http://schemas.microsoft.com/office/drawing/2017/model3d" xmlns:o="urn:schemas-microsoft-com:office:office" xmlns:oel="http://schemas.microsoft.com/office/2019/extlst" xmlns:r="http://schemas.openxmlformats.org/officeDocument/2006/relationships" xmlns:m="http://schemas.openxmlformats.org/officeDocument/2006/math" xmlns:v="urn:schemas-microsoft-com:vml" xmlns:wp14="http://schemas.microsoft.com/office/word/2010/wordprocessingDrawing" xmlns:wp="http://schemas.openxmlformats.org/drawingml/2006/wordprocessingDrawing" xmlns:w10="urn:schemas-microsoft-com:office:word" xmlns:w="http://schemas.openxmlformats.org/wordprocessingml/2006/main" xmlns:w14="http://schemas.microsoft.com/office/word/2010/wordml" xmlns:w15="http://schemas.microsoft.com/office/word/2012/wordml" xmlns:w16cex="http://schemas.microsoft.com/office/word/2018/wordml/cex" xmlns:w16cid="http://schemas.microsoft.com/office/word/2016/wordml/cid" xmlns:w16="http://schemas.microsoft.com/office/word/2018/wordml" xmlns:w16du="http://schemas.microsoft.com/office/word/2023/wordml/word16du" xmlns:w16sdtdh="http://schemas.microsoft.com/office/word/2020/wordml/sdtdatahash" xmlns:w16sdtfl="http://schemas.microsoft.com/office/word/2024/wordml/sdtformatlock" xmlns:w16se="http://schemas.microsoft.com/office/word/2015/wordml/symex" xmlns:wpg="http://schemas.microsoft.com/office/word/2010/wordprocessingGroup" xmlns:wpi="http://schemas.microsoft.com/office/word/2010/wordprocessingInk" xmlns:wne="http://schemas.microsoft.com/office/word/2006/wordml" xmlns:wps="http://schemas.microsoft.com/office/word/2010/wordprocessingShape" mc:Ignorable="w14 w15 w16se w16cid w16 w16cex w16sdtdh w16sdtfl w16du wp14">
   <w:sdt>
     <w:sdtPr>
       <w:id w:val="-1200699706"/>
@@ -2204,7 +5211,7 @@
 </file>
 
 <file path=word/footnotes.xml><?xml version="1.0" encoding="utf-8"?>
-<w:footnotes xmlns:wpc="http://schemas.microsoft.com/office/word/2010/wordprocessingCanvas" xmlns:cx="http://schemas.microsoft.com/office/drawing/2014/chartex" xmlns:cx1="http://schemas.microsoft.com/office/drawing/2015/9/8/chartex" xmlns:cx2="http://schemas.microsoft.com/office/drawing/2015/10/21/chartex" xmlns:cx3="http://schemas.microsoft.com/office/drawing/2016/5/9/chartex" xmlns:cx4="http://schemas.microsoft.com/office/drawing/2016/5/10/chartex" xmlns:cx5="http://schemas.microsoft.com/office/drawing/2016/5/11/chartex" xmlns:cx6="http://schemas.microsoft.com/office/drawing/2016/5/12/chartex" xmlns:cx7="http://schemas.microsoft.com/office/drawing/2016/5/13/chartex" xmlns:cx8="http://schemas.microsoft.com/office/drawing/2016/5/14/chartex" xmlns:mc="http://schemas.openxmlformats.org/markup-compatibility/2006" xmlns:aink="http://schemas.microsoft.com/office/drawing/2016/ink" xmlns:am3d="http://schemas.microsoft.com/office/drawing/2017/model3d" xmlns:o="urn:schemas-microsoft-com:office:office" xmlns:oel="http://schemas.microsoft.com/office/2019/extlst" xmlns:r="http://schemas.openxmlformats.org/officeDocument/2006/relationships" xmlns:m="http://schemas.openxmlformats.org/officeDocument/2006/math" xmlns:v="urn:schemas-microsoft-com:vml" xmlns:wp14="http://schemas.microsoft.com/office/word/2010/wordprocessingDrawing" xmlns:wp="http://schemas.openxmlformats.org/drawingml/2006/wordprocessingDrawing" xmlns:w10="urn:schemas-microsoft-com:office:word" xmlns:w="http://schemas.openxmlformats.org/wordprocessingml/2006/main" xmlns:w14="http://schemas.microsoft.com/office/word/2010/wordml" xmlns:w15="http://schemas.microsoft.com/office/word/2012/wordml" xmlns:w16cex="http://schemas.microsoft.com/office/word/2018/wordml/cex" xmlns:w16cid="http://schemas.microsoft.com/office/word/2016/wordml/cid" xmlns:w16="http://schemas.microsoft.com/office/word/2018/wordml" xmlns:w16du="http://schemas.microsoft.com/office/word/2023/wordml/word16du" xmlns:w16sdtdh="http://schemas.microsoft.com/office/word/2020/wordml/sdtdatahash" xmlns:w16se="http://schemas.microsoft.com/office/word/2015/wordml/symex" xmlns:wpg="http://schemas.microsoft.com/office/word/2010/wordprocessingGroup" xmlns:wpi="http://schemas.microsoft.com/office/word/2010/wordprocessingInk" xmlns:wne="http://schemas.microsoft.com/office/word/2006/wordml" xmlns:wps="http://schemas.microsoft.com/office/word/2010/wordprocessingShape" mc:Ignorable="w14 w15 w16se w16cid w16 w16cex w16sdtdh w16du wp14">
+<w:footnotes xmlns:wpc="http://schemas.microsoft.com/office/word/2010/wordprocessingCanvas" xmlns:cx="http://schemas.microsoft.com/office/drawing/2014/chartex" xmlns:cx1="http://schemas.microsoft.com/office/drawing/2015/9/8/chartex" xmlns:cx2="http://schemas.microsoft.com/office/drawing/2015/10/21/chartex" xmlns:cx3="http://schemas.microsoft.com/office/drawing/2016/5/9/chartex" xmlns:cx4="http://schemas.microsoft.com/office/drawing/2016/5/10/chartex" xmlns:cx5="http://schemas.microsoft.com/office/drawing/2016/5/11/chartex" xmlns:cx6="http://schemas.microsoft.com/office/drawing/2016/5/12/chartex" xmlns:cx7="http://schemas.microsoft.com/office/drawing/2016/5/13/chartex" xmlns:cx8="http://schemas.microsoft.com/office/drawing/2016/5/14/chartex" xmlns:mc="http://schemas.openxmlformats.org/markup-compatibility/2006" xmlns:aink="http://schemas.microsoft.com/office/drawing/2016/ink" xmlns:am3d="http://schemas.microsoft.com/office/drawing/2017/model3d" xmlns:o="urn:schemas-microsoft-com:office:office" xmlns:oel="http://schemas.microsoft.com/office/2019/extlst" xmlns:r="http://schemas.openxmlformats.org/officeDocument/2006/relationships" xmlns:m="http://schemas.openxmlformats.org/officeDocument/2006/math" xmlns:v="urn:schemas-microsoft-com:vml" xmlns:wp14="http://schemas.microsoft.com/office/word/2010/wordprocessingDrawing" xmlns:wp="http://schemas.openxmlformats.org/drawingml/2006/wordprocessingDrawing" xmlns:w10="urn:schemas-microsoft-com:office:word" xmlns:w="http://schemas.openxmlformats.org/wordprocessingml/2006/main" xmlns:w14="http://schemas.microsoft.com/office/word/2010/wordml" xmlns:w15="http://schemas.microsoft.com/office/word/2012/wordml" xmlns:w16cex="http://schemas.microsoft.com/office/word/2018/wordml/cex" xmlns:w16cid="http://schemas.microsoft.com/office/word/2016/wordml/cid" xmlns:w16="http://schemas.microsoft.com/office/word/2018/wordml" xmlns:w16du="http://schemas.microsoft.com/office/word/2023/wordml/word16du" xmlns:w16sdtdh="http://schemas.microsoft.com/office/word/2020/wordml/sdtdatahash" xmlns:w16sdtfl="http://schemas.microsoft.com/office/word/2024/wordml/sdtformatlock" xmlns:w16se="http://schemas.microsoft.com/office/word/2015/wordml/symex" xmlns:wpg="http://schemas.microsoft.com/office/word/2010/wordprocessingGroup" xmlns:wpi="http://schemas.microsoft.com/office/word/2010/wordprocessingInk" xmlns:wne="http://schemas.microsoft.com/office/word/2006/wordml" xmlns:wps="http://schemas.microsoft.com/office/word/2010/wordprocessingShape" mc:Ignorable="w14 w15 w16se w16cid w16 w16cex w16sdtdh w16sdtfl w16du wp14">
   <w:footnote w:type="separator" w:id="-1">
     <w:p>
       <w:r>
@@ -2229,7 +5236,7 @@
 </file>
 
 <file path=word/numbering.xml><?xml version="1.0" encoding="utf-8"?>
-<w:numbering xmlns:wpc="http://schemas.microsoft.com/office/word/2010/wordprocessingCanvas" xmlns:cx="http://schemas.microsoft.com/office/drawing/2014/chartex" xmlns:cx1="http://schemas.microsoft.com/office/drawing/2015/9/8/chartex" xmlns:cx2="http://schemas.microsoft.com/office/drawing/2015/10/21/chartex" xmlns:cx3="http://schemas.microsoft.com/office/drawing/2016/5/9/chartex" xmlns:cx4="http://schemas.microsoft.com/office/drawing/2016/5/10/chartex" xmlns:cx5="http://schemas.microsoft.com/office/drawing/2016/5/11/chartex" xmlns:cx6="http://schemas.microsoft.com/office/drawing/2016/5/12/chartex" xmlns:cx7="http://schemas.microsoft.com/office/drawing/2016/5/13/chartex" xmlns:cx8="http://schemas.microsoft.com/office/drawing/2016/5/14/chartex" xmlns:mc="http://schemas.openxmlformats.org/markup-compatibility/2006" xmlns:aink="http://schemas.microsoft.com/office/drawing/2016/ink" xmlns:am3d="http://schemas.microsoft.com/office/drawing/2017/model3d" xmlns:o="urn:schemas-microsoft-com:office:office" xmlns:oel="http://schemas.microsoft.com/office/2019/extlst" xmlns:r="http://schemas.openxmlformats.org/officeDocument/2006/relationships" xmlns:m="http://schemas.openxmlformats.org/officeDocument/2006/math" xmlns:v="urn:schemas-microsoft-com:vml" xmlns:wp14="http://schemas.microsoft.com/office/word/2010/wordprocessingDrawing" xmlns:wp="http://schemas.openxmlformats.org/drawingml/2006/wordprocessingDrawing" xmlns:w10="urn:schemas-microsoft-com:office:word" xmlns:w="http://schemas.openxmlformats.org/wordprocessingml/2006/main" xmlns:w14="http://schemas.microsoft.com/office/word/2010/wordml" xmlns:w15="http://schemas.microsoft.com/office/word/2012/wordml" xmlns:w16cex="http://schemas.microsoft.com/office/word/2018/wordml/cex" xmlns:w16cid="http://schemas.microsoft.com/office/word/2016/wordml/cid" xmlns:w16="http://schemas.microsoft.com/office/word/2018/wordml" xmlns:w16du="http://schemas.microsoft.com/office/word/2023/wordml/word16du" xmlns:w16sdtdh="http://schemas.microsoft.com/office/word/2020/wordml/sdtdatahash" xmlns:w16se="http://schemas.microsoft.com/office/word/2015/wordml/symex" xmlns:wpg="http://schemas.microsoft.com/office/word/2010/wordprocessingGroup" xmlns:wpi="http://schemas.microsoft.com/office/word/2010/wordprocessingInk" xmlns:wne="http://schemas.microsoft.com/office/word/2006/wordml" xmlns:wps="http://schemas.microsoft.com/office/word/2010/wordprocessingShape" mc:Ignorable="w14 w15 w16se w16cid w16 w16cex w16sdtdh w16du wp14">
+<w:numbering xmlns:wpc="http://schemas.microsoft.com/office/word/2010/wordprocessingCanvas" xmlns:cx="http://schemas.microsoft.com/office/drawing/2014/chartex" xmlns:cx1="http://schemas.microsoft.com/office/drawing/2015/9/8/chartex" xmlns:cx2="http://schemas.microsoft.com/office/drawing/2015/10/21/chartex" xmlns:cx3="http://schemas.microsoft.com/office/drawing/2016/5/9/chartex" xmlns:cx4="http://schemas.microsoft.com/office/drawing/2016/5/10/chartex" xmlns:cx5="http://schemas.microsoft.com/office/drawing/2016/5/11/chartex" xmlns:cx6="http://schemas.microsoft.com/office/drawing/2016/5/12/chartex" xmlns:cx7="http://schemas.microsoft.com/office/drawing/2016/5/13/chartex" xmlns:cx8="http://schemas.microsoft.com/office/drawing/2016/5/14/chartex" xmlns:mc="http://schemas.openxmlformats.org/markup-compatibility/2006" xmlns:aink="http://schemas.microsoft.com/office/drawing/2016/ink" xmlns:am3d="http://schemas.microsoft.com/office/drawing/2017/model3d" xmlns:o="urn:schemas-microsoft-com:office:office" xmlns:oel="http://schemas.microsoft.com/office/2019/extlst" xmlns:r="http://schemas.openxmlformats.org/officeDocument/2006/relationships" xmlns:m="http://schemas.openxmlformats.org/officeDocument/2006/math" xmlns:v="urn:schemas-microsoft-com:vml" xmlns:wp14="http://schemas.microsoft.com/office/word/2010/wordprocessingDrawing" xmlns:wp="http://schemas.openxmlformats.org/drawingml/2006/wordprocessingDrawing" xmlns:w10="urn:schemas-microsoft-com:office:word" xmlns:w="http://schemas.openxmlformats.org/wordprocessingml/2006/main" xmlns:w14="http://schemas.microsoft.com/office/word/2010/wordml" xmlns:w15="http://schemas.microsoft.com/office/word/2012/wordml" xmlns:w16cex="http://schemas.microsoft.com/office/word/2018/wordml/cex" xmlns:w16cid="http://schemas.microsoft.com/office/word/2016/wordml/cid" xmlns:w16="http://schemas.microsoft.com/office/word/2018/wordml" xmlns:w16du="http://schemas.microsoft.com/office/word/2023/wordml/word16du" xmlns:w16sdtdh="http://schemas.microsoft.com/office/word/2020/wordml/sdtdatahash" xmlns:w16sdtfl="http://schemas.microsoft.com/office/word/2024/wordml/sdtformatlock" xmlns:w16se="http://schemas.microsoft.com/office/word/2015/wordml/symex" xmlns:wpg="http://schemas.microsoft.com/office/word/2010/wordprocessingGroup" xmlns:wpi="http://schemas.microsoft.com/office/word/2010/wordprocessingInk" xmlns:wne="http://schemas.microsoft.com/office/word/2006/wordml" xmlns:wps="http://schemas.microsoft.com/office/word/2010/wordprocessingShape" mc:Ignorable="w14 w15 w16se w16cid w16 w16cex w16sdtdh w16sdtfl w16du wp14">
   <w:abstractNum w:abstractNumId="0" w15:restartNumberingAfterBreak="0">
     <w:nsid w:val="FFFFFF88"/>
     <w:multiLevelType w:val="singleLevel"/>
@@ -2268,6 +5275,95 @@
     </w:lvl>
   </w:abstractNum>
   <w:abstractNum w:abstractNumId="2" w15:restartNumberingAfterBreak="0">
+    <w:nsid w:val="080F55EB"/>
+    <w:multiLevelType w:val="hybridMultilevel"/>
+    <w:tmpl w:val="0764F090"/>
+    <w:lvl w:ilvl="0" w:tplc="0409000F">
+      <w:start w:val="1"/>
+      <w:numFmt w:val="decimal"/>
+      <w:lvlText w:val="%1."/>
+      <w:lvlJc w:val="left"/>
+      <w:pPr>
+        <w:ind w:left="720" w:hanging="360"/>
+      </w:pPr>
+      <w:rPr>
+        <w:rFonts w:hint="default"/>
+      </w:rPr>
+    </w:lvl>
+    <w:lvl w:ilvl="1" w:tplc="04090019" w:tentative="1">
+      <w:start w:val="1"/>
+      <w:numFmt w:val="lowerLetter"/>
+      <w:lvlText w:val="%2."/>
+      <w:lvlJc w:val="left"/>
+      <w:pPr>
+        <w:ind w:left="1440" w:hanging="360"/>
+      </w:pPr>
+    </w:lvl>
+    <w:lvl w:ilvl="2" w:tplc="0409001B" w:tentative="1">
+      <w:start w:val="1"/>
+      <w:numFmt w:val="lowerRoman"/>
+      <w:lvlText w:val="%3."/>
+      <w:lvlJc w:val="right"/>
+      <w:pPr>
+        <w:ind w:left="2160" w:hanging="180"/>
+      </w:pPr>
+    </w:lvl>
+    <w:lvl w:ilvl="3" w:tplc="0409000F" w:tentative="1">
+      <w:start w:val="1"/>
+      <w:numFmt w:val="decimal"/>
+      <w:lvlText w:val="%4."/>
+      <w:lvlJc w:val="left"/>
+      <w:pPr>
+        <w:ind w:left="2880" w:hanging="360"/>
+      </w:pPr>
+    </w:lvl>
+    <w:lvl w:ilvl="4" w:tplc="04090019" w:tentative="1">
+      <w:start w:val="1"/>
+      <w:numFmt w:val="lowerLetter"/>
+      <w:lvlText w:val="%5."/>
+      <w:lvlJc w:val="left"/>
+      <w:pPr>
+        <w:ind w:left="3600" w:hanging="360"/>
+      </w:pPr>
+    </w:lvl>
+    <w:lvl w:ilvl="5" w:tplc="0409001B" w:tentative="1">
+      <w:start w:val="1"/>
+      <w:numFmt w:val="lowerRoman"/>
+      <w:lvlText w:val="%6."/>
+      <w:lvlJc w:val="right"/>
+      <w:pPr>
+        <w:ind w:left="4320" w:hanging="180"/>
+      </w:pPr>
+    </w:lvl>
+    <w:lvl w:ilvl="6" w:tplc="0409000F" w:tentative="1">
+      <w:start w:val="1"/>
+      <w:numFmt w:val="decimal"/>
+      <w:lvlText w:val="%7."/>
+      <w:lvlJc w:val="left"/>
+      <w:pPr>
+        <w:ind w:left="5040" w:hanging="360"/>
+      </w:pPr>
+    </w:lvl>
+    <w:lvl w:ilvl="7" w:tplc="04090019" w:tentative="1">
+      <w:start w:val="1"/>
+      <w:numFmt w:val="lowerLetter"/>
+      <w:lvlText w:val="%8."/>
+      <w:lvlJc w:val="left"/>
+      <w:pPr>
+        <w:ind w:left="5760" w:hanging="360"/>
+      </w:pPr>
+    </w:lvl>
+    <w:lvl w:ilvl="8" w:tplc="0409001B" w:tentative="1">
+      <w:start w:val="1"/>
+      <w:numFmt w:val="lowerRoman"/>
+      <w:lvlText w:val="%9."/>
+      <w:lvlJc w:val="right"/>
+      <w:pPr>
+        <w:ind w:left="6480" w:hanging="180"/>
+      </w:pPr>
+    </w:lvl>
+  </w:abstractNum>
+  <w:abstractNum w:abstractNumId="3" w15:restartNumberingAfterBreak="0">
     <w:nsid w:val="20906CDF"/>
     <w:multiLevelType w:val="hybridMultilevel"/>
     <w:tmpl w:val="9C586E1C"/>
@@ -2384,10 +5480,188 @@
       </w:rPr>
     </w:lvl>
   </w:abstractNum>
-  <w:abstractNum w:abstractNumId="3" w15:restartNumberingAfterBreak="0">
+  <w:abstractNum w:abstractNumId="4" w15:restartNumberingAfterBreak="0">
+    <w:nsid w:val="216B2B8F"/>
+    <w:multiLevelType w:val="hybridMultilevel"/>
+    <w:tmpl w:val="40D24758"/>
+    <w:lvl w:ilvl="0" w:tplc="0409000F">
+      <w:start w:val="1"/>
+      <w:numFmt w:val="decimal"/>
+      <w:lvlText w:val="%1."/>
+      <w:lvlJc w:val="left"/>
+      <w:pPr>
+        <w:ind w:left="720" w:hanging="360"/>
+      </w:pPr>
+      <w:rPr>
+        <w:rFonts w:hint="default"/>
+      </w:rPr>
+    </w:lvl>
+    <w:lvl w:ilvl="1" w:tplc="04090019" w:tentative="1">
+      <w:start w:val="1"/>
+      <w:numFmt w:val="lowerLetter"/>
+      <w:lvlText w:val="%2."/>
+      <w:lvlJc w:val="left"/>
+      <w:pPr>
+        <w:ind w:left="1440" w:hanging="360"/>
+      </w:pPr>
+    </w:lvl>
+    <w:lvl w:ilvl="2" w:tplc="0409001B" w:tentative="1">
+      <w:start w:val="1"/>
+      <w:numFmt w:val="lowerRoman"/>
+      <w:lvlText w:val="%3."/>
+      <w:lvlJc w:val="right"/>
+      <w:pPr>
+        <w:ind w:left="2160" w:hanging="180"/>
+      </w:pPr>
+    </w:lvl>
+    <w:lvl w:ilvl="3" w:tplc="0409000F" w:tentative="1">
+      <w:start w:val="1"/>
+      <w:numFmt w:val="decimal"/>
+      <w:lvlText w:val="%4."/>
+      <w:lvlJc w:val="left"/>
+      <w:pPr>
+        <w:ind w:left="2880" w:hanging="360"/>
+      </w:pPr>
+    </w:lvl>
+    <w:lvl w:ilvl="4" w:tplc="04090019" w:tentative="1">
+      <w:start w:val="1"/>
+      <w:numFmt w:val="lowerLetter"/>
+      <w:lvlText w:val="%5."/>
+      <w:lvlJc w:val="left"/>
+      <w:pPr>
+        <w:ind w:left="3600" w:hanging="360"/>
+      </w:pPr>
+    </w:lvl>
+    <w:lvl w:ilvl="5" w:tplc="0409001B" w:tentative="1">
+      <w:start w:val="1"/>
+      <w:numFmt w:val="lowerRoman"/>
+      <w:lvlText w:val="%6."/>
+      <w:lvlJc w:val="right"/>
+      <w:pPr>
+        <w:ind w:left="4320" w:hanging="180"/>
+      </w:pPr>
+    </w:lvl>
+    <w:lvl w:ilvl="6" w:tplc="0409000F" w:tentative="1">
+      <w:start w:val="1"/>
+      <w:numFmt w:val="decimal"/>
+      <w:lvlText w:val="%7."/>
+      <w:lvlJc w:val="left"/>
+      <w:pPr>
+        <w:ind w:left="5040" w:hanging="360"/>
+      </w:pPr>
+    </w:lvl>
+    <w:lvl w:ilvl="7" w:tplc="04090019" w:tentative="1">
+      <w:start w:val="1"/>
+      <w:numFmt w:val="lowerLetter"/>
+      <w:lvlText w:val="%8."/>
+      <w:lvlJc w:val="left"/>
+      <w:pPr>
+        <w:ind w:left="5760" w:hanging="360"/>
+      </w:pPr>
+    </w:lvl>
+    <w:lvl w:ilvl="8" w:tplc="0409001B" w:tentative="1">
+      <w:start w:val="1"/>
+      <w:numFmt w:val="lowerRoman"/>
+      <w:lvlText w:val="%9."/>
+      <w:lvlJc w:val="right"/>
+      <w:pPr>
+        <w:ind w:left="6480" w:hanging="180"/>
+      </w:pPr>
+    </w:lvl>
+  </w:abstractNum>
+  <w:abstractNum w:abstractNumId="5" w15:restartNumberingAfterBreak="0">
+    <w:nsid w:val="2405017B"/>
+    <w:multiLevelType w:val="hybridMultilevel"/>
+    <w:tmpl w:val="24181326"/>
+    <w:lvl w:ilvl="0" w:tplc="0409000F">
+      <w:start w:val="1"/>
+      <w:numFmt w:val="decimal"/>
+      <w:lvlText w:val="%1."/>
+      <w:lvlJc w:val="left"/>
+      <w:pPr>
+        <w:ind w:left="720" w:hanging="360"/>
+      </w:pPr>
+      <w:rPr>
+        <w:rFonts w:hint="default"/>
+      </w:rPr>
+    </w:lvl>
+    <w:lvl w:ilvl="1" w:tplc="04090019" w:tentative="1">
+      <w:start w:val="1"/>
+      <w:numFmt w:val="lowerLetter"/>
+      <w:lvlText w:val="%2."/>
+      <w:lvlJc w:val="left"/>
+      <w:pPr>
+        <w:ind w:left="1440" w:hanging="360"/>
+      </w:pPr>
+    </w:lvl>
+    <w:lvl w:ilvl="2" w:tplc="0409001B" w:tentative="1">
+      <w:start w:val="1"/>
+      <w:numFmt w:val="lowerRoman"/>
+      <w:lvlText w:val="%3."/>
+      <w:lvlJc w:val="right"/>
+      <w:pPr>
+        <w:ind w:left="2160" w:hanging="180"/>
+      </w:pPr>
+    </w:lvl>
+    <w:lvl w:ilvl="3" w:tplc="0409000F" w:tentative="1">
+      <w:start w:val="1"/>
+      <w:numFmt w:val="decimal"/>
+      <w:lvlText w:val="%4."/>
+      <w:lvlJc w:val="left"/>
+      <w:pPr>
+        <w:ind w:left="2880" w:hanging="360"/>
+      </w:pPr>
+    </w:lvl>
+    <w:lvl w:ilvl="4" w:tplc="04090019" w:tentative="1">
+      <w:start w:val="1"/>
+      <w:numFmt w:val="lowerLetter"/>
+      <w:lvlText w:val="%5."/>
+      <w:lvlJc w:val="left"/>
+      <w:pPr>
+        <w:ind w:left="3600" w:hanging="360"/>
+      </w:pPr>
+    </w:lvl>
+    <w:lvl w:ilvl="5" w:tplc="0409001B" w:tentative="1">
+      <w:start w:val="1"/>
+      <w:numFmt w:val="lowerRoman"/>
+      <w:lvlText w:val="%6."/>
+      <w:lvlJc w:val="right"/>
+      <w:pPr>
+        <w:ind w:left="4320" w:hanging="180"/>
+      </w:pPr>
+    </w:lvl>
+    <w:lvl w:ilvl="6" w:tplc="0409000F" w:tentative="1">
+      <w:start w:val="1"/>
+      <w:numFmt w:val="decimal"/>
+      <w:lvlText w:val="%7."/>
+      <w:lvlJc w:val="left"/>
+      <w:pPr>
+        <w:ind w:left="5040" w:hanging="360"/>
+      </w:pPr>
+    </w:lvl>
+    <w:lvl w:ilvl="7" w:tplc="04090019" w:tentative="1">
+      <w:start w:val="1"/>
+      <w:numFmt w:val="lowerLetter"/>
+      <w:lvlText w:val="%8."/>
+      <w:lvlJc w:val="left"/>
+      <w:pPr>
+        <w:ind w:left="5760" w:hanging="360"/>
+      </w:pPr>
+    </w:lvl>
+    <w:lvl w:ilvl="8" w:tplc="0409001B" w:tentative="1">
+      <w:start w:val="1"/>
+      <w:numFmt w:val="lowerRoman"/>
+      <w:lvlText w:val="%9."/>
+      <w:lvlJc w:val="right"/>
+      <w:pPr>
+        <w:ind w:left="6480" w:hanging="180"/>
+      </w:pPr>
+    </w:lvl>
+  </w:abstractNum>
+  <w:abstractNum w:abstractNumId="6" w15:restartNumberingAfterBreak="0">
     <w:nsid w:val="25EE4F89"/>
     <w:multiLevelType w:val="hybridMultilevel"/>
-    <w:tmpl w:val="758605EA"/>
+    <w:tmpl w:val="55D42AA4"/>
     <w:lvl w:ilvl="0" w:tplc="D8E8CE7C">
       <w:numFmt w:val="bullet"/>
       <w:lvlText w:val="-"/>
@@ -2399,7 +5673,7 @@
         <w:rFonts w:ascii="Arial" w:eastAsia="Times New Roman" w:hAnsi="Arial" w:cs="Arial" w:hint="default"/>
       </w:rPr>
     </w:lvl>
-    <w:lvl w:ilvl="1" w:tplc="04090003" w:tentative="1">
+    <w:lvl w:ilvl="1" w:tplc="04090003">
       <w:start w:val="1"/>
       <w:numFmt w:val="bullet"/>
       <w:lvlText w:val="o"/>
@@ -2411,7 +5685,7 @@
         <w:rFonts w:ascii="Courier New" w:hAnsi="Courier New" w:cs="Courier New" w:hint="default"/>
       </w:rPr>
     </w:lvl>
-    <w:lvl w:ilvl="2" w:tplc="04090005" w:tentative="1">
+    <w:lvl w:ilvl="2" w:tplc="04090005">
       <w:start w:val="1"/>
       <w:numFmt w:val="bullet"/>
       <w:lvlText w:val=""/>
@@ -2423,7 +5697,7 @@
         <w:rFonts w:ascii="Wingdings" w:hAnsi="Wingdings" w:hint="default"/>
       </w:rPr>
     </w:lvl>
-    <w:lvl w:ilvl="3" w:tplc="04090001" w:tentative="1">
+    <w:lvl w:ilvl="3" w:tplc="04090001">
       <w:start w:val="1"/>
       <w:numFmt w:val="bullet"/>
       <w:lvlText w:val=""/>
@@ -2496,7 +5770,96 @@
       </w:rPr>
     </w:lvl>
   </w:abstractNum>
-  <w:abstractNum w:abstractNumId="4" w15:restartNumberingAfterBreak="0">
+  <w:abstractNum w:abstractNumId="7" w15:restartNumberingAfterBreak="0">
+    <w:nsid w:val="40B6378B"/>
+    <w:multiLevelType w:val="hybridMultilevel"/>
+    <w:tmpl w:val="8208EADE"/>
+    <w:lvl w:ilvl="0" w:tplc="0409000F">
+      <w:start w:val="1"/>
+      <w:numFmt w:val="decimal"/>
+      <w:lvlText w:val="%1."/>
+      <w:lvlJc w:val="left"/>
+      <w:pPr>
+        <w:ind w:left="720" w:hanging="360"/>
+      </w:pPr>
+      <w:rPr>
+        <w:rFonts w:hint="default"/>
+      </w:rPr>
+    </w:lvl>
+    <w:lvl w:ilvl="1" w:tplc="04090019" w:tentative="1">
+      <w:start w:val="1"/>
+      <w:numFmt w:val="lowerLetter"/>
+      <w:lvlText w:val="%2."/>
+      <w:lvlJc w:val="left"/>
+      <w:pPr>
+        <w:ind w:left="1440" w:hanging="360"/>
+      </w:pPr>
+    </w:lvl>
+    <w:lvl w:ilvl="2" w:tplc="0409001B" w:tentative="1">
+      <w:start w:val="1"/>
+      <w:numFmt w:val="lowerRoman"/>
+      <w:lvlText w:val="%3."/>
+      <w:lvlJc w:val="right"/>
+      <w:pPr>
+        <w:ind w:left="2160" w:hanging="180"/>
+      </w:pPr>
+    </w:lvl>
+    <w:lvl w:ilvl="3" w:tplc="0409000F" w:tentative="1">
+      <w:start w:val="1"/>
+      <w:numFmt w:val="decimal"/>
+      <w:lvlText w:val="%4."/>
+      <w:lvlJc w:val="left"/>
+      <w:pPr>
+        <w:ind w:left="2880" w:hanging="360"/>
+      </w:pPr>
+    </w:lvl>
+    <w:lvl w:ilvl="4" w:tplc="04090019" w:tentative="1">
+      <w:start w:val="1"/>
+      <w:numFmt w:val="lowerLetter"/>
+      <w:lvlText w:val="%5."/>
+      <w:lvlJc w:val="left"/>
+      <w:pPr>
+        <w:ind w:left="3600" w:hanging="360"/>
+      </w:pPr>
+    </w:lvl>
+    <w:lvl w:ilvl="5" w:tplc="0409001B" w:tentative="1">
+      <w:start w:val="1"/>
+      <w:numFmt w:val="lowerRoman"/>
+      <w:lvlText w:val="%6."/>
+      <w:lvlJc w:val="right"/>
+      <w:pPr>
+        <w:ind w:left="4320" w:hanging="180"/>
+      </w:pPr>
+    </w:lvl>
+    <w:lvl w:ilvl="6" w:tplc="0409000F" w:tentative="1">
+      <w:start w:val="1"/>
+      <w:numFmt w:val="decimal"/>
+      <w:lvlText w:val="%7."/>
+      <w:lvlJc w:val="left"/>
+      <w:pPr>
+        <w:ind w:left="5040" w:hanging="360"/>
+      </w:pPr>
+    </w:lvl>
+    <w:lvl w:ilvl="7" w:tplc="04090019" w:tentative="1">
+      <w:start w:val="1"/>
+      <w:numFmt w:val="lowerLetter"/>
+      <w:lvlText w:val="%8."/>
+      <w:lvlJc w:val="left"/>
+      <w:pPr>
+        <w:ind w:left="5760" w:hanging="360"/>
+      </w:pPr>
+    </w:lvl>
+    <w:lvl w:ilvl="8" w:tplc="0409001B" w:tentative="1">
+      <w:start w:val="1"/>
+      <w:numFmt w:val="lowerRoman"/>
+      <w:lvlText w:val="%9."/>
+      <w:lvlJc w:val="right"/>
+      <w:pPr>
+        <w:ind w:left="6480" w:hanging="180"/>
+      </w:pPr>
+    </w:lvl>
+  </w:abstractNum>
+  <w:abstractNum w:abstractNumId="8" w15:restartNumberingAfterBreak="0">
     <w:nsid w:val="68AB4355"/>
     <w:multiLevelType w:val="hybridMultilevel"/>
     <w:tmpl w:val="0B203272"/>
@@ -2589,7 +5952,7 @@
       </w:pPr>
     </w:lvl>
   </w:abstractNum>
-  <w:abstractNum w:abstractNumId="5" w15:restartNumberingAfterBreak="0">
+  <w:abstractNum w:abstractNumId="9" w15:restartNumberingAfterBreak="0">
     <w:nsid w:val="74861B39"/>
     <w:multiLevelType w:val="hybridMultilevel"/>
     <w:tmpl w:val="437AFF72"/>
@@ -2709,22 +6072,34 @@
     <w:abstractNumId w:val="0"/>
   </w:num>
   <w:num w:numId="3" w16cid:durableId="1581523391">
+    <w:abstractNumId w:val="3"/>
+  </w:num>
+  <w:num w:numId="4" w16cid:durableId="1302348252">
+    <w:abstractNumId w:val="8"/>
+  </w:num>
+  <w:num w:numId="5" w16cid:durableId="470170266">
+    <w:abstractNumId w:val="6"/>
+  </w:num>
+  <w:num w:numId="6" w16cid:durableId="1931816898">
+    <w:abstractNumId w:val="9"/>
+  </w:num>
+  <w:num w:numId="7" w16cid:durableId="155073854">
+    <w:abstractNumId w:val="7"/>
+  </w:num>
+  <w:num w:numId="8" w16cid:durableId="1356731143">
+    <w:abstractNumId w:val="4"/>
+  </w:num>
+  <w:num w:numId="9" w16cid:durableId="1010720617">
     <w:abstractNumId w:val="2"/>
   </w:num>
-  <w:num w:numId="4" w16cid:durableId="1302348252">
-    <w:abstractNumId w:val="4"/>
-  </w:num>
-  <w:num w:numId="5" w16cid:durableId="470170266">
-    <w:abstractNumId w:val="3"/>
-  </w:num>
-  <w:num w:numId="6" w16cid:durableId="1931816898">
+  <w:num w:numId="10" w16cid:durableId="1113860665">
     <w:abstractNumId w:val="5"/>
   </w:num>
 </w:numbering>
 </file>
 
 <file path=word/styles.xml><?xml version="1.0" encoding="utf-8"?>
-<w:styles xmlns:mc="http://schemas.openxmlformats.org/markup-compatibility/2006" xmlns:r="http://schemas.openxmlformats.org/officeDocument/2006/relationships" xmlns:w="http://schemas.openxmlformats.org/wordprocessingml/2006/main" xmlns:w14="http://schemas.microsoft.com/office/word/2010/wordml" xmlns:w15="http://schemas.microsoft.com/office/word/2012/wordml" xmlns:w16cex="http://schemas.microsoft.com/office/word/2018/wordml/cex" xmlns:w16cid="http://schemas.microsoft.com/office/word/2016/wordml/cid" xmlns:w16="http://schemas.microsoft.com/office/word/2018/wordml" xmlns:w16du="http://schemas.microsoft.com/office/word/2023/wordml/word16du" xmlns:w16sdtdh="http://schemas.microsoft.com/office/word/2020/wordml/sdtdatahash" xmlns:w16se="http://schemas.microsoft.com/office/word/2015/wordml/symex" mc:Ignorable="w14 w15 w16se w16cid w16 w16cex w16sdtdh w16du">
+<w:styles xmlns:mc="http://schemas.openxmlformats.org/markup-compatibility/2006" xmlns:r="http://schemas.openxmlformats.org/officeDocument/2006/relationships" xmlns:w="http://schemas.openxmlformats.org/wordprocessingml/2006/main" xmlns:w14="http://schemas.microsoft.com/office/word/2010/wordml" xmlns:w15="http://schemas.microsoft.com/office/word/2012/wordml" xmlns:w16cex="http://schemas.microsoft.com/office/word/2018/wordml/cex" xmlns:w16cid="http://schemas.microsoft.com/office/word/2016/wordml/cid" xmlns:w16="http://schemas.microsoft.com/office/word/2018/wordml" xmlns:w16du="http://schemas.microsoft.com/office/word/2023/wordml/word16du" xmlns:w16sdtdh="http://schemas.microsoft.com/office/word/2020/wordml/sdtdatahash" xmlns:w16sdtfl="http://schemas.microsoft.com/office/word/2024/wordml/sdtformatlock" xmlns:w16se="http://schemas.microsoft.com/office/word/2015/wordml/symex" mc:Ignorable="w14 w15 w16se w16cid w16 w16cex w16sdtdh w16sdtfl w16du">
   <w:docDefaults>
     <w:rPrDefault>
       <w:rPr>
@@ -3331,6 +6706,7 @@
   <w:style w:type="character" w:default="1" w:styleId="DefaultParagraphFont">
     <w:name w:val="Default Paragraph Font"/>
     <w:uiPriority w:val="1"/>
+    <w:semiHidden/>
     <w:unhideWhenUsed/>
   </w:style>
   <w:style w:type="table" w:default="1" w:styleId="TableNormal">

</xml_diff>